<commit_message>
Lab 16: primeras consultas
</commit_message>
<xml_diff>
--- a/Lab16/consultas.docx
+++ b/Lab16/consultas.docx
@@ -600,7 +600,29 @@
           <w:shd w:val="clear" w:color="auto" w:fill="FFFFFF"/>
           <w:lang w:val="es-ES"/>
         </w:rPr>
-        <w:t>PR{clave,rfc,fecha} (entregan)</w:t>
+        <w:t>PR{</w:t>
+      </w:r>
+      <w:proofErr w:type="spellStart"/>
+      <w:r>
+        <w:rPr>
+          <w:rFonts w:ascii="Avenir Book" w:hAnsi="Avenir Book"/>
+          <w:sz w:val="22"/>
+          <w:szCs w:val="22"/>
+          <w:shd w:val="clear" w:color="auto" w:fill="FFFFFF"/>
+          <w:lang w:val="es-ES"/>
+        </w:rPr>
+        <w:t>clave,rfc,fecha</w:t>
+      </w:r>
+      <w:proofErr w:type="spellEnd"/>
+      <w:r>
+        <w:rPr>
+          <w:rFonts w:ascii="Avenir Book" w:hAnsi="Avenir Book"/>
+          <w:sz w:val="22"/>
+          <w:szCs w:val="22"/>
+          <w:shd w:val="clear" w:color="auto" w:fill="FFFFFF"/>
+          <w:lang w:val="es-ES"/>
+        </w:rPr>
+        <w:t>} (entregan)</w:t>
       </w:r>
       <w:r>
         <w:rPr>
@@ -656,7 +678,29 @@
           <w:shd w:val="clear" w:color="auto" w:fill="FFFFFF"/>
           <w:lang w:val="es-ES"/>
         </w:rPr>
-        <w:t>clave, rfc, fecha</w:t>
+        <w:t xml:space="preserve">clave, </w:t>
+      </w:r>
+      <w:proofErr w:type="spellStart"/>
+      <w:r>
+        <w:rPr>
+          <w:rFonts w:ascii="Consolas" w:hAnsi="Consolas" w:cs="Consolas"/>
+          <w:sz w:val="22"/>
+          <w:szCs w:val="22"/>
+          <w:shd w:val="clear" w:color="auto" w:fill="FFFFFF"/>
+          <w:lang w:val="es-ES"/>
+        </w:rPr>
+        <w:t>rfc</w:t>
+      </w:r>
+      <w:proofErr w:type="spellEnd"/>
+      <w:r>
+        <w:rPr>
+          <w:rFonts w:ascii="Consolas" w:hAnsi="Consolas" w:cs="Consolas"/>
+          <w:sz w:val="22"/>
+          <w:szCs w:val="22"/>
+          <w:shd w:val="clear" w:color="auto" w:fill="FFFFFF"/>
+          <w:lang w:val="es-ES"/>
+        </w:rPr>
+        <w:t>, fecha</w:t>
       </w:r>
     </w:p>
     <w:p>
@@ -1015,8 +1059,44 @@
           <w:shd w:val="clear" w:color="auto" w:fill="FFFFFF"/>
           <w:lang w:val="es-ES"/>
         </w:rPr>
-        <w:t xml:space="preserve"> materiales.clave = entregan.clave</w:t>
-      </w:r>
+        <w:t xml:space="preserve"> </w:t>
+      </w:r>
+      <w:proofErr w:type="spellStart"/>
+      <w:proofErr w:type="gramStart"/>
+      <w:r>
+        <w:rPr>
+          <w:rFonts w:ascii="Consolas" w:hAnsi="Consolas" w:cs="Consolas"/>
+          <w:sz w:val="22"/>
+          <w:szCs w:val="22"/>
+          <w:shd w:val="clear" w:color="auto" w:fill="FFFFFF"/>
+          <w:lang w:val="es-ES"/>
+        </w:rPr>
+        <w:t>materiales.clave</w:t>
+      </w:r>
+      <w:proofErr w:type="spellEnd"/>
+      <w:proofErr w:type="gramEnd"/>
+      <w:r>
+        <w:rPr>
+          <w:rFonts w:ascii="Consolas" w:hAnsi="Consolas" w:cs="Consolas"/>
+          <w:sz w:val="22"/>
+          <w:szCs w:val="22"/>
+          <w:shd w:val="clear" w:color="auto" w:fill="FFFFFF"/>
+          <w:lang w:val="es-ES"/>
+        </w:rPr>
+        <w:t xml:space="preserve"> = </w:t>
+      </w:r>
+      <w:proofErr w:type="spellStart"/>
+      <w:r>
+        <w:rPr>
+          <w:rFonts w:ascii="Consolas" w:hAnsi="Consolas" w:cs="Consolas"/>
+          <w:sz w:val="22"/>
+          <w:szCs w:val="22"/>
+          <w:shd w:val="clear" w:color="auto" w:fill="FFFFFF"/>
+          <w:lang w:val="es-ES"/>
+        </w:rPr>
+        <w:t>entregan.clave</w:t>
+      </w:r>
+      <w:proofErr w:type="spellEnd"/>
     </w:p>
     <w:p>
       <w:pPr>
@@ -1251,7 +1331,29 @@
           <w:shd w:val="clear" w:color="auto" w:fill="FFFFFF"/>
           <w:lang w:val="es-ES"/>
         </w:rPr>
-        <w:t xml:space="preserve"> * from entregan,</w:t>
+        <w:t xml:space="preserve"> * </w:t>
+      </w:r>
+      <w:proofErr w:type="spellStart"/>
+      <w:r>
+        <w:rPr>
+          <w:rFonts w:ascii="Consolas" w:hAnsi="Consolas" w:cs="Consolas"/>
+          <w:sz w:val="22"/>
+          <w:szCs w:val="22"/>
+          <w:shd w:val="clear" w:color="auto" w:fill="FFFFFF"/>
+          <w:lang w:val="es-ES"/>
+        </w:rPr>
+        <w:t>from</w:t>
+      </w:r>
+      <w:proofErr w:type="spellEnd"/>
+      <w:r>
+        <w:rPr>
+          <w:rFonts w:ascii="Consolas" w:hAnsi="Consolas" w:cs="Consolas"/>
+          <w:sz w:val="22"/>
+          <w:szCs w:val="22"/>
+          <w:shd w:val="clear" w:color="auto" w:fill="FFFFFF"/>
+          <w:lang w:val="es-ES"/>
+        </w:rPr>
+        <w:t xml:space="preserve"> entregan,</w:t>
       </w:r>
       <w:r>
         <w:rPr>
@@ -1302,8 +1404,44 @@
           <w:shd w:val="clear" w:color="auto" w:fill="FFFFFF"/>
           <w:lang w:val="es-ES"/>
         </w:rPr>
-        <w:t xml:space="preserve"> entregan.numero &lt;= proyectos.numero</w:t>
-      </w:r>
+        <w:t xml:space="preserve"> </w:t>
+      </w:r>
+      <w:proofErr w:type="spellStart"/>
+      <w:proofErr w:type="gramStart"/>
+      <w:r>
+        <w:rPr>
+          <w:rFonts w:ascii="Consolas" w:hAnsi="Consolas" w:cs="Consolas"/>
+          <w:sz w:val="22"/>
+          <w:szCs w:val="22"/>
+          <w:shd w:val="clear" w:color="auto" w:fill="FFFFFF"/>
+          <w:lang w:val="es-ES"/>
+        </w:rPr>
+        <w:t>entregan.numero</w:t>
+      </w:r>
+      <w:proofErr w:type="spellEnd"/>
+      <w:proofErr w:type="gramEnd"/>
+      <w:r>
+        <w:rPr>
+          <w:rFonts w:ascii="Consolas" w:hAnsi="Consolas" w:cs="Consolas"/>
+          <w:sz w:val="22"/>
+          <w:szCs w:val="22"/>
+          <w:shd w:val="clear" w:color="auto" w:fill="FFFFFF"/>
+          <w:lang w:val="es-ES"/>
+        </w:rPr>
+        <w:t xml:space="preserve"> &lt;= </w:t>
+      </w:r>
+      <w:proofErr w:type="spellStart"/>
+      <w:r>
+        <w:rPr>
+          <w:rFonts w:ascii="Consolas" w:hAnsi="Consolas" w:cs="Consolas"/>
+          <w:sz w:val="22"/>
+          <w:szCs w:val="22"/>
+          <w:shd w:val="clear" w:color="auto" w:fill="FFFFFF"/>
+          <w:lang w:val="es-ES"/>
+        </w:rPr>
+        <w:t>proyectos.numero</w:t>
+      </w:r>
+      <w:proofErr w:type="spellEnd"/>
     </w:p>
     <w:p>
       <w:pPr>
@@ -1551,6 +1689,7 @@
         </w:rPr>
         <w:t xml:space="preserve"> * </w:t>
       </w:r>
+      <w:proofErr w:type="spellStart"/>
       <w:r>
         <w:rPr>
           <w:rFonts w:ascii="Consolas" w:hAnsi="Consolas" w:cs="Consolas"/>
@@ -1561,6 +1700,7 @@
         </w:rPr>
         <w:t>FROM</w:t>
       </w:r>
+      <w:proofErr w:type="spellEnd"/>
       <w:r>
         <w:rPr>
           <w:rFonts w:ascii="Consolas" w:hAnsi="Consolas" w:cs="Consolas"/>
@@ -1571,6 +1711,7 @@
         </w:rPr>
         <w:t xml:space="preserve"> entregan </w:t>
       </w:r>
+      <w:proofErr w:type="spellStart"/>
       <w:r>
         <w:rPr>
           <w:rFonts w:ascii="Consolas" w:hAnsi="Consolas" w:cs="Consolas"/>
@@ -1581,6 +1722,7 @@
         </w:rPr>
         <w:t>WHERE</w:t>
       </w:r>
+      <w:proofErr w:type="spellEnd"/>
       <w:r>
         <w:rPr>
           <w:rFonts w:ascii="Consolas" w:hAnsi="Consolas" w:cs="Consolas"/>
@@ -1631,7 +1773,29 @@
           <w:shd w:val="clear" w:color="auto" w:fill="FFFFFF"/>
           <w:lang w:val="en-US"/>
         </w:rPr>
-        <w:t>(SELECT * FROM entregan WHERE clave=1</w:t>
+        <w:t xml:space="preserve">(SELECT * FROM </w:t>
+      </w:r>
+      <w:proofErr w:type="spellStart"/>
+      <w:r>
+        <w:rPr>
+          <w:rFonts w:ascii="Consolas" w:hAnsi="Consolas" w:cs="Consolas"/>
+          <w:sz w:val="22"/>
+          <w:szCs w:val="22"/>
+          <w:shd w:val="clear" w:color="auto" w:fill="FFFFFF"/>
+          <w:lang w:val="en-US"/>
+        </w:rPr>
+        <w:t>entregan</w:t>
+      </w:r>
+      <w:proofErr w:type="spellEnd"/>
+      <w:r>
+        <w:rPr>
+          <w:rFonts w:ascii="Consolas" w:hAnsi="Consolas" w:cs="Consolas"/>
+          <w:sz w:val="22"/>
+          <w:szCs w:val="22"/>
+          <w:shd w:val="clear" w:color="auto" w:fill="FFFFFF"/>
+          <w:lang w:val="en-US"/>
+        </w:rPr>
+        <w:t xml:space="preserve"> WHERE clave=1</w:t>
       </w:r>
       <w:r>
         <w:rPr>
@@ -1975,8 +2139,9 @@
           <w:shd w:val="clear" w:color="auto" w:fill="FFFFFF"/>
           <w:lang w:val="en-US"/>
         </w:rPr>
-        <w:t xml:space="preserve"> entregan </w:t>
-      </w:r>
+        <w:t xml:space="preserve"> </w:t>
+      </w:r>
+      <w:proofErr w:type="spellStart"/>
       <w:r>
         <w:rPr>
           <w:rFonts w:ascii="Consolas" w:hAnsi="Consolas" w:cs="Consolas"/>
@@ -1985,6 +2150,27 @@
           <w:shd w:val="clear" w:color="auto" w:fill="FFFFFF"/>
           <w:lang w:val="en-US"/>
         </w:rPr>
+        <w:t>entregan</w:t>
+      </w:r>
+      <w:proofErr w:type="spellEnd"/>
+      <w:r>
+        <w:rPr>
+          <w:rFonts w:ascii="Consolas" w:hAnsi="Consolas" w:cs="Consolas"/>
+          <w:sz w:val="22"/>
+          <w:szCs w:val="22"/>
+          <w:shd w:val="clear" w:color="auto" w:fill="FFFFFF"/>
+          <w:lang w:val="en-US"/>
+        </w:rPr>
+        <w:t xml:space="preserve"> </w:t>
+      </w:r>
+      <w:r>
+        <w:rPr>
+          <w:rFonts w:ascii="Consolas" w:hAnsi="Consolas" w:cs="Consolas"/>
+          <w:sz w:val="22"/>
+          <w:szCs w:val="22"/>
+          <w:shd w:val="clear" w:color="auto" w:fill="FFFFFF"/>
+          <w:lang w:val="en-US"/>
+        </w:rPr>
         <w:t>WHERE</w:t>
       </w:r>
       <w:r>
@@ -1995,11 +2181,10 @@
           <w:shd w:val="clear" w:color="auto" w:fill="FFFFFF"/>
           <w:lang w:val="en-US"/>
         </w:rPr>
-        <w:t xml:space="preserve"> numero=5001)</w:t>
-      </w:r>
-    </w:p>
-    <w:p>
-      <w:pPr>
+        <w:t xml:space="preserve"> </w:t>
+      </w:r>
+      <w:proofErr w:type="spellStart"/>
+      <w:r>
         <w:rPr>
           <w:rFonts w:ascii="Consolas" w:hAnsi="Consolas" w:cs="Consolas"/>
           <w:sz w:val="22"/>
@@ -2007,7 +2192,9 @@
           <w:shd w:val="clear" w:color="auto" w:fill="FFFFFF"/>
           <w:lang w:val="en-US"/>
         </w:rPr>
-      </w:pPr>
+        <w:t>numero</w:t>
+      </w:r>
+      <w:proofErr w:type="spellEnd"/>
       <w:r>
         <w:rPr>
           <w:rFonts w:ascii="Consolas" w:hAnsi="Consolas" w:cs="Consolas"/>
@@ -2016,6 +2203,27 @@
           <w:shd w:val="clear" w:color="auto" w:fill="FFFFFF"/>
           <w:lang w:val="en-US"/>
         </w:rPr>
+        <w:t>=5001)</w:t>
+      </w:r>
+    </w:p>
+    <w:p>
+      <w:pPr>
+        <w:rPr>
+          <w:rFonts w:ascii="Consolas" w:hAnsi="Consolas" w:cs="Consolas"/>
+          <w:sz w:val="22"/>
+          <w:szCs w:val="22"/>
+          <w:shd w:val="clear" w:color="auto" w:fill="FFFFFF"/>
+          <w:lang w:val="en-US"/>
+        </w:rPr>
+      </w:pPr>
+      <w:r>
+        <w:rPr>
+          <w:rFonts w:ascii="Consolas" w:hAnsi="Consolas" w:cs="Consolas"/>
+          <w:sz w:val="22"/>
+          <w:szCs w:val="22"/>
+          <w:shd w:val="clear" w:color="auto" w:fill="FFFFFF"/>
+          <w:lang w:val="en-US"/>
+        </w:rPr>
         <w:t>intersect</w:t>
       </w:r>
     </w:p>
@@ -2077,8 +2285,9 @@
           <w:shd w:val="clear" w:color="auto" w:fill="FFFFFF"/>
           <w:lang w:val="en-US"/>
         </w:rPr>
-        <w:t xml:space="preserve"> entregan </w:t>
-      </w:r>
+        <w:t xml:space="preserve"> </w:t>
+      </w:r>
+      <w:proofErr w:type="spellStart"/>
       <w:r>
         <w:rPr>
           <w:rFonts w:ascii="Consolas" w:hAnsi="Consolas" w:cs="Consolas"/>
@@ -2087,6 +2296,27 @@
           <w:shd w:val="clear" w:color="auto" w:fill="FFFFFF"/>
           <w:lang w:val="en-US"/>
         </w:rPr>
+        <w:t>entregan</w:t>
+      </w:r>
+      <w:proofErr w:type="spellEnd"/>
+      <w:r>
+        <w:rPr>
+          <w:rFonts w:ascii="Consolas" w:hAnsi="Consolas" w:cs="Consolas"/>
+          <w:sz w:val="22"/>
+          <w:szCs w:val="22"/>
+          <w:shd w:val="clear" w:color="auto" w:fill="FFFFFF"/>
+          <w:lang w:val="en-US"/>
+        </w:rPr>
+        <w:t xml:space="preserve"> </w:t>
+      </w:r>
+      <w:r>
+        <w:rPr>
+          <w:rFonts w:ascii="Consolas" w:hAnsi="Consolas" w:cs="Consolas"/>
+          <w:sz w:val="22"/>
+          <w:szCs w:val="22"/>
+          <w:shd w:val="clear" w:color="auto" w:fill="FFFFFF"/>
+          <w:lang w:val="en-US"/>
+        </w:rPr>
         <w:t>WHERE</w:t>
       </w:r>
       <w:r>
@@ -2097,17 +2327,39 @@
           <w:shd w:val="clear" w:color="auto" w:fill="FFFFFF"/>
           <w:lang w:val="en-US"/>
         </w:rPr>
-        <w:t xml:space="preserve"> numero=5018)</w:t>
-      </w:r>
-    </w:p>
-    <w:p>
-      <w:pPr>
-        <w:rPr>
-          <w:rFonts w:ascii="Avenir Book" w:hAnsi="Avenir Book"/>
-          <w:sz w:val="22"/>
-          <w:szCs w:val="22"/>
+        <w:t xml:space="preserve"> </w:t>
+      </w:r>
+      <w:proofErr w:type="spellStart"/>
+      <w:r>
+        <w:rPr>
+          <w:rFonts w:ascii="Consolas" w:hAnsi="Consolas" w:cs="Consolas"/>
+          <w:sz w:val="22"/>
+          <w:szCs w:val="22"/>
+          <w:shd w:val="clear" w:color="auto" w:fill="FFFFFF"/>
           <w:lang w:val="en-US"/>
         </w:rPr>
+        <w:t>numero</w:t>
+      </w:r>
+      <w:proofErr w:type="spellEnd"/>
+      <w:r>
+        <w:rPr>
+          <w:rFonts w:ascii="Consolas" w:hAnsi="Consolas" w:cs="Consolas"/>
+          <w:sz w:val="22"/>
+          <w:szCs w:val="22"/>
+          <w:shd w:val="clear" w:color="auto" w:fill="FFFFFF"/>
+          <w:lang w:val="en-US"/>
+        </w:rPr>
+        <w:t>=5018)</w:t>
+      </w:r>
+    </w:p>
+    <w:p>
+      <w:pPr>
+        <w:rPr>
+          <w:rFonts w:ascii="Avenir Book" w:hAnsi="Avenir Book"/>
+          <w:sz w:val="22"/>
+          <w:szCs w:val="22"/>
+          <w:lang w:val="en-US"/>
+        </w:rPr>
       </w:pPr>
     </w:p>
     <w:p>
@@ -2132,8 +2384,22 @@
           <w:szCs w:val="22"/>
           <w:lang w:val="es-ES"/>
         </w:rPr>
-        <w:t>Con Subconsulta</w:t>
-      </w:r>
+        <w:t xml:space="preserve">Con </w:t>
+      </w:r>
+      <w:proofErr w:type="spellStart"/>
+      <w:r>
+        <w:rPr>
+          <w:rFonts w:ascii="Avenir Book" w:hAnsi="Avenir Book"/>
+          <w:b/>
+          <w:bCs/>
+          <w:color w:val="002060"/>
+          <w:sz w:val="22"/>
+          <w:szCs w:val="22"/>
+          <w:lang w:val="es-ES"/>
+        </w:rPr>
+        <w:t>Subconsulta</w:t>
+      </w:r>
+      <w:proofErr w:type="spellEnd"/>
     </w:p>
     <w:p>
       <w:pPr>
@@ -2189,17 +2455,77 @@
           <w:szCs w:val="22"/>
           <w:lang w:val="en-US"/>
         </w:rPr>
-        <w:t>WHERE numero = 5001 IN (SELECT clave FROM entregan WHERE numero = 5018)</w:t>
-      </w:r>
-    </w:p>
-    <w:p>
-      <w:pPr>
+        <w:t xml:space="preserve">WHERE </w:t>
+      </w:r>
+      <w:proofErr w:type="spellStart"/>
+      <w:r>
         <w:rPr>
           <w:rFonts w:ascii="Consolas" w:hAnsi="Consolas" w:cs="Consolas"/>
           <w:sz w:val="22"/>
           <w:szCs w:val="22"/>
           <w:lang w:val="en-US"/>
         </w:rPr>
+        <w:t>numero</w:t>
+      </w:r>
+      <w:proofErr w:type="spellEnd"/>
+      <w:r>
+        <w:rPr>
+          <w:rFonts w:ascii="Consolas" w:hAnsi="Consolas" w:cs="Consolas"/>
+          <w:sz w:val="22"/>
+          <w:szCs w:val="22"/>
+          <w:lang w:val="en-US"/>
+        </w:rPr>
+        <w:t xml:space="preserve"> = 5001 IN (SELECT clave FROM </w:t>
+      </w:r>
+      <w:proofErr w:type="spellStart"/>
+      <w:r>
+        <w:rPr>
+          <w:rFonts w:ascii="Consolas" w:hAnsi="Consolas" w:cs="Consolas"/>
+          <w:sz w:val="22"/>
+          <w:szCs w:val="22"/>
+          <w:lang w:val="en-US"/>
+        </w:rPr>
+        <w:t>entregan</w:t>
+      </w:r>
+      <w:proofErr w:type="spellEnd"/>
+      <w:r>
+        <w:rPr>
+          <w:rFonts w:ascii="Consolas" w:hAnsi="Consolas" w:cs="Consolas"/>
+          <w:sz w:val="22"/>
+          <w:szCs w:val="22"/>
+          <w:lang w:val="en-US"/>
+        </w:rPr>
+        <w:t xml:space="preserve"> WHERE </w:t>
+      </w:r>
+      <w:proofErr w:type="spellStart"/>
+      <w:r>
+        <w:rPr>
+          <w:rFonts w:ascii="Consolas" w:hAnsi="Consolas" w:cs="Consolas"/>
+          <w:sz w:val="22"/>
+          <w:szCs w:val="22"/>
+          <w:lang w:val="en-US"/>
+        </w:rPr>
+        <w:t>numero</w:t>
+      </w:r>
+      <w:proofErr w:type="spellEnd"/>
+      <w:r>
+        <w:rPr>
+          <w:rFonts w:ascii="Consolas" w:hAnsi="Consolas" w:cs="Consolas"/>
+          <w:sz w:val="22"/>
+          <w:szCs w:val="22"/>
+          <w:lang w:val="en-US"/>
+        </w:rPr>
+        <w:t xml:space="preserve"> = 5018)</w:t>
+      </w:r>
+    </w:p>
+    <w:p>
+      <w:pPr>
+        <w:rPr>
+          <w:rFonts w:ascii="Consolas" w:hAnsi="Consolas" w:cs="Consolas"/>
+          <w:sz w:val="22"/>
+          <w:szCs w:val="22"/>
+          <w:lang w:val="en-US"/>
+        </w:rPr>
       </w:pPr>
     </w:p>
     <w:p>
@@ -2441,7 +2767,29 @@
           <w:shd w:val="clear" w:color="auto" w:fill="FFFFFF"/>
           <w:lang w:val="en-US"/>
         </w:rPr>
-        <w:t xml:space="preserve"> entregan </w:t>
+        <w:t xml:space="preserve"> </w:t>
+      </w:r>
+      <w:proofErr w:type="spellStart"/>
+      <w:r>
+        <w:rPr>
+          <w:rFonts w:ascii="Consolas" w:hAnsi="Consolas" w:cs="Consolas"/>
+          <w:sz w:val="22"/>
+          <w:szCs w:val="22"/>
+          <w:shd w:val="clear" w:color="auto" w:fill="FFFFFF"/>
+          <w:lang w:val="en-US"/>
+        </w:rPr>
+        <w:t>entregan</w:t>
+      </w:r>
+      <w:proofErr w:type="spellEnd"/>
+      <w:r>
+        <w:rPr>
+          <w:rFonts w:ascii="Consolas" w:hAnsi="Consolas" w:cs="Consolas"/>
+          <w:sz w:val="22"/>
+          <w:szCs w:val="22"/>
+          <w:shd w:val="clear" w:color="auto" w:fill="FFFFFF"/>
+          <w:lang w:val="en-US"/>
+        </w:rPr>
+        <w:t xml:space="preserve"> </w:t>
       </w:r>
       <w:r>
         <w:rPr>
@@ -2544,11 +2892,10 @@
           <w:shd w:val="clear" w:color="auto" w:fill="FFFFFF"/>
           <w:lang w:val="en-US"/>
         </w:rPr>
-        <w:t>FROM entregan</w:t>
-      </w:r>
-    </w:p>
-    <w:p>
-      <w:pPr>
+        <w:t xml:space="preserve">FROM </w:t>
+      </w:r>
+      <w:proofErr w:type="spellStart"/>
+      <w:r>
         <w:rPr>
           <w:rFonts w:ascii="Consolas" w:hAnsi="Consolas" w:cs="Consolas"/>
           <w:sz w:val="22"/>
@@ -2556,8 +2903,12 @@
           <w:shd w:val="clear" w:color="auto" w:fill="FFFFFF"/>
           <w:lang w:val="en-US"/>
         </w:rPr>
-      </w:pPr>
-      <w:r>
+        <w:t>entregan</w:t>
+      </w:r>
+      <w:proofErr w:type="spellEnd"/>
+    </w:p>
+    <w:p>
+      <w:pPr>
         <w:rPr>
           <w:rFonts w:ascii="Consolas" w:hAnsi="Consolas" w:cs="Consolas"/>
           <w:sz w:val="22"/>
@@ -2565,8 +2916,7 @@
           <w:shd w:val="clear" w:color="auto" w:fill="FFFFFF"/>
           <w:lang w:val="en-US"/>
         </w:rPr>
-        <w:t>WHERE clave</w:t>
-      </w:r>
+      </w:pPr>
       <w:r>
         <w:rPr>
           <w:rFonts w:ascii="Consolas" w:hAnsi="Consolas" w:cs="Consolas"/>
@@ -2575,6 +2925,27 @@
           <w:shd w:val="clear" w:color="auto" w:fill="FFFFFF"/>
           <w:lang w:val="en-US"/>
         </w:rPr>
+        <w:t xml:space="preserve">WHERE </w:t>
+      </w:r>
+      <w:proofErr w:type="gramStart"/>
+      <w:r>
+        <w:rPr>
+          <w:rFonts w:ascii="Consolas" w:hAnsi="Consolas" w:cs="Consolas"/>
+          <w:sz w:val="22"/>
+          <w:szCs w:val="22"/>
+          <w:shd w:val="clear" w:color="auto" w:fill="FFFFFF"/>
+          <w:lang w:val="en-US"/>
+        </w:rPr>
+        <w:t>clave</w:t>
+      </w:r>
+      <w:r>
+        <w:rPr>
+          <w:rFonts w:ascii="Consolas" w:hAnsi="Consolas" w:cs="Consolas"/>
+          <w:sz w:val="22"/>
+          <w:szCs w:val="22"/>
+          <w:shd w:val="clear" w:color="auto" w:fill="FFFFFF"/>
+          <w:lang w:val="en-US"/>
+        </w:rPr>
         <w:t xml:space="preserve"> </w:t>
       </w:r>
       <w:r>
@@ -2585,7 +2956,18 @@
           <w:shd w:val="clear" w:color="auto" w:fill="FFFFFF"/>
           <w:lang w:val="en-US"/>
         </w:rPr>
-        <w:t>!= 1000</w:t>
+        <w:t>!</w:t>
+      </w:r>
+      <w:proofErr w:type="gramEnd"/>
+      <w:r>
+        <w:rPr>
+          <w:rFonts w:ascii="Consolas" w:hAnsi="Consolas" w:cs="Consolas"/>
+          <w:sz w:val="22"/>
+          <w:szCs w:val="22"/>
+          <w:shd w:val="clear" w:color="auto" w:fill="FFFFFF"/>
+          <w:lang w:val="en-US"/>
+        </w:rPr>
+        <w:t>= 1000</w:t>
       </w:r>
     </w:p>
     <w:p>
@@ -2968,7 +3350,47 @@
           <w:szCs w:val="22"/>
           <w:lang w:val="es-ES"/>
         </w:rPr>
-        <w:t>Cómo está definido el número de tuplas de este resultado en términos del número de tuplas de entregan y de materiales?</w:t>
+        <w:t xml:space="preserve">Cómo está definido el número de </w:t>
+      </w:r>
+      <w:proofErr w:type="spellStart"/>
+      <w:r>
+        <w:rPr>
+          <w:rFonts w:ascii="Avenir Book" w:hAnsi="Avenir Book" w:cstheme="majorHAnsi"/>
+          <w:sz w:val="22"/>
+          <w:szCs w:val="22"/>
+          <w:lang w:val="es-ES"/>
+        </w:rPr>
+        <w:t>tuplas</w:t>
+      </w:r>
+      <w:proofErr w:type="spellEnd"/>
+      <w:r>
+        <w:rPr>
+          <w:rFonts w:ascii="Avenir Book" w:hAnsi="Avenir Book" w:cstheme="majorHAnsi"/>
+          <w:sz w:val="22"/>
+          <w:szCs w:val="22"/>
+          <w:lang w:val="es-ES"/>
+        </w:rPr>
+        <w:t xml:space="preserve"> de este resultado en términos del número de </w:t>
+      </w:r>
+      <w:proofErr w:type="spellStart"/>
+      <w:r>
+        <w:rPr>
+          <w:rFonts w:ascii="Avenir Book" w:hAnsi="Avenir Book" w:cstheme="majorHAnsi"/>
+          <w:sz w:val="22"/>
+          <w:szCs w:val="22"/>
+          <w:lang w:val="es-ES"/>
+        </w:rPr>
+        <w:t>tuplas</w:t>
+      </w:r>
+      <w:proofErr w:type="spellEnd"/>
+      <w:r>
+        <w:rPr>
+          <w:rFonts w:ascii="Avenir Book" w:hAnsi="Avenir Book" w:cstheme="majorHAnsi"/>
+          <w:sz w:val="22"/>
+          <w:szCs w:val="22"/>
+          <w:lang w:val="es-ES"/>
+        </w:rPr>
+        <w:t xml:space="preserve"> de entregan y de materiales?</w:t>
       </w:r>
       <w:r>
         <w:rPr>
@@ -2979,6 +3401,7 @@
         </w:rPr>
         <w:t xml:space="preserve"> </w:t>
       </w:r>
+      <w:proofErr w:type="spellStart"/>
       <w:r>
         <w:rPr>
           <w:rFonts w:ascii="Avenir Book" w:hAnsi="Avenir Book" w:cstheme="majorHAnsi"/>
@@ -2997,7 +3420,40 @@
           <w:szCs w:val="22"/>
           <w:lang w:val="es-ES"/>
         </w:rPr>
-        <w:t>uplas de materiales * tuplas de entregan</w:t>
+        <w:t>uplas</w:t>
+      </w:r>
+      <w:proofErr w:type="spellEnd"/>
+      <w:r>
+        <w:rPr>
+          <w:rFonts w:ascii="Avenir Book" w:hAnsi="Avenir Book" w:cstheme="majorHAnsi"/>
+          <w:color w:val="FF0000"/>
+          <w:sz w:val="22"/>
+          <w:szCs w:val="22"/>
+          <w:lang w:val="es-ES"/>
+        </w:rPr>
+        <w:t xml:space="preserve"> de materiales * </w:t>
+      </w:r>
+      <w:proofErr w:type="spellStart"/>
+      <w:r>
+        <w:rPr>
+          <w:rFonts w:ascii="Avenir Book" w:hAnsi="Avenir Book" w:cstheme="majorHAnsi"/>
+          <w:color w:val="FF0000"/>
+          <w:sz w:val="22"/>
+          <w:szCs w:val="22"/>
+          <w:lang w:val="es-ES"/>
+        </w:rPr>
+        <w:t>tuplas</w:t>
+      </w:r>
+      <w:proofErr w:type="spellEnd"/>
+      <w:r>
+        <w:rPr>
+          <w:rFonts w:ascii="Avenir Book" w:hAnsi="Avenir Book" w:cstheme="majorHAnsi"/>
+          <w:color w:val="FF0000"/>
+          <w:sz w:val="22"/>
+          <w:szCs w:val="22"/>
+          <w:lang w:val="es-ES"/>
+        </w:rPr>
+        <w:t xml:space="preserve"> de entregan</w:t>
       </w:r>
     </w:p>
     <w:p>
@@ -3156,7 +3612,51 @@
           <w:shd w:val="clear" w:color="auto" w:fill="FFFFFF"/>
           <w:lang w:val="es-ES"/>
         </w:rPr>
-        <w:t xml:space="preserve"> Recuerda que cuando vayas a trabajar con fechas, antes de que realices tus consultas debes ejecutar la instrucción "set dateformat dmy". Basta con que la ejecutes una sola vez para que el manejador sepa que vas a trabajar con ese formato de fechas.</w:t>
+        <w:t xml:space="preserve"> Recuerda que cuando vayas a trabajar con fechas, antes de que realices tus consultas debes ejecutar la instrucción "set </w:t>
+      </w:r>
+      <w:proofErr w:type="spellStart"/>
+      <w:r>
+        <w:rPr>
+          <w:rFonts w:ascii="Avenir Book" w:hAnsi="Avenir Book"/>
+          <w:sz w:val="22"/>
+          <w:szCs w:val="22"/>
+          <w:shd w:val="clear" w:color="auto" w:fill="FFFFFF"/>
+          <w:lang w:val="es-ES"/>
+        </w:rPr>
+        <w:t>dateformat</w:t>
+      </w:r>
+      <w:proofErr w:type="spellEnd"/>
+      <w:r>
+        <w:rPr>
+          <w:rFonts w:ascii="Avenir Book" w:hAnsi="Avenir Book"/>
+          <w:sz w:val="22"/>
+          <w:szCs w:val="22"/>
+          <w:shd w:val="clear" w:color="auto" w:fill="FFFFFF"/>
+          <w:lang w:val="es-ES"/>
+        </w:rPr>
+        <w:t xml:space="preserve"> </w:t>
+      </w:r>
+      <w:proofErr w:type="spellStart"/>
+      <w:r>
+        <w:rPr>
+          <w:rFonts w:ascii="Avenir Book" w:hAnsi="Avenir Book"/>
+          <w:sz w:val="22"/>
+          <w:szCs w:val="22"/>
+          <w:shd w:val="clear" w:color="auto" w:fill="FFFFFF"/>
+          <w:lang w:val="es-ES"/>
+        </w:rPr>
+        <w:t>dmy</w:t>
+      </w:r>
+      <w:proofErr w:type="spellEnd"/>
+      <w:r>
+        <w:rPr>
+          <w:rFonts w:ascii="Avenir Book" w:hAnsi="Avenir Book"/>
+          <w:sz w:val="22"/>
+          <w:szCs w:val="22"/>
+          <w:shd w:val="clear" w:color="auto" w:fill="FFFFFF"/>
+          <w:lang w:val="es-ES"/>
+        </w:rPr>
+        <w:t>". Basta con que la ejecutes una sola vez para que el manejador sepa que vas a trabajar con ese formato de fechas.</w:t>
       </w:r>
     </w:p>
     <w:p>
@@ -3214,7 +3714,29 @@
           <w:shd w:val="clear" w:color="auto" w:fill="FFFFFF"/>
           <w:lang w:val="es-ES"/>
         </w:rPr>
-        <w:t>SELECT M.descripcion, DATE_FORMAT(fecha, '%e/%c/%Y') 'Fecha'</w:t>
+        <w:t xml:space="preserve">SELECT </w:t>
+      </w:r>
+      <w:proofErr w:type="spellStart"/>
+      <w:r>
+        <w:rPr>
+          <w:rFonts w:ascii="Consolas" w:hAnsi="Consolas" w:cs="Consolas"/>
+          <w:sz w:val="22"/>
+          <w:szCs w:val="22"/>
+          <w:shd w:val="clear" w:color="auto" w:fill="FFFFFF"/>
+          <w:lang w:val="es-ES"/>
+        </w:rPr>
+        <w:t>M.descripcion</w:t>
+      </w:r>
+      <w:proofErr w:type="spellEnd"/>
+      <w:r>
+        <w:rPr>
+          <w:rFonts w:ascii="Consolas" w:hAnsi="Consolas" w:cs="Consolas"/>
+          <w:sz w:val="22"/>
+          <w:szCs w:val="22"/>
+          <w:shd w:val="clear" w:color="auto" w:fill="FFFFFF"/>
+          <w:lang w:val="es-ES"/>
+        </w:rPr>
+        <w:t>, DATE_FORMAT(fecha, '%e/%c/%Y') 'Fecha'</w:t>
       </w:r>
     </w:p>
     <w:p>
@@ -3277,7 +3799,73 @@
           <w:shd w:val="clear" w:color="auto" w:fill="FFFFFF"/>
           <w:lang w:val="es-ES"/>
         </w:rPr>
-        <w:t>WHERE fecha &gt;= '2000-01-01'  AND fecha &lt;= '2000-12-31' AND (M.clave = E.clave)</w:t>
+        <w:t>WHERE fecha &gt;= '2000-01-01</w:t>
+      </w:r>
+      <w:proofErr w:type="gramStart"/>
+      <w:r>
+        <w:rPr>
+          <w:rFonts w:ascii="Consolas" w:hAnsi="Consolas" w:cs="Consolas"/>
+          <w:sz w:val="22"/>
+          <w:szCs w:val="22"/>
+          <w:shd w:val="clear" w:color="auto" w:fill="FFFFFF"/>
+          <w:lang w:val="es-ES"/>
+        </w:rPr>
+        <w:t>'  AND</w:t>
+      </w:r>
+      <w:proofErr w:type="gramEnd"/>
+      <w:r>
+        <w:rPr>
+          <w:rFonts w:ascii="Consolas" w:hAnsi="Consolas" w:cs="Consolas"/>
+          <w:sz w:val="22"/>
+          <w:szCs w:val="22"/>
+          <w:shd w:val="clear" w:color="auto" w:fill="FFFFFF"/>
+          <w:lang w:val="es-ES"/>
+        </w:rPr>
+        <w:t xml:space="preserve"> fecha &lt;= '2000-12-31' AND (</w:t>
+      </w:r>
+      <w:proofErr w:type="spellStart"/>
+      <w:r>
+        <w:rPr>
+          <w:rFonts w:ascii="Consolas" w:hAnsi="Consolas" w:cs="Consolas"/>
+          <w:sz w:val="22"/>
+          <w:szCs w:val="22"/>
+          <w:shd w:val="clear" w:color="auto" w:fill="FFFFFF"/>
+          <w:lang w:val="es-ES"/>
+        </w:rPr>
+        <w:t>M.clave</w:t>
+      </w:r>
+      <w:proofErr w:type="spellEnd"/>
+      <w:r>
+        <w:rPr>
+          <w:rFonts w:ascii="Consolas" w:hAnsi="Consolas" w:cs="Consolas"/>
+          <w:sz w:val="22"/>
+          <w:szCs w:val="22"/>
+          <w:shd w:val="clear" w:color="auto" w:fill="FFFFFF"/>
+          <w:lang w:val="es-ES"/>
+        </w:rPr>
+        <w:t xml:space="preserve"> = </w:t>
+      </w:r>
+      <w:proofErr w:type="spellStart"/>
+      <w:r>
+        <w:rPr>
+          <w:rFonts w:ascii="Consolas" w:hAnsi="Consolas" w:cs="Consolas"/>
+          <w:sz w:val="22"/>
+          <w:szCs w:val="22"/>
+          <w:shd w:val="clear" w:color="auto" w:fill="FFFFFF"/>
+          <w:lang w:val="es-ES"/>
+        </w:rPr>
+        <w:t>E.clave</w:t>
+      </w:r>
+      <w:proofErr w:type="spellEnd"/>
+      <w:r>
+        <w:rPr>
+          <w:rFonts w:ascii="Consolas" w:hAnsi="Consolas" w:cs="Consolas"/>
+          <w:sz w:val="22"/>
+          <w:szCs w:val="22"/>
+          <w:shd w:val="clear" w:color="auto" w:fill="FFFFFF"/>
+          <w:lang w:val="es-ES"/>
+        </w:rPr>
+        <w:t>)</w:t>
       </w:r>
     </w:p>
     <w:p>
@@ -3484,8 +4072,19 @@
           <w:bCs/>
           <w:lang w:val="es-ES"/>
         </w:rPr>
-        <w:t>Uso del calificador distinct</w:t>
-      </w:r>
+        <w:t xml:space="preserve">Uso del calificador </w:t>
+      </w:r>
+      <w:proofErr w:type="spellStart"/>
+      <w:r>
+        <w:rPr>
+          <w:rFonts w:ascii="Avenir Book" w:hAnsi="Avenir Book" w:cstheme="majorHAnsi"/>
+          <w:b/>
+          <w:bCs/>
+          <w:lang w:val="es-ES"/>
+        </w:rPr>
+        <w:t>distinct</w:t>
+      </w:r>
+      <w:proofErr w:type="spellEnd"/>
     </w:p>
     <w:p>
       <w:pPr>
@@ -3536,10 +4135,11 @@
     <w:p>
       <w:pPr>
         <w:rPr>
-          <w:rFonts w:ascii="Consolas" w:hAnsi="Consolas" w:cs="Consolas"/>
-          <w:sz w:val="22"/>
-          <w:szCs w:val="22"/>
-          <w:shd w:val="clear" w:color="auto" w:fill="FFFFFF"/>
+          <w:rFonts w:ascii="Avenir Book" w:hAnsi="Avenir Book"/>
+          <w:sz w:val="22"/>
+          <w:szCs w:val="22"/>
+          <w:shd w:val="clear" w:color="auto" w:fill="FFFFFF"/>
+          <w:lang w:val="es-ES"/>
         </w:rPr>
       </w:pPr>
       <w:r>
@@ -3556,6 +4156,48 @@
           <w:rFonts w:ascii="Avenir Book" w:hAnsi="Avenir Book"/>
           <w:sz w:val="22"/>
           <w:szCs w:val="22"/>
+          <w:shd w:val="clear" w:color="auto" w:fill="FFFFFF"/>
+          <w:lang w:val="es-ES"/>
+        </w:rPr>
+        <w:t xml:space="preserve"> </w:t>
+      </w:r>
+    </w:p>
+    <w:p>
+      <w:pPr>
+        <w:rPr>
+          <w:rFonts w:ascii="Consolas" w:hAnsi="Consolas" w:cs="Consolas"/>
+          <w:sz w:val="22"/>
+          <w:szCs w:val="22"/>
+          <w:shd w:val="clear" w:color="auto" w:fill="FFFFFF"/>
+        </w:rPr>
+      </w:pPr>
+      <w:r>
+        <w:rPr>
+          <w:rFonts w:ascii="Avenir Book" w:hAnsi="Avenir Book"/>
+          <w:color w:val="FF0000"/>
+          <w:sz w:val="22"/>
+          <w:szCs w:val="22"/>
+          <w:shd w:val="clear" w:color="auto" w:fill="FFFFFF"/>
+          <w:lang w:val="es-ES"/>
+        </w:rPr>
+        <w:t>Todos los materia</w:t>
+      </w:r>
+      <w:r>
+        <w:rPr>
+          <w:rFonts w:ascii="Avenir Book" w:hAnsi="Avenir Book"/>
+          <w:color w:val="FF0000"/>
+          <w:sz w:val="22"/>
+          <w:szCs w:val="22"/>
+          <w:shd w:val="clear" w:color="auto" w:fill="FFFFFF"/>
+          <w:lang w:val="es-ES"/>
+        </w:rPr>
+        <w:t>les entregados entre esas fechas sin repeticiones</w:t>
+      </w:r>
+      <w:r>
+        <w:rPr>
+          <w:rFonts w:ascii="Avenir Book" w:hAnsi="Avenir Book"/>
+          <w:sz w:val="22"/>
+          <w:szCs w:val="22"/>
         </w:rPr>
         <w:br/>
       </w:r>
@@ -3594,8 +4236,19 @@
           <w:szCs w:val="22"/>
           <w:shd w:val="clear" w:color="auto" w:fill="FFFFFF"/>
         </w:rPr>
-        <w:t>SELECT DISTINCT M.descripcion</w:t>
-      </w:r>
+        <w:t xml:space="preserve">SELECT DISTINCT </w:t>
+      </w:r>
+      <w:proofErr w:type="gramStart"/>
+      <w:r>
+        <w:rPr>
+          <w:rFonts w:ascii="Consolas" w:hAnsi="Consolas" w:cs="Consolas"/>
+          <w:sz w:val="22"/>
+          <w:szCs w:val="22"/>
+          <w:shd w:val="clear" w:color="auto" w:fill="FFFFFF"/>
+        </w:rPr>
+        <w:t>M.descripcion</w:t>
+      </w:r>
+      <w:proofErr w:type="gramEnd"/>
     </w:p>
     <w:p>
       <w:pPr>
@@ -3787,16 +4440,6 @@
       <w:pPr>
         <w:rPr>
           <w:rFonts w:ascii="Avenir Book" w:hAnsi="Avenir Book" w:cstheme="majorHAnsi"/>
-          <w:sz w:val="22"/>
-          <w:szCs w:val="22"/>
-          <w:lang w:val="es-ES"/>
-        </w:rPr>
-      </w:pPr>
-    </w:p>
-    <w:p>
-      <w:pPr>
-        <w:rPr>
-          <w:rFonts w:ascii="Avenir Book" w:hAnsi="Avenir Book" w:cstheme="majorHAnsi"/>
           <w:b/>
           <w:bCs/>
           <w:lang w:val="es-ES"/>
@@ -3810,7 +4453,25 @@
           <w:lang w:val="es-ES"/>
         </w:rPr>
         <w:lastRenderedPageBreak/>
-        <w:t>Ordeamientos</w:t>
+        <w:t>Orde</w:t>
+      </w:r>
+      <w:r>
+        <w:rPr>
+          <w:rFonts w:ascii="Avenir Book" w:hAnsi="Avenir Book" w:cstheme="majorHAnsi"/>
+          <w:b/>
+          <w:bCs/>
+          <w:lang w:val="es-ES"/>
+        </w:rPr>
+        <w:t>n</w:t>
+      </w:r>
+      <w:r>
+        <w:rPr>
+          <w:rFonts w:ascii="Avenir Book" w:hAnsi="Avenir Book" w:cstheme="majorHAnsi"/>
+          <w:b/>
+          <w:bCs/>
+          <w:lang w:val="es-ES"/>
+        </w:rPr>
+        <w:t>amientos</w:t>
       </w:r>
     </w:p>
     <w:p>
@@ -3837,45 +4498,64 @@
           <w:szCs w:val="22"/>
           <w:shd w:val="clear" w:color="auto" w:fill="FFFFFF"/>
         </w:rPr>
-        <w:t>En el resultado anterior, observamos que una misma descripción de material aparece varias veces.</w:t>
-      </w:r>
-    </w:p>
-    <w:p>
-      <w:pPr>
-        <w:rPr>
-          <w:rFonts w:ascii="Avenir Book" w:hAnsi="Avenir Book"/>
-          <w:sz w:val="22"/>
-          <w:szCs w:val="22"/>
-          <w:shd w:val="clear" w:color="auto" w:fill="FFFFFF"/>
-        </w:rPr>
-      </w:pPr>
-      <w:r>
-        <w:rPr>
-          <w:rFonts w:ascii="Avenir Book" w:hAnsi="Avenir Book"/>
-          <w:sz w:val="22"/>
-          <w:szCs w:val="22"/>
-          <w:shd w:val="clear" w:color="auto" w:fill="FFFFFF"/>
-        </w:rPr>
-        <w:t>Agrega la palabra distinct inmediatamente después de la palabra select a la consulta que planteaste antes.</w:t>
-      </w:r>
-    </w:p>
-    <w:p>
-      <w:pPr>
-        <w:rPr>
-          <w:rFonts w:ascii="Consolas" w:hAnsi="Consolas" w:cs="Consolas"/>
-          <w:sz w:val="22"/>
-          <w:szCs w:val="22"/>
-          <w:shd w:val="clear" w:color="auto" w:fill="FFFFFF"/>
-        </w:rPr>
-      </w:pPr>
-      <w:r>
-        <w:rPr>
-          <w:rFonts w:ascii="Avenir Book" w:hAnsi="Avenir Book"/>
-          <w:sz w:val="22"/>
-          <w:szCs w:val="22"/>
-          <w:shd w:val="clear" w:color="auto" w:fill="FFFFFF"/>
-        </w:rPr>
-        <w:t>¿Qué resultado obtienes en esta ocasión?</w:t>
+        <w:t>Si al final de una sentencia select se agrega la cláusula</w:t>
+      </w:r>
+      <w:r>
+        <w:rPr>
+          <w:rFonts w:ascii="Avenir Book" w:hAnsi="Avenir Book"/>
+          <w:sz w:val="22"/>
+          <w:szCs w:val="22"/>
+          <w:shd w:val="clear" w:color="auto" w:fill="FFFFFF"/>
+          <w:lang w:val="es-ES"/>
+        </w:rPr>
+        <w:t xml:space="preserve"> </w:t>
+      </w:r>
+      <w:r>
+        <w:rPr>
+          <w:rFonts w:ascii="Avenir Book" w:hAnsi="Avenir Book"/>
+          <w:sz w:val="22"/>
+          <w:szCs w:val="22"/>
+          <w:shd w:val="clear" w:color="auto" w:fill="FFFFFF"/>
+        </w:rPr>
+        <w:t>order by campo [desc] [,campo [desc] ...]</w:t>
+      </w:r>
+    </w:p>
+    <w:p>
+      <w:pPr>
+        <w:rPr>
+          <w:rFonts w:ascii="Avenir Book" w:hAnsi="Avenir Book"/>
+          <w:sz w:val="22"/>
+          <w:szCs w:val="22"/>
+          <w:shd w:val="clear" w:color="auto" w:fill="FFFFFF"/>
+        </w:rPr>
+      </w:pPr>
+      <w:r>
+        <w:rPr>
+          <w:rFonts w:ascii="Avenir Book" w:hAnsi="Avenir Book"/>
+          <w:sz w:val="22"/>
+          <w:szCs w:val="22"/>
+          <w:shd w:val="clear" w:color="auto" w:fill="FFFFFF"/>
+        </w:rPr>
+        <w:t>donde las partes encerradas entre corchetes son opcionales (los corchetes no forman parte de la sintaxis), los puntos suspensivos indican que pueden incluirse varios campos y la palabra desc se refiere a descendente. Esta cláusula permite presentar los resultados en un orden específico.</w:t>
+      </w:r>
+    </w:p>
+    <w:p>
+      <w:pPr>
+        <w:rPr>
+          <w:rFonts w:ascii="Consolas" w:hAnsi="Consolas" w:cs="Consolas"/>
+          <w:sz w:val="22"/>
+          <w:szCs w:val="22"/>
+          <w:shd w:val="clear" w:color="auto" w:fill="FFFFFF"/>
+        </w:rPr>
+      </w:pPr>
+      <w:r>
+        <w:rPr>
+          <w:rFonts w:ascii="Avenir Book" w:hAnsi="Avenir Book"/>
+          <w:sz w:val="22"/>
+          <w:szCs w:val="22"/>
+          <w:shd w:val="clear" w:color="auto" w:fill="FFFFFF"/>
+        </w:rPr>
+        <w:t>Obtén los números y denominaciones de los proyectos con las fechas y cantidades de sus entregas, ordenadas por número de proyecto, presentando las fechas de la más reciente a la más antigua.</w:t>
       </w:r>
       <w:r>
         <w:rPr>
@@ -3920,72 +4600,73 @@
           <w:szCs w:val="22"/>
           <w:shd w:val="clear" w:color="auto" w:fill="FFFFFF"/>
         </w:rPr>
-        <w:t>SELECT DISTINCT M.descripcion</w:t>
-      </w:r>
-    </w:p>
-    <w:p>
-      <w:pPr>
-        <w:rPr>
-          <w:rFonts w:ascii="Consolas" w:hAnsi="Consolas" w:cs="Consolas"/>
-          <w:sz w:val="22"/>
-          <w:szCs w:val="22"/>
-          <w:shd w:val="clear" w:color="auto" w:fill="FFFFFF"/>
-        </w:rPr>
-      </w:pPr>
-      <w:r>
-        <w:rPr>
-          <w:rFonts w:ascii="Consolas" w:hAnsi="Consolas" w:cs="Consolas"/>
-          <w:sz w:val="22"/>
-          <w:szCs w:val="22"/>
-          <w:shd w:val="clear" w:color="auto" w:fill="FFFFFF"/>
-        </w:rPr>
-        <w:t>-- FORMATO DD/MM/YYYY</w:t>
-      </w:r>
-    </w:p>
-    <w:p>
-      <w:pPr>
-        <w:rPr>
-          <w:rFonts w:ascii="Consolas" w:hAnsi="Consolas" w:cs="Consolas"/>
-          <w:sz w:val="22"/>
-          <w:szCs w:val="22"/>
-          <w:shd w:val="clear" w:color="auto" w:fill="FFFFFF"/>
-        </w:rPr>
-      </w:pPr>
-      <w:r>
-        <w:rPr>
-          <w:rFonts w:ascii="Consolas" w:hAnsi="Consolas" w:cs="Consolas"/>
-          <w:sz w:val="22"/>
-          <w:szCs w:val="22"/>
-          <w:shd w:val="clear" w:color="auto" w:fill="FFFFFF"/>
-        </w:rPr>
-        <w:t>FROM entregan E, materiales M</w:t>
-      </w:r>
-    </w:p>
-    <w:p>
-      <w:pPr>
-        <w:rPr>
-          <w:rFonts w:ascii="Consolas" w:hAnsi="Consolas" w:cs="Consolas"/>
-          <w:sz w:val="22"/>
-          <w:szCs w:val="22"/>
-          <w:shd w:val="clear" w:color="auto" w:fill="FFFFFF"/>
-        </w:rPr>
-      </w:pPr>
-      <w:r>
-        <w:rPr>
-          <w:rFonts w:ascii="Consolas" w:hAnsi="Consolas" w:cs="Consolas"/>
-          <w:sz w:val="22"/>
-          <w:szCs w:val="22"/>
-          <w:shd w:val="clear" w:color="auto" w:fill="FFFFFF"/>
-        </w:rPr>
-        <w:t>WHERE fecha &gt;= '2000-01-01'  AND fecha &lt;= '2000-12-31' AND (M.clave = E.clave)</w:t>
-      </w:r>
-    </w:p>
-    <w:p>
-      <w:pPr>
-        <w:rPr>
-          <w:rFonts w:ascii="Avenir Book" w:hAnsi="Avenir Book"/>
-          <w:sz w:val="22"/>
-          <w:szCs w:val="22"/>
+        <w:t>SELECT P.numero, denominacion, fecha, cantidad</w:t>
+      </w:r>
+    </w:p>
+    <w:p>
+      <w:pPr>
+        <w:rPr>
+          <w:rFonts w:ascii="Consolas" w:hAnsi="Consolas" w:cs="Consolas"/>
+          <w:sz w:val="22"/>
+          <w:szCs w:val="22"/>
+          <w:shd w:val="clear" w:color="auto" w:fill="FFFFFF"/>
+        </w:rPr>
+      </w:pPr>
+      <w:r>
+        <w:rPr>
+          <w:rFonts w:ascii="Consolas" w:hAnsi="Consolas" w:cs="Consolas"/>
+          <w:sz w:val="22"/>
+          <w:szCs w:val="22"/>
+          <w:shd w:val="clear" w:color="auto" w:fill="FFFFFF"/>
+        </w:rPr>
+        <w:t>FROM proyectos P, entregan E</w:t>
+      </w:r>
+    </w:p>
+    <w:p>
+      <w:pPr>
+        <w:rPr>
+          <w:rFonts w:ascii="Consolas" w:hAnsi="Consolas" w:cs="Consolas"/>
+          <w:sz w:val="22"/>
+          <w:szCs w:val="22"/>
+          <w:shd w:val="clear" w:color="auto" w:fill="FFFFFF"/>
+        </w:rPr>
+      </w:pPr>
+      <w:r>
+        <w:rPr>
+          <w:rFonts w:ascii="Consolas" w:hAnsi="Consolas" w:cs="Consolas"/>
+          <w:sz w:val="22"/>
+          <w:szCs w:val="22"/>
+          <w:shd w:val="clear" w:color="auto" w:fill="FFFFFF"/>
+        </w:rPr>
+        <w:t>WHERE (P.numero = E.numero)</w:t>
+      </w:r>
+    </w:p>
+    <w:p>
+      <w:pPr>
+        <w:rPr>
+          <w:rFonts w:ascii="Consolas" w:hAnsi="Consolas" w:cs="Consolas"/>
+          <w:sz w:val="22"/>
+          <w:szCs w:val="22"/>
+          <w:shd w:val="clear" w:color="auto" w:fill="FFFFFF"/>
+        </w:rPr>
+      </w:pPr>
+      <w:r>
+        <w:rPr>
+          <w:rFonts w:ascii="Consolas" w:hAnsi="Consolas" w:cs="Consolas"/>
+          <w:sz w:val="22"/>
+          <w:szCs w:val="22"/>
+          <w:shd w:val="clear" w:color="auto" w:fill="FFFFFF"/>
+        </w:rPr>
+        <w:t>ORDER BY P.numero, fecha DESC</w:t>
+      </w:r>
+    </w:p>
+    <w:p>
+      <w:pPr>
+        <w:rPr>
+          <w:rFonts w:ascii="Avenir Book" w:hAnsi="Avenir Book"/>
+          <w:sz w:val="22"/>
+          <w:szCs w:val="22"/>
+          <w:lang w:val="es-ES"/>
         </w:rPr>
       </w:pPr>
     </w:p>
@@ -4006,10 +4687,10 @@
           <w:lang w:val="es-ES"/>
         </w:rPr>
         <w:drawing>
-          <wp:inline distT="0" distB="0" distL="0" distR="0" wp14:anchorId="1C9CDC07" wp14:editId="48B1AB58">
-            <wp:extent cx="1332689" cy="1026664"/>
-            <wp:effectExtent l="0" t="0" r="1270" b="2540"/>
-            <wp:docPr id="21" name="Picture 21"/>
+          <wp:inline distT="0" distB="0" distL="0" distR="0" wp14:anchorId="387DAB8E" wp14:editId="0030965E">
+            <wp:extent cx="4202349" cy="1315030"/>
+            <wp:effectExtent l="0" t="0" r="1905" b="6350"/>
+            <wp:docPr id="22" name="Picture 22"/>
             <wp:cNvGraphicFramePr>
               <a:graphicFrameLocks xmlns:a="http://schemas.openxmlformats.org/drawingml/2006/main" noChangeAspect="1"/>
             </wp:cNvGraphicFramePr>
@@ -4021,7 +4702,7 @@
                     <pic:cNvPicPr/>
                   </pic:nvPicPr>
                   <pic:blipFill>
-                    <a:blip r:embed="rId14"/>
+                    <a:blip r:embed="rId15"/>
                     <a:stretch>
                       <a:fillRect/>
                     </a:stretch>
@@ -4029,7 +4710,7 @@
                   <pic:spPr>
                     <a:xfrm>
                       <a:off x="0" y="0"/>
-                      <a:ext cx="1370300" cy="1055638"/>
+                      <a:ext cx="4258588" cy="1332629"/>
                     </a:xfrm>
                     <a:prstGeom prst="rect">
                       <a:avLst/>
@@ -4075,28 +4756,1957 @@
           <w:szCs w:val="22"/>
           <w:lang w:val="es-ES"/>
         </w:rPr>
-        <w:t>10</w:t>
-      </w:r>
-    </w:p>
-    <w:p>
-      <w:pPr>
-        <w:rPr>
-          <w:rFonts w:ascii="Avenir Book" w:hAnsi="Avenir Book" w:cstheme="majorHAnsi"/>
-          <w:sz w:val="22"/>
-          <w:szCs w:val="22"/>
-          <w:lang w:val="es-ES"/>
-        </w:rPr>
-      </w:pPr>
-    </w:p>
-    <w:p>
-      <w:pPr>
-        <w:rPr>
-          <w:rFonts w:ascii="Avenir Book" w:hAnsi="Avenir Book" w:cstheme="majorHAnsi"/>
-          <w:sz w:val="22"/>
-          <w:szCs w:val="22"/>
-          <w:lang w:val="es-ES"/>
-        </w:rPr>
-      </w:pPr>
+        <w:t>87</w:t>
+      </w:r>
+    </w:p>
+    <w:p>
+      <w:pPr>
+        <w:rPr>
+          <w:rFonts w:ascii="Avenir Book" w:hAnsi="Avenir Book" w:cstheme="majorHAnsi"/>
+          <w:sz w:val="22"/>
+          <w:szCs w:val="22"/>
+          <w:lang w:val="es-ES"/>
+        </w:rPr>
+      </w:pPr>
+    </w:p>
+    <w:p>
+      <w:pPr>
+        <w:rPr>
+          <w:rFonts w:ascii="Avenir Book" w:hAnsi="Avenir Book" w:cstheme="majorHAnsi"/>
+          <w:b/>
+          <w:bCs/>
+          <w:lang w:val="es-ES"/>
+        </w:rPr>
+      </w:pPr>
+      <w:r>
+        <w:rPr>
+          <w:rFonts w:ascii="Avenir Book" w:hAnsi="Avenir Book" w:cstheme="majorHAnsi"/>
+          <w:b/>
+          <w:bCs/>
+          <w:lang w:val="es-ES"/>
+        </w:rPr>
+        <w:t>Uso de Expresiones</w:t>
+      </w:r>
+    </w:p>
+    <w:p>
+      <w:pPr>
+        <w:rPr>
+          <w:rFonts w:ascii="Avenir Book" w:hAnsi="Avenir Book"/>
+          <w:sz w:val="22"/>
+          <w:szCs w:val="22"/>
+          <w:shd w:val="clear" w:color="auto" w:fill="FFFFFF"/>
+        </w:rPr>
+      </w:pPr>
+      <w:r>
+        <w:rPr>
+          <w:rFonts w:ascii="Avenir Book" w:hAnsi="Avenir Book"/>
+          <w:sz w:val="22"/>
+          <w:szCs w:val="22"/>
+        </w:rPr>
+        <w:br/>
+      </w:r>
+      <w:r>
+        <w:rPr>
+          <w:rFonts w:ascii="Avenir Book" w:hAnsi="Avenir Book"/>
+          <w:sz w:val="22"/>
+          <w:szCs w:val="22"/>
+          <w:shd w:val="clear" w:color="auto" w:fill="FFFFFF"/>
+        </w:rPr>
+        <w:t>En álgebra relacional los argumentos de una proyección deben ser columnas. Sin embargo en una sentencia SELECT es posible incluir expresiones aritméticas o funciones que usen como argumentos de las columnas de las tablas involucradas o bien constantes. Los operadores son:</w:t>
+      </w:r>
+    </w:p>
+    <w:p>
+      <w:pPr>
+        <w:rPr>
+          <w:rFonts w:ascii="Avenir Book" w:hAnsi="Avenir Book"/>
+          <w:sz w:val="22"/>
+          <w:szCs w:val="22"/>
+          <w:shd w:val="clear" w:color="auto" w:fill="FFFFFF"/>
+        </w:rPr>
+      </w:pPr>
+    </w:p>
+    <w:p>
+      <w:pPr>
+        <w:rPr>
+          <w:rFonts w:ascii="Avenir Book" w:hAnsi="Avenir Book"/>
+          <w:sz w:val="22"/>
+          <w:szCs w:val="22"/>
+          <w:shd w:val="clear" w:color="auto" w:fill="FFFFFF"/>
+        </w:rPr>
+      </w:pPr>
+      <w:r>
+        <w:rPr>
+          <w:rFonts w:ascii="Avenir Book" w:hAnsi="Avenir Book"/>
+          <w:sz w:val="22"/>
+          <w:szCs w:val="22"/>
+          <w:shd w:val="clear" w:color="auto" w:fill="FFFFFF"/>
+        </w:rPr>
+        <w:t>+ Suma</w:t>
+      </w:r>
+    </w:p>
+    <w:p>
+      <w:pPr>
+        <w:rPr>
+          <w:rFonts w:ascii="Avenir Book" w:hAnsi="Avenir Book"/>
+          <w:sz w:val="22"/>
+          <w:szCs w:val="22"/>
+          <w:shd w:val="clear" w:color="auto" w:fill="FFFFFF"/>
+        </w:rPr>
+      </w:pPr>
+      <w:r>
+        <w:rPr>
+          <w:rFonts w:ascii="Avenir Book" w:hAnsi="Avenir Book"/>
+          <w:sz w:val="22"/>
+          <w:szCs w:val="22"/>
+          <w:shd w:val="clear" w:color="auto" w:fill="FFFFFF"/>
+        </w:rPr>
+        <w:t>- Resta</w:t>
+      </w:r>
+    </w:p>
+    <w:p>
+      <w:pPr>
+        <w:rPr>
+          <w:rFonts w:ascii="Avenir Book" w:hAnsi="Avenir Book"/>
+          <w:sz w:val="22"/>
+          <w:szCs w:val="22"/>
+          <w:shd w:val="clear" w:color="auto" w:fill="FFFFFF"/>
+        </w:rPr>
+      </w:pPr>
+      <w:r>
+        <w:rPr>
+          <w:rFonts w:ascii="Avenir Book" w:hAnsi="Avenir Book"/>
+          <w:sz w:val="22"/>
+          <w:szCs w:val="22"/>
+          <w:shd w:val="clear" w:color="auto" w:fill="FFFFFF"/>
+        </w:rPr>
+        <w:t>* Producto</w:t>
+      </w:r>
+    </w:p>
+    <w:p>
+      <w:pPr>
+        <w:rPr>
+          <w:rFonts w:ascii="Avenir Book" w:hAnsi="Avenir Book"/>
+          <w:sz w:val="22"/>
+          <w:szCs w:val="22"/>
+          <w:shd w:val="clear" w:color="auto" w:fill="FFFFFF"/>
+        </w:rPr>
+      </w:pPr>
+      <w:r>
+        <w:rPr>
+          <w:rFonts w:ascii="Avenir Book" w:hAnsi="Avenir Book"/>
+          <w:sz w:val="22"/>
+          <w:szCs w:val="22"/>
+          <w:shd w:val="clear" w:color="auto" w:fill="FFFFFF"/>
+        </w:rPr>
+        <w:t>/ División</w:t>
+      </w:r>
+    </w:p>
+    <w:p>
+      <w:pPr>
+        <w:rPr>
+          <w:rFonts w:ascii="Avenir Book" w:hAnsi="Avenir Book"/>
+          <w:sz w:val="22"/>
+          <w:szCs w:val="22"/>
+          <w:shd w:val="clear" w:color="auto" w:fill="FFFFFF"/>
+        </w:rPr>
+      </w:pPr>
+    </w:p>
+    <w:p>
+      <w:pPr>
+        <w:rPr>
+          <w:rFonts w:ascii="Avenir Book" w:hAnsi="Avenir Book"/>
+          <w:sz w:val="22"/>
+          <w:szCs w:val="22"/>
+          <w:shd w:val="clear" w:color="auto" w:fill="FFFFFF"/>
+        </w:rPr>
+      </w:pPr>
+      <w:r>
+        <w:rPr>
+          <w:rFonts w:ascii="Avenir Book" w:hAnsi="Avenir Book"/>
+          <w:sz w:val="22"/>
+          <w:szCs w:val="22"/>
+          <w:shd w:val="clear" w:color="auto" w:fill="FFFFFF"/>
+        </w:rPr>
+        <w:t>Las columnas con expresiones pueden renombrarse escribiendo después de la expresión un alias que puede ser un nombre arbitrario; si el alias contiene caracteres que no sean números o letras (espacios, puntos etc.) debe encerrarse entre comillas dobles (" nuevo nombre" ). Para SQL Server también pueden utilizarse comillas simples.</w:t>
+      </w:r>
+    </w:p>
+    <w:p>
+      <w:pPr>
+        <w:rPr>
+          <w:rFonts w:ascii="Avenir Book" w:hAnsi="Avenir Book" w:cstheme="majorHAnsi"/>
+          <w:b/>
+          <w:bCs/>
+          <w:lang w:val="es-ES"/>
+        </w:rPr>
+      </w:pPr>
+      <w:r>
+        <w:rPr>
+          <w:rFonts w:ascii="Avenir Book" w:hAnsi="Avenir Book" w:cstheme="majorHAnsi"/>
+          <w:b/>
+          <w:bCs/>
+          <w:lang w:val="es-ES"/>
+        </w:rPr>
+        <w:lastRenderedPageBreak/>
+        <w:t>O</w:t>
+      </w:r>
+      <w:r>
+        <w:rPr>
+          <w:rFonts w:ascii="Avenir Book" w:hAnsi="Avenir Book" w:cstheme="majorHAnsi"/>
+          <w:b/>
+          <w:bCs/>
+          <w:lang w:val="es-ES"/>
+        </w:rPr>
+        <w:t>peradores de cadena</w:t>
+      </w:r>
+    </w:p>
+    <w:p>
+      <w:pPr>
+        <w:rPr>
+          <w:rFonts w:ascii="Avenir Book" w:hAnsi="Avenir Book"/>
+          <w:sz w:val="22"/>
+          <w:szCs w:val="22"/>
+          <w:shd w:val="clear" w:color="auto" w:fill="FFFFFF"/>
+        </w:rPr>
+      </w:pPr>
+      <w:r>
+        <w:rPr>
+          <w:rFonts w:ascii="Avenir Book" w:hAnsi="Avenir Book"/>
+          <w:sz w:val="22"/>
+          <w:szCs w:val="22"/>
+        </w:rPr>
+        <w:br/>
+      </w:r>
+      <w:r>
+        <w:rPr>
+          <w:rFonts w:ascii="Avenir Book" w:hAnsi="Avenir Book"/>
+          <w:sz w:val="22"/>
+          <w:szCs w:val="22"/>
+          <w:shd w:val="clear" w:color="auto" w:fill="FFFFFF"/>
+        </w:rPr>
+        <w:t>El operador LIKE se aplica a datos de tipo cadena y se usa para buscar registros, es capaz de hallar coincidencias dentro de una cadena bajo un patrón dado.</w:t>
+      </w:r>
+    </w:p>
+    <w:p>
+      <w:pPr>
+        <w:rPr>
+          <w:rFonts w:ascii="Consolas" w:hAnsi="Consolas" w:cs="Consolas"/>
+          <w:sz w:val="22"/>
+          <w:szCs w:val="22"/>
+          <w:shd w:val="clear" w:color="auto" w:fill="FFFFFF"/>
+        </w:rPr>
+      </w:pPr>
+      <w:r>
+        <w:rPr>
+          <w:rFonts w:ascii="Avenir Book" w:hAnsi="Avenir Book"/>
+          <w:sz w:val="22"/>
+          <w:szCs w:val="22"/>
+          <w:shd w:val="clear" w:color="auto" w:fill="FFFFFF"/>
+        </w:rPr>
+        <w:t>También contamos con el operador comodín (%), que coincide con cualquier cadena que tenga cero o más caracteres. Este puede usarse tanto de prefijo como sufijo.</w:t>
+      </w:r>
+      <w:r>
+        <w:rPr>
+          <w:rFonts w:ascii="Avenir Book" w:hAnsi="Avenir Book"/>
+          <w:sz w:val="22"/>
+          <w:szCs w:val="22"/>
+        </w:rPr>
+        <w:br/>
+      </w:r>
+      <w:r>
+        <w:rPr>
+          <w:rFonts w:ascii="Avenir Book" w:hAnsi="Avenir Book"/>
+          <w:sz w:val="22"/>
+          <w:szCs w:val="22"/>
+        </w:rPr>
+        <w:br/>
+      </w:r>
+      <w:r>
+        <w:rPr>
+          <w:rFonts w:ascii="Avenir Book" w:hAnsi="Avenir Book"/>
+          <w:b/>
+          <w:bCs/>
+          <w:color w:val="0070C0"/>
+          <w:sz w:val="22"/>
+          <w:szCs w:val="22"/>
+          <w:shd w:val="clear" w:color="auto" w:fill="FFFFFF"/>
+        </w:rPr>
+        <w:t>SQL</w:t>
+      </w:r>
+      <w:r>
+        <w:rPr>
+          <w:rFonts w:ascii="Avenir Book" w:hAnsi="Avenir Book"/>
+          <w:sz w:val="22"/>
+          <w:szCs w:val="22"/>
+        </w:rPr>
+        <w:br/>
+      </w:r>
+      <w:r>
+        <w:rPr>
+          <w:rFonts w:ascii="Consolas" w:hAnsi="Consolas" w:cs="Consolas"/>
+          <w:sz w:val="22"/>
+          <w:szCs w:val="22"/>
+          <w:shd w:val="clear" w:color="auto" w:fill="FFFFFF"/>
+        </w:rPr>
+        <w:t xml:space="preserve">SELECT * </w:t>
+      </w:r>
+    </w:p>
+    <w:p>
+      <w:pPr>
+        <w:rPr>
+          <w:rFonts w:ascii="Consolas" w:hAnsi="Consolas" w:cs="Consolas"/>
+          <w:sz w:val="22"/>
+          <w:szCs w:val="22"/>
+          <w:shd w:val="clear" w:color="auto" w:fill="FFFFFF"/>
+        </w:rPr>
+      </w:pPr>
+      <w:r>
+        <w:rPr>
+          <w:rFonts w:ascii="Consolas" w:hAnsi="Consolas" w:cs="Consolas"/>
+          <w:sz w:val="22"/>
+          <w:szCs w:val="22"/>
+          <w:shd w:val="clear" w:color="auto" w:fill="FFFFFF"/>
+        </w:rPr>
+        <w:t>FROM materiales</w:t>
+      </w:r>
+    </w:p>
+    <w:p>
+      <w:pPr>
+        <w:rPr>
+          <w:rFonts w:ascii="Consolas" w:hAnsi="Consolas" w:cs="Consolas"/>
+          <w:sz w:val="22"/>
+          <w:szCs w:val="22"/>
+          <w:shd w:val="clear" w:color="auto" w:fill="FFFFFF"/>
+        </w:rPr>
+      </w:pPr>
+      <w:r>
+        <w:rPr>
+          <w:rFonts w:ascii="Consolas" w:hAnsi="Consolas" w:cs="Consolas"/>
+          <w:sz w:val="22"/>
+          <w:szCs w:val="22"/>
+          <w:shd w:val="clear" w:color="auto" w:fill="FFFFFF"/>
+        </w:rPr>
+        <w:t>WHERE descripcion LIKE 'Si%'</w:t>
+      </w:r>
+    </w:p>
+    <w:p>
+      <w:pPr>
+        <w:rPr>
+          <w:rFonts w:ascii="Consolas" w:hAnsi="Consolas" w:cs="Consolas"/>
+          <w:sz w:val="22"/>
+          <w:szCs w:val="22"/>
+          <w:shd w:val="clear" w:color="auto" w:fill="FFFFFF"/>
+        </w:rPr>
+      </w:pPr>
+    </w:p>
+    <w:p>
+      <w:pPr>
+        <w:rPr>
+          <w:rFonts w:ascii="Consolas" w:hAnsi="Consolas" w:cs="Consolas"/>
+          <w:sz w:val="22"/>
+          <w:szCs w:val="22"/>
+          <w:shd w:val="clear" w:color="auto" w:fill="FFFFFF"/>
+        </w:rPr>
+      </w:pPr>
+      <w:r>
+        <w:rPr>
+          <w:rFonts w:ascii="Consolas" w:hAnsi="Consolas" w:cs="Consolas"/>
+          <w:sz w:val="22"/>
+          <w:szCs w:val="22"/>
+          <w:shd w:val="clear" w:color="auto" w:fill="FFFFFF"/>
+        </w:rPr>
+        <w:drawing>
+          <wp:inline distT="0" distB="0" distL="0" distR="0" wp14:anchorId="041CBD71" wp14:editId="5553DF4A">
+            <wp:extent cx="3190672" cy="633136"/>
+            <wp:effectExtent l="0" t="0" r="0" b="1905"/>
+            <wp:docPr id="25" name="Picture 25"/>
+            <wp:cNvGraphicFramePr>
+              <a:graphicFrameLocks xmlns:a="http://schemas.openxmlformats.org/drawingml/2006/main" noChangeAspect="1"/>
+            </wp:cNvGraphicFramePr>
+            <a:graphic xmlns:a="http://schemas.openxmlformats.org/drawingml/2006/main">
+              <a:graphicData uri="http://schemas.openxmlformats.org/drawingml/2006/picture">
+                <pic:pic xmlns:pic="http://schemas.openxmlformats.org/drawingml/2006/picture">
+                  <pic:nvPicPr>
+                    <pic:cNvPr id="1" name=""/>
+                    <pic:cNvPicPr/>
+                  </pic:nvPicPr>
+                  <pic:blipFill>
+                    <a:blip r:embed="rId16"/>
+                    <a:stretch>
+                      <a:fillRect/>
+                    </a:stretch>
+                  </pic:blipFill>
+                  <pic:spPr>
+                    <a:xfrm>
+                      <a:off x="0" y="0"/>
+                      <a:ext cx="3256076" cy="646114"/>
+                    </a:xfrm>
+                    <a:prstGeom prst="rect">
+                      <a:avLst/>
+                    </a:prstGeom>
+                  </pic:spPr>
+                </pic:pic>
+              </a:graphicData>
+            </a:graphic>
+          </wp:inline>
+        </w:drawing>
+      </w:r>
+    </w:p>
+    <w:p>
+      <w:pPr>
+        <w:rPr>
+          <w:rFonts w:ascii="Avenir Book" w:hAnsi="Avenir Book" w:cstheme="majorHAnsi"/>
+          <w:lang w:val="es-ES"/>
+        </w:rPr>
+      </w:pPr>
+    </w:p>
+    <w:p>
+      <w:pPr>
+        <w:rPr>
+          <w:rFonts w:ascii="Avenir Book" w:hAnsi="Avenir Book" w:cstheme="majorHAnsi"/>
+          <w:sz w:val="22"/>
+          <w:szCs w:val="22"/>
+          <w:lang w:val="es-ES"/>
+        </w:rPr>
+      </w:pPr>
+      <w:r>
+        <w:rPr>
+          <w:rFonts w:ascii="Avenir Book" w:hAnsi="Avenir Book" w:cstheme="majorHAnsi"/>
+          <w:sz w:val="22"/>
+          <w:szCs w:val="22"/>
+          <w:lang w:val="es-ES"/>
+        </w:rPr>
+        <w:t xml:space="preserve">Renglones: </w:t>
+      </w:r>
+      <w:r>
+        <w:rPr>
+          <w:rFonts w:ascii="Avenir Book" w:hAnsi="Avenir Book" w:cstheme="majorHAnsi"/>
+          <w:sz w:val="22"/>
+          <w:szCs w:val="22"/>
+          <w:lang w:val="es-ES"/>
+        </w:rPr>
+        <w:t>2</w:t>
+      </w:r>
+    </w:p>
+    <w:p>
+      <w:pPr>
+        <w:rPr>
+          <w:rFonts w:ascii="Avenir Book" w:hAnsi="Avenir Book"/>
+          <w:sz w:val="22"/>
+          <w:szCs w:val="22"/>
+        </w:rPr>
+      </w:pPr>
+    </w:p>
+    <w:p>
+      <w:pPr>
+        <w:rPr>
+          <w:rFonts w:ascii="Avenir Book" w:hAnsi="Avenir Book"/>
+          <w:sz w:val="22"/>
+          <w:szCs w:val="22"/>
+        </w:rPr>
+      </w:pPr>
+      <w:r>
+        <w:rPr>
+          <w:rFonts w:ascii="Avenir Book" w:hAnsi="Avenir Book"/>
+          <w:sz w:val="22"/>
+          <w:szCs w:val="22"/>
+        </w:rPr>
+        <w:t>¿Qué resultado obtienes?</w:t>
+      </w:r>
+    </w:p>
+    <w:p>
+      <w:pPr>
+        <w:rPr>
+          <w:rFonts w:ascii="Avenir Book" w:hAnsi="Avenir Book"/>
+          <w:color w:val="FF0000"/>
+          <w:sz w:val="22"/>
+          <w:szCs w:val="22"/>
+          <w:lang w:val="es-ES"/>
+        </w:rPr>
+      </w:pPr>
+      <w:r>
+        <w:rPr>
+          <w:rFonts w:ascii="Avenir Book" w:hAnsi="Avenir Book"/>
+          <w:color w:val="FF0000"/>
+          <w:sz w:val="22"/>
+          <w:szCs w:val="22"/>
+          <w:lang w:val="es-ES"/>
+        </w:rPr>
+        <w:t xml:space="preserve">Todas las descripciones de materiales que comienzan con </w:t>
+      </w:r>
+      <w:r>
+        <w:rPr>
+          <w:rFonts w:ascii="Avenir Book" w:hAnsi="Avenir Book"/>
+          <w:i/>
+          <w:iCs/>
+          <w:color w:val="FF0000"/>
+          <w:sz w:val="22"/>
+          <w:szCs w:val="22"/>
+          <w:lang w:val="es-ES"/>
+        </w:rPr>
+        <w:t>Si</w:t>
+      </w:r>
+    </w:p>
+    <w:p>
+      <w:pPr>
+        <w:rPr>
+          <w:rFonts w:ascii="Avenir Book" w:hAnsi="Avenir Book"/>
+          <w:sz w:val="22"/>
+          <w:szCs w:val="22"/>
+        </w:rPr>
+      </w:pPr>
+      <w:r>
+        <w:rPr>
+          <w:rFonts w:ascii="Avenir Book" w:hAnsi="Avenir Book"/>
+          <w:sz w:val="22"/>
+          <w:szCs w:val="22"/>
+        </w:rPr>
+        <w:t>Explica que hace el símbolo '%'.</w:t>
+      </w:r>
+    </w:p>
+    <w:p>
+      <w:pPr>
+        <w:rPr>
+          <w:rFonts w:ascii="Avenir Book" w:hAnsi="Avenir Book"/>
+          <w:color w:val="FF0000"/>
+          <w:sz w:val="22"/>
+          <w:szCs w:val="22"/>
+          <w:lang w:val="es-ES"/>
+        </w:rPr>
+      </w:pPr>
+      <w:r>
+        <w:rPr>
+          <w:rFonts w:ascii="Avenir Book" w:hAnsi="Avenir Book"/>
+          <w:color w:val="FF0000"/>
+          <w:sz w:val="22"/>
+          <w:szCs w:val="22"/>
+          <w:lang w:val="es-ES"/>
+        </w:rPr>
+        <w:t>Permite que con que coincida la parte indicada te arroje el resultado, sin importar que haya o no más caracteres después.</w:t>
+      </w:r>
+    </w:p>
+    <w:p>
+      <w:pPr>
+        <w:rPr>
+          <w:rFonts w:ascii="Avenir Book" w:hAnsi="Avenir Book"/>
+          <w:sz w:val="22"/>
+          <w:szCs w:val="22"/>
+        </w:rPr>
+      </w:pPr>
+      <w:r>
+        <w:rPr>
+          <w:rFonts w:ascii="Avenir Book" w:hAnsi="Avenir Book"/>
+          <w:sz w:val="22"/>
+          <w:szCs w:val="22"/>
+        </w:rPr>
+        <w:t>¿Qué sucede si la consulta fuera : LIKE 'Si' ?</w:t>
+      </w:r>
+    </w:p>
+    <w:p>
+      <w:pPr>
+        <w:rPr>
+          <w:rFonts w:ascii="Avenir Book" w:hAnsi="Avenir Book"/>
+          <w:color w:val="FF0000"/>
+          <w:sz w:val="22"/>
+          <w:szCs w:val="22"/>
+          <w:lang w:val="es-ES"/>
+        </w:rPr>
+      </w:pPr>
+      <w:r>
+        <w:rPr>
+          <w:rFonts w:ascii="Avenir Book" w:hAnsi="Avenir Book"/>
+          <w:color w:val="FF0000"/>
+          <w:sz w:val="22"/>
+          <w:szCs w:val="22"/>
+          <w:lang w:val="es-ES"/>
+        </w:rPr>
+        <w:t xml:space="preserve">Únicamente arrojaría los resultados cuya descripción sea </w:t>
+      </w:r>
+      <w:r>
+        <w:rPr>
+          <w:rFonts w:ascii="Avenir Book" w:hAnsi="Avenir Book"/>
+          <w:i/>
+          <w:iCs/>
+          <w:color w:val="FF0000"/>
+          <w:sz w:val="22"/>
+          <w:szCs w:val="22"/>
+          <w:lang w:val="es-ES"/>
+        </w:rPr>
+        <w:t>Si,</w:t>
+      </w:r>
+      <w:r>
+        <w:rPr>
+          <w:rFonts w:ascii="Avenir Book" w:hAnsi="Avenir Book"/>
+          <w:color w:val="FF0000"/>
+          <w:sz w:val="22"/>
+          <w:szCs w:val="22"/>
+          <w:lang w:val="es-ES"/>
+        </w:rPr>
+        <w:t xml:space="preserve"> si comienzan de esa </w:t>
+      </w:r>
+      <w:r>
+        <w:rPr>
+          <w:rFonts w:ascii="Avenir Book" w:hAnsi="Avenir Book"/>
+          <w:color w:val="FF0000"/>
+          <w:sz w:val="22"/>
+          <w:szCs w:val="22"/>
+          <w:lang w:val="es-ES"/>
+        </w:rPr>
+        <w:t>manera,</w:t>
+      </w:r>
+      <w:r>
+        <w:rPr>
+          <w:rFonts w:ascii="Avenir Book" w:hAnsi="Avenir Book"/>
+          <w:color w:val="FF0000"/>
+          <w:sz w:val="22"/>
+          <w:szCs w:val="22"/>
+          <w:lang w:val="es-ES"/>
+        </w:rPr>
+        <w:t xml:space="preserve"> pero tienen más letras</w:t>
+      </w:r>
+      <w:r>
+        <w:rPr>
+          <w:rFonts w:ascii="Avenir Book" w:hAnsi="Avenir Book"/>
+          <w:color w:val="FF0000"/>
+          <w:sz w:val="22"/>
+          <w:szCs w:val="22"/>
+          <w:lang w:val="es-ES"/>
+        </w:rPr>
+        <w:t xml:space="preserve"> </w:t>
+      </w:r>
+      <w:r>
+        <w:rPr>
+          <w:rFonts w:ascii="Avenir Book" w:hAnsi="Avenir Book"/>
+          <w:color w:val="FF0000"/>
+          <w:sz w:val="22"/>
+          <w:szCs w:val="22"/>
+          <w:lang w:val="es-ES"/>
+        </w:rPr>
+        <w:t>no aparecen en el resultado.</w:t>
+      </w:r>
+    </w:p>
+    <w:p>
+      <w:pPr>
+        <w:rPr>
+          <w:rFonts w:ascii="Avenir Book" w:hAnsi="Avenir Book"/>
+          <w:sz w:val="22"/>
+          <w:szCs w:val="22"/>
+        </w:rPr>
+      </w:pPr>
+      <w:r>
+        <w:rPr>
+          <w:rFonts w:ascii="Avenir Book" w:hAnsi="Avenir Book"/>
+          <w:sz w:val="22"/>
+          <w:szCs w:val="22"/>
+        </w:rPr>
+        <w:t>¿Qué resultado obtienes?</w:t>
+      </w:r>
+    </w:p>
+    <w:p>
+      <w:pPr>
+        <w:rPr>
+          <w:rFonts w:ascii="Avenir Book" w:hAnsi="Avenir Book"/>
+          <w:sz w:val="22"/>
+          <w:szCs w:val="22"/>
+        </w:rPr>
+      </w:pPr>
+      <w:r>
+        <w:rPr>
+          <w:rFonts w:ascii="Avenir Book" w:hAnsi="Avenir Book"/>
+          <w:sz w:val="22"/>
+          <w:szCs w:val="22"/>
+        </w:rPr>
+        <w:drawing>
+          <wp:inline distT="0" distB="0" distL="0" distR="0" wp14:anchorId="68DCCCED" wp14:editId="5CC5625C">
+            <wp:extent cx="2684834" cy="202629"/>
+            <wp:effectExtent l="0" t="0" r="0" b="635"/>
+            <wp:docPr id="26" name="Picture 26"/>
+            <wp:cNvGraphicFramePr>
+              <a:graphicFrameLocks xmlns:a="http://schemas.openxmlformats.org/drawingml/2006/main" noChangeAspect="1"/>
+            </wp:cNvGraphicFramePr>
+            <a:graphic xmlns:a="http://schemas.openxmlformats.org/drawingml/2006/main">
+              <a:graphicData uri="http://schemas.openxmlformats.org/drawingml/2006/picture">
+                <pic:pic xmlns:pic="http://schemas.openxmlformats.org/drawingml/2006/picture">
+                  <pic:nvPicPr>
+                    <pic:cNvPr id="1" name=""/>
+                    <pic:cNvPicPr/>
+                  </pic:nvPicPr>
+                  <pic:blipFill>
+                    <a:blip r:embed="rId17"/>
+                    <a:stretch>
+                      <a:fillRect/>
+                    </a:stretch>
+                  </pic:blipFill>
+                  <pic:spPr>
+                    <a:xfrm>
+                      <a:off x="0" y="0"/>
+                      <a:ext cx="2881354" cy="217461"/>
+                    </a:xfrm>
+                    <a:prstGeom prst="rect">
+                      <a:avLst/>
+                    </a:prstGeom>
+                  </pic:spPr>
+                </pic:pic>
+              </a:graphicData>
+            </a:graphic>
+          </wp:inline>
+        </w:drawing>
+      </w:r>
+    </w:p>
+    <w:p>
+      <w:pPr>
+        <w:rPr>
+          <w:rFonts w:ascii="Avenir Book" w:hAnsi="Avenir Book"/>
+          <w:color w:val="FF0000"/>
+          <w:sz w:val="22"/>
+          <w:szCs w:val="22"/>
+          <w:lang w:val="es-ES"/>
+        </w:rPr>
+      </w:pPr>
+      <w:r>
+        <w:rPr>
+          <w:rFonts w:ascii="Avenir Book" w:hAnsi="Avenir Book"/>
+          <w:color w:val="FF0000"/>
+          <w:sz w:val="22"/>
+          <w:szCs w:val="22"/>
+          <w:lang w:val="es-ES"/>
+        </w:rPr>
+        <w:t>Un</w:t>
+      </w:r>
+      <w:r>
+        <w:rPr>
+          <w:rFonts w:ascii="Avenir Book" w:hAnsi="Avenir Book"/>
+          <w:color w:val="FF0000"/>
+          <w:sz w:val="22"/>
+          <w:szCs w:val="22"/>
+          <w:lang w:val="es-ES"/>
+        </w:rPr>
+        <w:t>a</w:t>
+      </w:r>
+      <w:r>
+        <w:rPr>
+          <w:rFonts w:ascii="Avenir Book" w:hAnsi="Avenir Book"/>
+          <w:color w:val="FF0000"/>
+          <w:sz w:val="22"/>
+          <w:szCs w:val="22"/>
+          <w:lang w:val="es-ES"/>
+        </w:rPr>
+        <w:t xml:space="preserve"> </w:t>
+      </w:r>
+      <w:r>
+        <w:rPr>
+          <w:rFonts w:ascii="Avenir Book" w:hAnsi="Avenir Book"/>
+          <w:color w:val="FF0000"/>
+          <w:sz w:val="22"/>
+          <w:szCs w:val="22"/>
+          <w:lang w:val="es-ES"/>
+        </w:rPr>
+        <w:t>tabla vacía</w:t>
+      </w:r>
+    </w:p>
+    <w:p>
+      <w:pPr>
+        <w:rPr>
+          <w:rFonts w:ascii="Avenir Book" w:hAnsi="Avenir Book"/>
+          <w:sz w:val="22"/>
+          <w:szCs w:val="22"/>
+        </w:rPr>
+      </w:pPr>
+      <w:r>
+        <w:rPr>
+          <w:rFonts w:ascii="Avenir Book" w:hAnsi="Avenir Book"/>
+          <w:sz w:val="22"/>
+          <w:szCs w:val="22"/>
+        </w:rPr>
+        <w:t>Explica a qué se debe este comportamiento.</w:t>
+      </w:r>
+    </w:p>
+    <w:p>
+      <w:pPr>
+        <w:rPr>
+          <w:rFonts w:ascii="Avenir Book" w:hAnsi="Avenir Book"/>
+          <w:color w:val="FF0000"/>
+          <w:sz w:val="22"/>
+          <w:szCs w:val="22"/>
+          <w:lang w:val="es-ES"/>
+        </w:rPr>
+      </w:pPr>
+      <w:r>
+        <w:rPr>
+          <w:rFonts w:ascii="Avenir Book" w:hAnsi="Avenir Book"/>
+          <w:color w:val="FF0000"/>
+          <w:sz w:val="22"/>
+          <w:szCs w:val="22"/>
+          <w:lang w:val="es-ES"/>
+        </w:rPr>
+        <w:t xml:space="preserve">Ya que la descripción de ningún material es como tal ‘Si’, regresa una tabla vacía. </w:t>
+      </w:r>
+    </w:p>
+    <w:p>
+      <w:pPr>
+        <w:rPr>
+          <w:rFonts w:ascii="Avenir Book" w:hAnsi="Avenir Book"/>
+          <w:color w:val="FF0000"/>
+          <w:sz w:val="22"/>
+          <w:szCs w:val="22"/>
+          <w:lang w:val="es-ES"/>
+        </w:rPr>
+      </w:pPr>
+    </w:p>
+    <w:p>
+      <w:pPr>
+        <w:rPr>
+          <w:rFonts w:ascii="Avenir Book" w:hAnsi="Avenir Book"/>
+          <w:sz w:val="22"/>
+          <w:szCs w:val="22"/>
+        </w:rPr>
+      </w:pPr>
+      <w:r>
+        <w:rPr>
+          <w:rFonts w:ascii="Avenir Book" w:hAnsi="Avenir Book"/>
+          <w:sz w:val="22"/>
+          <w:szCs w:val="22"/>
+        </w:rPr>
+        <w:br/>
+      </w:r>
+      <w:r>
+        <w:rPr>
+          <w:rFonts w:ascii="Avenir Book" w:hAnsi="Avenir Book"/>
+          <w:sz w:val="22"/>
+          <w:szCs w:val="22"/>
+        </w:rPr>
+        <w:t>Otro operador de cadenas es el de concatenación, (+, +=) este operador concatena dos o más cadenas de caracteres.</w:t>
+      </w:r>
+    </w:p>
+    <w:p>
+      <w:pPr>
+        <w:rPr>
+          <w:rFonts w:ascii="Avenir Book" w:hAnsi="Avenir Book"/>
+          <w:sz w:val="22"/>
+          <w:szCs w:val="22"/>
+        </w:rPr>
+      </w:pPr>
+      <w:r>
+        <w:rPr>
+          <w:rFonts w:ascii="Avenir Book" w:hAnsi="Avenir Book"/>
+          <w:sz w:val="22"/>
+          <w:szCs w:val="22"/>
+        </w:rPr>
+        <w:t>Su sintaxis es : Expresión + Expresión.</w:t>
+      </w:r>
+    </w:p>
+    <w:p>
+      <w:pPr>
+        <w:rPr>
+          <w:rFonts w:ascii="Avenir Book" w:hAnsi="Avenir Book"/>
+          <w:sz w:val="22"/>
+          <w:szCs w:val="22"/>
+        </w:rPr>
+      </w:pPr>
+      <w:r>
+        <w:rPr>
+          <w:rFonts w:ascii="Avenir Book" w:hAnsi="Avenir Book"/>
+          <w:sz w:val="22"/>
+          <w:szCs w:val="22"/>
+        </w:rPr>
+        <w:t>Un ejemplo de su uso, puede ser: Un ejemplo de su uso, puede ser:</w:t>
+      </w:r>
+    </w:p>
+    <w:p>
+      <w:pPr>
+        <w:rPr>
+          <w:rFonts w:ascii="Consolas" w:hAnsi="Consolas" w:cs="Consolas"/>
+          <w:sz w:val="22"/>
+          <w:szCs w:val="22"/>
+        </w:rPr>
+      </w:pPr>
+      <w:r>
+        <w:rPr>
+          <w:rFonts w:ascii="Consolas" w:hAnsi="Consolas" w:cs="Consolas"/>
+          <w:sz w:val="22"/>
+          <w:szCs w:val="22"/>
+        </w:rPr>
+        <w:t>SELECT (Apellido + ', ' + Nombre) as Nombre FROM Personas;</w:t>
+      </w:r>
+    </w:p>
+    <w:p>
+      <w:pPr>
+        <w:rPr>
+          <w:rFonts w:ascii="Consolas" w:hAnsi="Consolas" w:cs="Consolas"/>
+          <w:sz w:val="22"/>
+          <w:szCs w:val="22"/>
+        </w:rPr>
+      </w:pPr>
+    </w:p>
+    <w:p>
+      <w:pPr>
+        <w:rPr>
+          <w:rFonts w:ascii="Avenir Book" w:hAnsi="Avenir Book" w:cs="Consolas"/>
+          <w:sz w:val="22"/>
+          <w:szCs w:val="22"/>
+          <w:lang w:val="es-ES"/>
+        </w:rPr>
+      </w:pPr>
+      <w:r>
+        <w:rPr>
+          <w:rFonts w:ascii="Avenir Book" w:hAnsi="Avenir Book" w:cs="Consolas"/>
+          <w:sz w:val="22"/>
+          <w:szCs w:val="22"/>
+          <w:lang w:val="es-ES"/>
+        </w:rPr>
+        <w:t>¿Qué resultado obtienes de ejecutar el siguiente código?</w:t>
+      </w:r>
+    </w:p>
+    <w:p>
+      <w:pPr>
+        <w:rPr>
+          <w:rFonts w:ascii="Avenir Book" w:hAnsi="Avenir Book" w:cs="Consolas"/>
+          <w:sz w:val="22"/>
+          <w:szCs w:val="22"/>
+          <w:lang w:val="es-ES"/>
+        </w:rPr>
+      </w:pPr>
+      <w:r>
+        <w:rPr>
+          <w:rFonts w:ascii="Avenir Book" w:hAnsi="Avenir Book" w:cs="Consolas"/>
+          <w:sz w:val="22"/>
+          <w:szCs w:val="22"/>
+          <w:lang w:val="es-ES"/>
+        </w:rPr>
+        <w:t>¿Para qué sirve DECLARE?</w:t>
+      </w:r>
+    </w:p>
+    <w:p>
+      <w:pPr>
+        <w:rPr>
+          <w:rFonts w:ascii="Avenir Book" w:hAnsi="Avenir Book" w:cs="Consolas"/>
+          <w:sz w:val="22"/>
+          <w:szCs w:val="22"/>
+          <w:lang w:val="es-ES"/>
+        </w:rPr>
+      </w:pPr>
+      <w:r>
+        <w:rPr>
+          <w:rFonts w:ascii="Avenir Book" w:hAnsi="Avenir Book" w:cs="Consolas"/>
+          <w:sz w:val="22"/>
+          <w:szCs w:val="22"/>
+          <w:lang w:val="es-ES"/>
+        </w:rPr>
+        <w:t>¿Cuál es la función de @foo?</w:t>
+      </w:r>
+    </w:p>
+    <w:p>
+      <w:pPr>
+        <w:rPr>
+          <w:rFonts w:ascii="Avenir Book" w:hAnsi="Avenir Book" w:cs="Consolas"/>
+          <w:sz w:val="22"/>
+          <w:szCs w:val="22"/>
+          <w:lang w:val="es-ES"/>
+        </w:rPr>
+      </w:pPr>
+      <w:r>
+        <w:rPr>
+          <w:rFonts w:ascii="Avenir Book" w:hAnsi="Avenir Book" w:cs="Consolas"/>
+          <w:sz w:val="22"/>
+          <w:szCs w:val="22"/>
+          <w:lang w:val="es-ES"/>
+        </w:rPr>
+        <w:t>¿Que realiza el operador SET?</w:t>
+      </w:r>
+    </w:p>
+    <w:p>
+      <w:pPr>
+        <w:rPr>
+          <w:rFonts w:ascii="Avenir Book" w:hAnsi="Avenir Book" w:cs="Consolas"/>
+          <w:sz w:val="22"/>
+          <w:szCs w:val="22"/>
+          <w:lang w:val="es-ES"/>
+        </w:rPr>
+      </w:pPr>
+      <w:r>
+        <w:rPr>
+          <w:rFonts w:ascii="Avenir Book" w:hAnsi="Avenir Book" w:cs="Consolas"/>
+          <w:sz w:val="22"/>
+          <w:szCs w:val="22"/>
+          <w:lang w:val="es-ES"/>
+        </w:rPr>
+        <w:lastRenderedPageBreak/>
+        <w:t xml:space="preserve">Sin embargo, tenemos otros operadores como </w:t>
+      </w:r>
+      <w:proofErr w:type="gramStart"/>
+      <w:r>
+        <w:rPr>
+          <w:rFonts w:ascii="Avenir Book" w:hAnsi="Avenir Book" w:cs="Consolas"/>
+          <w:sz w:val="22"/>
+          <w:szCs w:val="22"/>
+          <w:lang w:val="es-ES"/>
+        </w:rPr>
+        <w:t>[ ]</w:t>
+      </w:r>
+      <w:proofErr w:type="gramEnd"/>
+      <w:r>
+        <w:rPr>
+          <w:rFonts w:ascii="Avenir Book" w:hAnsi="Avenir Book" w:cs="Consolas"/>
+          <w:sz w:val="22"/>
+          <w:szCs w:val="22"/>
+          <w:lang w:val="es-ES"/>
+        </w:rPr>
+        <w:t xml:space="preserve"> , [^] y _.</w:t>
+      </w:r>
+    </w:p>
+    <w:p>
+      <w:pPr>
+        <w:rPr>
+          <w:rFonts w:ascii="Avenir Book" w:hAnsi="Avenir Book" w:cs="Consolas"/>
+          <w:sz w:val="22"/>
+          <w:szCs w:val="22"/>
+          <w:lang w:val="es-ES"/>
+        </w:rPr>
+      </w:pPr>
+    </w:p>
+    <w:p>
+      <w:pPr>
+        <w:rPr>
+          <w:rFonts w:ascii="Avenir Book" w:hAnsi="Avenir Book" w:cs="Consolas"/>
+          <w:sz w:val="22"/>
+          <w:szCs w:val="22"/>
+          <w:lang w:val="es-ES"/>
+        </w:rPr>
+      </w:pPr>
+      <w:proofErr w:type="gramStart"/>
+      <w:r>
+        <w:rPr>
+          <w:rFonts w:ascii="Avenir Book" w:hAnsi="Avenir Book" w:cs="Consolas"/>
+          <w:sz w:val="22"/>
+          <w:szCs w:val="22"/>
+          <w:lang w:val="es-ES"/>
+        </w:rPr>
+        <w:t>[ ]</w:t>
+      </w:r>
+      <w:proofErr w:type="gramEnd"/>
+      <w:r>
+        <w:rPr>
+          <w:rFonts w:ascii="Avenir Book" w:hAnsi="Avenir Book" w:cs="Consolas"/>
+          <w:sz w:val="22"/>
+          <w:szCs w:val="22"/>
+          <w:lang w:val="es-ES"/>
+        </w:rPr>
+        <w:t xml:space="preserve"> - Busca coincidencia dentro de un intervalo o conjunto dado. Estos caracteres se pueden utilizar para buscar coincidencias de patrones como sucede con LIKE.</w:t>
+      </w:r>
+    </w:p>
+    <w:p>
+      <w:pPr>
+        <w:rPr>
+          <w:rFonts w:ascii="Avenir Book" w:hAnsi="Avenir Book" w:cs="Consolas"/>
+          <w:sz w:val="22"/>
+          <w:szCs w:val="22"/>
+          <w:lang w:val="es-ES"/>
+        </w:rPr>
+      </w:pPr>
+    </w:p>
+    <w:p>
+      <w:pPr>
+        <w:rPr>
+          <w:rFonts w:ascii="Avenir Book" w:hAnsi="Avenir Book" w:cs="Consolas"/>
+          <w:sz w:val="22"/>
+          <w:szCs w:val="22"/>
+          <w:lang w:val="es-ES"/>
+        </w:rPr>
+      </w:pPr>
+      <w:r>
+        <w:rPr>
+          <w:rFonts w:ascii="Avenir Book" w:hAnsi="Avenir Book" w:cs="Consolas"/>
+          <w:sz w:val="22"/>
+          <w:szCs w:val="22"/>
+          <w:lang w:val="es-ES"/>
+        </w:rPr>
+        <w:t xml:space="preserve">[^] - En contra parte, este operador coincide con cualquier </w:t>
+      </w:r>
+      <w:proofErr w:type="spellStart"/>
+      <w:r>
+        <w:rPr>
+          <w:rFonts w:ascii="Avenir Book" w:hAnsi="Avenir Book" w:cs="Consolas"/>
+          <w:sz w:val="22"/>
+          <w:szCs w:val="22"/>
+          <w:lang w:val="es-ES"/>
+        </w:rPr>
+        <w:t>caracter</w:t>
+      </w:r>
+      <w:proofErr w:type="spellEnd"/>
+      <w:r>
+        <w:rPr>
+          <w:rFonts w:ascii="Avenir Book" w:hAnsi="Avenir Book" w:cs="Consolas"/>
+          <w:sz w:val="22"/>
+          <w:szCs w:val="22"/>
+          <w:lang w:val="es-ES"/>
+        </w:rPr>
+        <w:t xml:space="preserve"> que no se encuentre dentro del intervalo o del conjunto especificado.</w:t>
+      </w:r>
+    </w:p>
+    <w:p>
+      <w:pPr>
+        <w:rPr>
+          <w:rFonts w:ascii="Avenir Book" w:hAnsi="Avenir Book" w:cs="Consolas"/>
+          <w:sz w:val="22"/>
+          <w:szCs w:val="22"/>
+          <w:lang w:val="es-ES"/>
+        </w:rPr>
+      </w:pPr>
+    </w:p>
+    <w:p>
+      <w:pPr>
+        <w:rPr>
+          <w:rFonts w:ascii="Avenir Book" w:hAnsi="Avenir Book" w:cs="Consolas"/>
+          <w:sz w:val="22"/>
+          <w:szCs w:val="22"/>
+          <w:lang w:val="es-ES"/>
+        </w:rPr>
+      </w:pPr>
+      <w:r>
+        <w:rPr>
+          <w:rFonts w:ascii="Avenir Book" w:hAnsi="Avenir Book" w:cs="Consolas"/>
+          <w:sz w:val="22"/>
+          <w:szCs w:val="22"/>
+          <w:lang w:val="es-ES"/>
+        </w:rPr>
+        <w:t xml:space="preserve">_ - El operador _ o guion bajo, se utiliza para coincidir con un </w:t>
+      </w:r>
+      <w:proofErr w:type="spellStart"/>
+      <w:r>
+        <w:rPr>
+          <w:rFonts w:ascii="Avenir Book" w:hAnsi="Avenir Book" w:cs="Consolas"/>
+          <w:sz w:val="22"/>
+          <w:szCs w:val="22"/>
+          <w:lang w:val="es-ES"/>
+        </w:rPr>
+        <w:t>caracter</w:t>
+      </w:r>
+      <w:proofErr w:type="spellEnd"/>
+      <w:r>
+        <w:rPr>
+          <w:rFonts w:ascii="Avenir Book" w:hAnsi="Avenir Book" w:cs="Consolas"/>
+          <w:sz w:val="22"/>
+          <w:szCs w:val="22"/>
+          <w:lang w:val="es-ES"/>
+        </w:rPr>
+        <w:t xml:space="preserve"> de una comparación de cadenas.</w:t>
+      </w:r>
+    </w:p>
+    <w:p>
+      <w:pPr>
+        <w:rPr>
+          <w:rFonts w:ascii="Avenir Book" w:hAnsi="Avenir Book" w:cs="Consolas"/>
+          <w:sz w:val="22"/>
+          <w:szCs w:val="22"/>
+          <w:lang w:val="es-ES"/>
+        </w:rPr>
+      </w:pPr>
+    </w:p>
+    <w:p>
+      <w:pPr>
+        <w:rPr>
+          <w:rFonts w:ascii="Avenir Book" w:hAnsi="Avenir Book" w:cs="Consolas"/>
+          <w:sz w:val="22"/>
+          <w:szCs w:val="22"/>
+          <w:lang w:val="es-ES"/>
+        </w:rPr>
+      </w:pPr>
+      <w:r>
+        <w:rPr>
+          <w:rFonts w:ascii="Avenir Book" w:hAnsi="Avenir Book" w:cs="Consolas"/>
+          <w:sz w:val="22"/>
+          <w:szCs w:val="22"/>
+          <w:lang w:val="es-ES"/>
+        </w:rPr>
+        <w:t>Ahora explica el comportamiento, función y resultado de cada una de las siguientes consultas:</w:t>
+      </w:r>
+    </w:p>
+    <w:p>
+      <w:pPr>
+        <w:rPr>
+          <w:rFonts w:ascii="Consolas" w:hAnsi="Consolas" w:cs="Consolas"/>
+          <w:sz w:val="22"/>
+          <w:szCs w:val="22"/>
+          <w:shd w:val="clear" w:color="auto" w:fill="FFFFFF"/>
+        </w:rPr>
+      </w:pPr>
+      <w:r>
+        <w:rPr>
+          <w:rFonts w:ascii="Avenir Book" w:hAnsi="Avenir Book"/>
+          <w:b/>
+          <w:bCs/>
+          <w:color w:val="0070C0"/>
+          <w:sz w:val="22"/>
+          <w:szCs w:val="22"/>
+          <w:shd w:val="clear" w:color="auto" w:fill="FFFFFF"/>
+        </w:rPr>
+        <w:t>SQL</w:t>
+      </w:r>
+    </w:p>
+    <w:p>
+      <w:pPr>
+        <w:rPr>
+          <w:rFonts w:ascii="Consolas" w:hAnsi="Consolas" w:cs="Consolas"/>
+          <w:sz w:val="22"/>
+          <w:szCs w:val="22"/>
+          <w:shd w:val="clear" w:color="auto" w:fill="FFFFFF"/>
+        </w:rPr>
+      </w:pPr>
+      <w:r>
+        <w:rPr>
+          <w:rFonts w:ascii="Consolas" w:hAnsi="Consolas" w:cs="Consolas"/>
+          <w:sz w:val="22"/>
+          <w:szCs w:val="22"/>
+          <w:shd w:val="clear" w:color="auto" w:fill="FFFFFF"/>
+        </w:rPr>
+        <w:t xml:space="preserve">SELECT rfc </w:t>
+      </w:r>
+    </w:p>
+    <w:p>
+      <w:pPr>
+        <w:rPr>
+          <w:rFonts w:ascii="Consolas" w:hAnsi="Consolas" w:cs="Consolas"/>
+          <w:sz w:val="22"/>
+          <w:szCs w:val="22"/>
+          <w:shd w:val="clear" w:color="auto" w:fill="FFFFFF"/>
+        </w:rPr>
+      </w:pPr>
+      <w:r>
+        <w:rPr>
+          <w:rFonts w:ascii="Consolas" w:hAnsi="Consolas" w:cs="Consolas"/>
+          <w:sz w:val="22"/>
+          <w:szCs w:val="22"/>
+          <w:shd w:val="clear" w:color="auto" w:fill="FFFFFF"/>
+        </w:rPr>
+        <w:t xml:space="preserve">FROM entregan </w:t>
+      </w:r>
+    </w:p>
+    <w:p>
+      <w:pPr>
+        <w:rPr>
+          <w:rFonts w:ascii="Consolas" w:hAnsi="Consolas" w:cs="Consolas"/>
+          <w:sz w:val="22"/>
+          <w:szCs w:val="22"/>
+          <w:shd w:val="clear" w:color="auto" w:fill="FFFFFF"/>
+        </w:rPr>
+      </w:pPr>
+      <w:r>
+        <w:rPr>
+          <w:rFonts w:ascii="Consolas" w:hAnsi="Consolas" w:cs="Consolas"/>
+          <w:sz w:val="22"/>
+          <w:szCs w:val="22"/>
+          <w:shd w:val="clear" w:color="auto" w:fill="FFFFFF"/>
+        </w:rPr>
+        <w:t>WHERE rfc LIKE '[A-D]%';</w:t>
+      </w:r>
+    </w:p>
+    <w:p>
+      <w:pPr>
+        <w:rPr>
+          <w:rFonts w:ascii="Consolas" w:hAnsi="Consolas" w:cs="Consolas"/>
+          <w:sz w:val="22"/>
+          <w:szCs w:val="22"/>
+        </w:rPr>
+      </w:pPr>
+    </w:p>
+    <w:p>
+      <w:pPr>
+        <w:rPr>
+          <w:rFonts w:ascii="Consolas" w:hAnsi="Consolas" w:cs="Consolas"/>
+          <w:sz w:val="22"/>
+          <w:szCs w:val="22"/>
+          <w:shd w:val="clear" w:color="auto" w:fill="FFFFFF"/>
+        </w:rPr>
+      </w:pPr>
+      <w:r>
+        <w:rPr>
+          <w:rFonts w:ascii="Avenir Book" w:hAnsi="Avenir Book"/>
+          <w:b/>
+          <w:bCs/>
+          <w:color w:val="0070C0"/>
+          <w:sz w:val="22"/>
+          <w:szCs w:val="22"/>
+          <w:shd w:val="clear" w:color="auto" w:fill="FFFFFF"/>
+        </w:rPr>
+        <w:t>SQL</w:t>
+      </w:r>
+      <w:r>
+        <w:rPr>
+          <w:rFonts w:ascii="Consolas" w:hAnsi="Consolas" w:cs="Consolas"/>
+          <w:sz w:val="22"/>
+          <w:szCs w:val="22"/>
+        </w:rPr>
+        <w:br/>
+      </w:r>
+      <w:r>
+        <w:rPr>
+          <w:rFonts w:ascii="Consolas" w:hAnsi="Consolas" w:cs="Consolas"/>
+          <w:sz w:val="22"/>
+          <w:szCs w:val="22"/>
+          <w:shd w:val="clear" w:color="auto" w:fill="FFFFFF"/>
+        </w:rPr>
+        <w:t xml:space="preserve">SELECT rfc </w:t>
+      </w:r>
+    </w:p>
+    <w:p>
+      <w:pPr>
+        <w:rPr>
+          <w:rFonts w:ascii="Consolas" w:hAnsi="Consolas" w:cs="Consolas"/>
+          <w:sz w:val="22"/>
+          <w:szCs w:val="22"/>
+          <w:shd w:val="clear" w:color="auto" w:fill="FFFFFF"/>
+        </w:rPr>
+      </w:pPr>
+      <w:r>
+        <w:rPr>
+          <w:rFonts w:ascii="Consolas" w:hAnsi="Consolas" w:cs="Consolas"/>
+          <w:sz w:val="22"/>
+          <w:szCs w:val="22"/>
+          <w:shd w:val="clear" w:color="auto" w:fill="FFFFFF"/>
+        </w:rPr>
+        <w:t xml:space="preserve">FROM entregan </w:t>
+      </w:r>
+    </w:p>
+    <w:p>
+      <w:pPr>
+        <w:rPr>
+          <w:rFonts w:ascii="Consolas" w:hAnsi="Consolas" w:cs="Consolas"/>
+          <w:sz w:val="22"/>
+          <w:szCs w:val="22"/>
+          <w:shd w:val="clear" w:color="auto" w:fill="FFFFFF"/>
+        </w:rPr>
+      </w:pPr>
+      <w:r>
+        <w:rPr>
+          <w:rFonts w:ascii="Consolas" w:hAnsi="Consolas" w:cs="Consolas"/>
+          <w:sz w:val="22"/>
+          <w:szCs w:val="22"/>
+          <w:shd w:val="clear" w:color="auto" w:fill="FFFFFF"/>
+        </w:rPr>
+        <w:t>WHERE rfc LIKE '[^A]%';</w:t>
+      </w:r>
+      <w:r>
+        <w:rPr>
+          <w:rFonts w:ascii="Consolas" w:hAnsi="Consolas" w:cs="Consolas"/>
+          <w:sz w:val="22"/>
+          <w:szCs w:val="22"/>
+        </w:rPr>
+        <w:br/>
+      </w:r>
+    </w:p>
+    <w:p>
+      <w:pPr>
+        <w:rPr>
+          <w:rFonts w:ascii="Consolas" w:hAnsi="Consolas" w:cs="Consolas"/>
+          <w:sz w:val="22"/>
+          <w:szCs w:val="22"/>
+          <w:shd w:val="clear" w:color="auto" w:fill="FFFFFF"/>
+        </w:rPr>
+      </w:pPr>
+      <w:r>
+        <w:rPr>
+          <w:rFonts w:ascii="Avenir Book" w:hAnsi="Avenir Book"/>
+          <w:b/>
+          <w:bCs/>
+          <w:color w:val="0070C0"/>
+          <w:sz w:val="22"/>
+          <w:szCs w:val="22"/>
+          <w:shd w:val="clear" w:color="auto" w:fill="FFFFFF"/>
+        </w:rPr>
+        <w:t>SQL</w:t>
+      </w:r>
+    </w:p>
+    <w:p>
+      <w:pPr>
+        <w:rPr>
+          <w:rFonts w:ascii="Consolas" w:hAnsi="Consolas" w:cs="Consolas"/>
+          <w:sz w:val="22"/>
+          <w:szCs w:val="22"/>
+          <w:shd w:val="clear" w:color="auto" w:fill="FFFFFF"/>
+        </w:rPr>
+      </w:pPr>
+      <w:r>
+        <w:rPr>
+          <w:rFonts w:ascii="Consolas" w:hAnsi="Consolas" w:cs="Consolas"/>
+          <w:sz w:val="22"/>
+          <w:szCs w:val="22"/>
+          <w:shd w:val="clear" w:color="auto" w:fill="FFFFFF"/>
+        </w:rPr>
+        <w:t xml:space="preserve">SELECT Numero </w:t>
+      </w:r>
+    </w:p>
+    <w:p>
+      <w:pPr>
+        <w:rPr>
+          <w:rFonts w:ascii="Consolas" w:hAnsi="Consolas" w:cs="Consolas"/>
+          <w:sz w:val="22"/>
+          <w:szCs w:val="22"/>
+          <w:shd w:val="clear" w:color="auto" w:fill="FFFFFF"/>
+        </w:rPr>
+      </w:pPr>
+      <w:r>
+        <w:rPr>
+          <w:rFonts w:ascii="Consolas" w:hAnsi="Consolas" w:cs="Consolas"/>
+          <w:sz w:val="22"/>
+          <w:szCs w:val="22"/>
+          <w:shd w:val="clear" w:color="auto" w:fill="FFFFFF"/>
+        </w:rPr>
+        <w:t xml:space="preserve">FROM entregan </w:t>
+      </w:r>
+    </w:p>
+    <w:p>
+      <w:pPr>
+        <w:rPr>
+          <w:rFonts w:ascii="Consolas" w:hAnsi="Consolas" w:cs="Consolas"/>
+          <w:sz w:val="22"/>
+          <w:szCs w:val="22"/>
+        </w:rPr>
+      </w:pPr>
+      <w:r>
+        <w:rPr>
+          <w:rFonts w:ascii="Consolas" w:hAnsi="Consolas" w:cs="Consolas"/>
+          <w:sz w:val="22"/>
+          <w:szCs w:val="22"/>
+          <w:shd w:val="clear" w:color="auto" w:fill="FFFFFF"/>
+        </w:rPr>
+        <w:t>WHERE Numero LIKE '___6';</w:t>
+      </w:r>
+    </w:p>
+    <w:p>
+      <w:pPr>
+        <w:rPr>
+          <w:rFonts w:ascii="Avenir Book" w:hAnsi="Avenir Book" w:cs="Consolas"/>
+          <w:sz w:val="22"/>
+          <w:szCs w:val="22"/>
+        </w:rPr>
+      </w:pPr>
+    </w:p>
+    <w:p>
+      <w:pPr>
+        <w:rPr>
+          <w:rFonts w:ascii="Avenir Book" w:hAnsi="Avenir Book" w:cs="Consolas"/>
+          <w:sz w:val="22"/>
+          <w:szCs w:val="22"/>
+          <w:lang w:val="es-ES"/>
+        </w:rPr>
+      </w:pPr>
+      <w:r>
+        <w:rPr>
+          <w:rFonts w:ascii="Avenir Book" w:hAnsi="Avenir Book" w:cs="Consolas"/>
+          <w:sz w:val="22"/>
+          <w:szCs w:val="22"/>
+          <w:lang w:val="es-ES"/>
+        </w:rPr>
+        <w:t xml:space="preserve">Regresa todos los números de materiales </w:t>
+      </w:r>
+      <w:r>
+        <w:rPr>
+          <w:rFonts w:ascii="Avenir Book" w:hAnsi="Avenir Book" w:cs="Consolas"/>
+          <w:sz w:val="22"/>
+          <w:szCs w:val="22"/>
+          <w:lang w:val="es-ES"/>
+        </w:rPr>
+        <w:t xml:space="preserve">entregados </w:t>
+      </w:r>
+      <w:r>
+        <w:rPr>
+          <w:rFonts w:ascii="Avenir Book" w:hAnsi="Avenir Book" w:cs="Consolas"/>
+          <w:sz w:val="22"/>
+          <w:szCs w:val="22"/>
+          <w:lang w:val="es-ES"/>
+        </w:rPr>
+        <w:t>que contengan un 6</w:t>
+      </w:r>
+    </w:p>
+    <w:p>
+      <w:pPr>
+        <w:rPr>
+          <w:rFonts w:ascii="Avenir Book" w:hAnsi="Avenir Book" w:cs="Consolas"/>
+          <w:sz w:val="22"/>
+          <w:szCs w:val="22"/>
+          <w:lang w:val="es-ES"/>
+        </w:rPr>
+      </w:pPr>
+    </w:p>
+    <w:p>
+      <w:pPr>
+        <w:rPr>
+          <w:rFonts w:ascii="Avenir Book" w:hAnsi="Avenir Book" w:cs="Consolas"/>
+          <w:sz w:val="22"/>
+          <w:szCs w:val="22"/>
+          <w:lang w:val="es-ES"/>
+        </w:rPr>
+      </w:pPr>
+      <w:r>
+        <w:rPr>
+          <w:rFonts w:ascii="Avenir Book" w:hAnsi="Avenir Book" w:cs="Consolas"/>
+          <w:sz w:val="22"/>
+          <w:szCs w:val="22"/>
+          <w:lang w:val="es-ES"/>
+        </w:rPr>
+        <w:drawing>
+          <wp:inline distT="0" distB="0" distL="0" distR="0" wp14:anchorId="02F14E3B" wp14:editId="37A32C01">
+            <wp:extent cx="611453" cy="856034"/>
+            <wp:effectExtent l="0" t="0" r="0" b="0"/>
+            <wp:docPr id="27" name="Picture 27"/>
+            <wp:cNvGraphicFramePr>
+              <a:graphicFrameLocks xmlns:a="http://schemas.openxmlformats.org/drawingml/2006/main" noChangeAspect="1"/>
+            </wp:cNvGraphicFramePr>
+            <a:graphic xmlns:a="http://schemas.openxmlformats.org/drawingml/2006/main">
+              <a:graphicData uri="http://schemas.openxmlformats.org/drawingml/2006/picture">
+                <pic:pic xmlns:pic="http://schemas.openxmlformats.org/drawingml/2006/picture">
+                  <pic:nvPicPr>
+                    <pic:cNvPr id="1" name=""/>
+                    <pic:cNvPicPr/>
+                  </pic:nvPicPr>
+                  <pic:blipFill>
+                    <a:blip r:embed="rId18"/>
+                    <a:stretch>
+                      <a:fillRect/>
+                    </a:stretch>
+                  </pic:blipFill>
+                  <pic:spPr>
+                    <a:xfrm>
+                      <a:off x="0" y="0"/>
+                      <a:ext cx="618100" cy="865340"/>
+                    </a:xfrm>
+                    <a:prstGeom prst="rect">
+                      <a:avLst/>
+                    </a:prstGeom>
+                  </pic:spPr>
+                </pic:pic>
+              </a:graphicData>
+            </a:graphic>
+          </wp:inline>
+        </w:drawing>
+      </w:r>
+    </w:p>
+    <w:p>
+      <w:pPr>
+        <w:rPr>
+          <w:rFonts w:ascii="Avenir Book" w:hAnsi="Avenir Book" w:cs="Consolas"/>
+          <w:sz w:val="22"/>
+          <w:szCs w:val="22"/>
+          <w:lang w:val="es-ES"/>
+        </w:rPr>
+      </w:pPr>
+    </w:p>
+    <w:p>
+      <w:pPr>
+        <w:rPr>
+          <w:rFonts w:ascii="Avenir Book" w:hAnsi="Avenir Book" w:cstheme="majorHAnsi"/>
+          <w:sz w:val="22"/>
+          <w:szCs w:val="22"/>
+          <w:lang w:val="es-ES"/>
+        </w:rPr>
+      </w:pPr>
+    </w:p>
+    <w:p>
+      <w:pPr>
+        <w:rPr>
+          <w:rFonts w:ascii="Avenir Book" w:hAnsi="Avenir Book" w:cstheme="majorHAnsi"/>
+          <w:b/>
+          <w:bCs/>
+          <w:lang w:val="es-ES"/>
+        </w:rPr>
+      </w:pPr>
+      <w:r>
+        <w:rPr>
+          <w:rFonts w:ascii="Avenir Book" w:hAnsi="Avenir Book" w:cstheme="majorHAnsi"/>
+          <w:b/>
+          <w:bCs/>
+          <w:lang w:val="es-ES"/>
+        </w:rPr>
+        <w:t>Operadores compuestos</w:t>
+      </w:r>
+    </w:p>
+    <w:p>
+      <w:pPr>
+        <w:rPr>
+          <w:rFonts w:ascii="Avenir Book" w:hAnsi="Avenir Book"/>
+          <w:sz w:val="22"/>
+          <w:szCs w:val="22"/>
+          <w:shd w:val="clear" w:color="auto" w:fill="FFFFFF"/>
+        </w:rPr>
+      </w:pPr>
+      <w:r>
+        <w:rPr>
+          <w:rFonts w:ascii="Avenir Book" w:hAnsi="Avenir Book"/>
+          <w:sz w:val="22"/>
+          <w:szCs w:val="22"/>
+        </w:rPr>
+        <w:br/>
+      </w:r>
+      <w:r>
+        <w:rPr>
+          <w:rFonts w:ascii="Avenir Book" w:hAnsi="Avenir Book"/>
+          <w:sz w:val="22"/>
+          <w:szCs w:val="22"/>
+          <w:shd w:val="clear" w:color="auto" w:fill="FFFFFF"/>
+        </w:rPr>
+        <w:t>Los operadores compuestos ejecutan una operación y establecen un valor.</w:t>
+      </w:r>
+    </w:p>
+    <w:p>
+      <w:pPr>
+        <w:rPr>
+          <w:rFonts w:ascii="Avenir Book" w:hAnsi="Avenir Book"/>
+          <w:sz w:val="22"/>
+          <w:szCs w:val="22"/>
+          <w:shd w:val="clear" w:color="auto" w:fill="FFFFFF"/>
+        </w:rPr>
+      </w:pPr>
+      <w:r>
+        <w:rPr>
+          <w:rFonts w:ascii="Avenir Book" w:hAnsi="Avenir Book"/>
+          <w:sz w:val="22"/>
+          <w:szCs w:val="22"/>
+          <w:shd w:val="clear" w:color="auto" w:fill="FFFFFF"/>
+        </w:rPr>
+        <w:t>+ = (Suma igual)</w:t>
+      </w:r>
+    </w:p>
+    <w:p>
+      <w:pPr>
+        <w:rPr>
+          <w:rFonts w:ascii="Avenir Book" w:hAnsi="Avenir Book"/>
+          <w:sz w:val="22"/>
+          <w:szCs w:val="22"/>
+          <w:shd w:val="clear" w:color="auto" w:fill="FFFFFF"/>
+        </w:rPr>
+      </w:pPr>
+      <w:r>
+        <w:rPr>
+          <w:rFonts w:ascii="Avenir Book" w:hAnsi="Avenir Book"/>
+          <w:sz w:val="22"/>
+          <w:szCs w:val="22"/>
+          <w:shd w:val="clear" w:color="auto" w:fill="FFFFFF"/>
+        </w:rPr>
+        <w:t>- = (Restar igual)</w:t>
+      </w:r>
+    </w:p>
+    <w:p>
+      <w:pPr>
+        <w:rPr>
+          <w:rFonts w:ascii="Avenir Book" w:hAnsi="Avenir Book"/>
+          <w:sz w:val="22"/>
+          <w:szCs w:val="22"/>
+          <w:shd w:val="clear" w:color="auto" w:fill="FFFFFF"/>
+        </w:rPr>
+      </w:pPr>
+      <w:r>
+        <w:rPr>
+          <w:rFonts w:ascii="Avenir Book" w:hAnsi="Avenir Book"/>
+          <w:sz w:val="22"/>
+          <w:szCs w:val="22"/>
+          <w:shd w:val="clear" w:color="auto" w:fill="FFFFFF"/>
+        </w:rPr>
+        <w:t>* = (Multiplicar igual)</w:t>
+      </w:r>
+    </w:p>
+    <w:p>
+      <w:pPr>
+        <w:rPr>
+          <w:rFonts w:ascii="Avenir Book" w:hAnsi="Avenir Book"/>
+          <w:sz w:val="22"/>
+          <w:szCs w:val="22"/>
+          <w:shd w:val="clear" w:color="auto" w:fill="FFFFFF"/>
+        </w:rPr>
+      </w:pPr>
+      <w:r>
+        <w:rPr>
+          <w:rFonts w:ascii="Avenir Book" w:hAnsi="Avenir Book"/>
+          <w:sz w:val="22"/>
+          <w:szCs w:val="22"/>
+          <w:shd w:val="clear" w:color="auto" w:fill="FFFFFF"/>
+        </w:rPr>
+        <w:t>/ = (Dividir igual)</w:t>
+      </w:r>
+    </w:p>
+    <w:p>
+      <w:pPr>
+        <w:rPr>
+          <w:rFonts w:ascii="Avenir Book" w:hAnsi="Avenir Book" w:cstheme="majorHAnsi"/>
+          <w:b/>
+          <w:bCs/>
+          <w:lang w:val="es-ES"/>
+        </w:rPr>
+      </w:pPr>
+      <w:r>
+        <w:rPr>
+          <w:rFonts w:ascii="Avenir Book" w:hAnsi="Avenir Book"/>
+          <w:sz w:val="22"/>
+          <w:szCs w:val="22"/>
+          <w:shd w:val="clear" w:color="auto" w:fill="FFFFFF"/>
+        </w:rPr>
+        <w:t>% = (Módulo igual)</w:t>
+      </w:r>
+    </w:p>
+    <w:p>
+      <w:pPr>
+        <w:rPr>
+          <w:rFonts w:ascii="Avenir Book" w:hAnsi="Avenir Book" w:cstheme="majorHAnsi"/>
+          <w:b/>
+          <w:bCs/>
+          <w:lang w:val="es-ES"/>
+        </w:rPr>
+      </w:pPr>
+    </w:p>
+    <w:p>
+      <w:pPr>
+        <w:rPr>
+          <w:rFonts w:ascii="Avenir Book" w:hAnsi="Avenir Book" w:cstheme="majorHAnsi"/>
+          <w:b/>
+          <w:bCs/>
+          <w:lang w:val="es-ES"/>
+        </w:rPr>
+      </w:pPr>
+      <w:r>
+        <w:rPr>
+          <w:rFonts w:ascii="Avenir Book" w:hAnsi="Avenir Book" w:cstheme="majorHAnsi"/>
+          <w:b/>
+          <w:bCs/>
+          <w:lang w:val="es-ES"/>
+        </w:rPr>
+        <w:lastRenderedPageBreak/>
+        <w:t xml:space="preserve">Operadores </w:t>
+      </w:r>
+      <w:r>
+        <w:rPr>
+          <w:rFonts w:ascii="Avenir Book" w:hAnsi="Avenir Book" w:cstheme="majorHAnsi"/>
+          <w:b/>
+          <w:bCs/>
+          <w:lang w:val="es-ES"/>
+        </w:rPr>
+        <w:t>Lógicos</w:t>
+      </w:r>
+    </w:p>
+    <w:p>
+      <w:pPr>
+        <w:rPr>
+          <w:rFonts w:ascii="Avenir Book" w:hAnsi="Avenir Book"/>
+          <w:sz w:val="22"/>
+          <w:szCs w:val="22"/>
+          <w:shd w:val="clear" w:color="auto" w:fill="FFFFFF"/>
+        </w:rPr>
+      </w:pPr>
+      <w:r>
+        <w:rPr>
+          <w:rFonts w:ascii="Avenir Book" w:hAnsi="Avenir Book"/>
+          <w:sz w:val="22"/>
+          <w:szCs w:val="22"/>
+        </w:rPr>
+        <w:br/>
+      </w:r>
+      <w:r>
+        <w:rPr>
+          <w:rFonts w:ascii="Avenir Book" w:hAnsi="Avenir Book"/>
+          <w:sz w:val="22"/>
+          <w:szCs w:val="22"/>
+          <w:shd w:val="clear" w:color="auto" w:fill="FFFFFF"/>
+        </w:rPr>
+        <w:t>El operador LIKE se aplica a datos de tipo cadena y se usa para buscar registros, es capaz de hallar coincidencias dentro de una cadena bajo un patrón dado.</w:t>
+      </w:r>
+    </w:p>
+    <w:p>
+      <w:pPr>
+        <w:rPr>
+          <w:rFonts w:ascii="Consolas" w:hAnsi="Consolas" w:cs="Consolas"/>
+          <w:sz w:val="22"/>
+          <w:szCs w:val="22"/>
+          <w:shd w:val="clear" w:color="auto" w:fill="FFFFFF"/>
+        </w:rPr>
+      </w:pPr>
+      <w:r>
+        <w:rPr>
+          <w:rFonts w:ascii="Avenir Book" w:hAnsi="Avenir Book"/>
+          <w:sz w:val="22"/>
+          <w:szCs w:val="22"/>
+          <w:shd w:val="clear" w:color="auto" w:fill="FFFFFF"/>
+        </w:rPr>
+        <w:t>También contamos con el operador comodín (%), que coincide con cualquier cadena que tenga cero o más caracteres. Este puede usarse tanto de prefijo como sufijo.</w:t>
+      </w:r>
+      <w:r>
+        <w:rPr>
+          <w:rFonts w:ascii="Avenir Book" w:hAnsi="Avenir Book"/>
+          <w:sz w:val="22"/>
+          <w:szCs w:val="22"/>
+        </w:rPr>
+        <w:br/>
+      </w:r>
+      <w:r>
+        <w:rPr>
+          <w:rFonts w:ascii="Avenir Book" w:hAnsi="Avenir Book"/>
+          <w:sz w:val="22"/>
+          <w:szCs w:val="22"/>
+        </w:rPr>
+        <w:br/>
+      </w:r>
+      <w:r>
+        <w:rPr>
+          <w:rFonts w:ascii="Avenir Book" w:hAnsi="Avenir Book"/>
+          <w:b/>
+          <w:bCs/>
+          <w:color w:val="0070C0"/>
+          <w:sz w:val="22"/>
+          <w:szCs w:val="22"/>
+          <w:shd w:val="clear" w:color="auto" w:fill="FFFFFF"/>
+        </w:rPr>
+        <w:t>SQL</w:t>
+      </w:r>
+      <w:r>
+        <w:rPr>
+          <w:rFonts w:ascii="Avenir Book" w:hAnsi="Avenir Book"/>
+          <w:sz w:val="22"/>
+          <w:szCs w:val="22"/>
+        </w:rPr>
+        <w:br/>
+      </w:r>
+      <w:r>
+        <w:rPr>
+          <w:rFonts w:ascii="Consolas" w:hAnsi="Consolas" w:cs="Consolas"/>
+          <w:sz w:val="22"/>
+          <w:szCs w:val="22"/>
+          <w:shd w:val="clear" w:color="auto" w:fill="FFFFFF"/>
+        </w:rPr>
+        <w:t xml:space="preserve">SELECT * </w:t>
+      </w:r>
+    </w:p>
+    <w:p>
+      <w:pPr>
+        <w:rPr>
+          <w:rFonts w:ascii="Consolas" w:hAnsi="Consolas" w:cs="Consolas"/>
+          <w:sz w:val="22"/>
+          <w:szCs w:val="22"/>
+          <w:shd w:val="clear" w:color="auto" w:fill="FFFFFF"/>
+        </w:rPr>
+      </w:pPr>
+      <w:r>
+        <w:rPr>
+          <w:rFonts w:ascii="Consolas" w:hAnsi="Consolas" w:cs="Consolas"/>
+          <w:sz w:val="22"/>
+          <w:szCs w:val="22"/>
+          <w:shd w:val="clear" w:color="auto" w:fill="FFFFFF"/>
+        </w:rPr>
+        <w:t>FROM materiales</w:t>
+      </w:r>
+    </w:p>
+    <w:p>
+      <w:pPr>
+        <w:rPr>
+          <w:rFonts w:ascii="Consolas" w:hAnsi="Consolas" w:cs="Consolas"/>
+          <w:sz w:val="22"/>
+          <w:szCs w:val="22"/>
+          <w:shd w:val="clear" w:color="auto" w:fill="FFFFFF"/>
+        </w:rPr>
+      </w:pPr>
+      <w:r>
+        <w:rPr>
+          <w:rFonts w:ascii="Consolas" w:hAnsi="Consolas" w:cs="Consolas"/>
+          <w:sz w:val="22"/>
+          <w:szCs w:val="22"/>
+          <w:shd w:val="clear" w:color="auto" w:fill="FFFFFF"/>
+        </w:rPr>
+        <w:t>WHERE descripcion LIKE 'Si%'</w:t>
+      </w:r>
+    </w:p>
+    <w:p>
+      <w:pPr>
+        <w:rPr>
+          <w:rFonts w:ascii="Consolas" w:hAnsi="Consolas" w:cs="Consolas"/>
+          <w:sz w:val="22"/>
+          <w:szCs w:val="22"/>
+          <w:shd w:val="clear" w:color="auto" w:fill="FFFFFF"/>
+        </w:rPr>
+      </w:pPr>
+    </w:p>
+    <w:p>
+      <w:pPr>
+        <w:rPr>
+          <w:rFonts w:ascii="Consolas" w:hAnsi="Consolas" w:cs="Consolas"/>
+          <w:sz w:val="22"/>
+          <w:szCs w:val="22"/>
+          <w:shd w:val="clear" w:color="auto" w:fill="FFFFFF"/>
+        </w:rPr>
+      </w:pPr>
+      <w:r>
+        <w:rPr>
+          <w:rFonts w:ascii="Consolas" w:hAnsi="Consolas" w:cs="Consolas"/>
+          <w:sz w:val="22"/>
+          <w:szCs w:val="22"/>
+          <w:shd w:val="clear" w:color="auto" w:fill="FFFFFF"/>
+        </w:rPr>
+        <w:drawing>
+          <wp:inline distT="0" distB="0" distL="0" distR="0" wp14:anchorId="6C2A31B0" wp14:editId="29C10F05">
+            <wp:extent cx="3190672" cy="633136"/>
+            <wp:effectExtent l="0" t="0" r="0" b="1905"/>
+            <wp:docPr id="29" name="Picture 29"/>
+            <wp:cNvGraphicFramePr>
+              <a:graphicFrameLocks xmlns:a="http://schemas.openxmlformats.org/drawingml/2006/main" noChangeAspect="1"/>
+            </wp:cNvGraphicFramePr>
+            <a:graphic xmlns:a="http://schemas.openxmlformats.org/drawingml/2006/main">
+              <a:graphicData uri="http://schemas.openxmlformats.org/drawingml/2006/picture">
+                <pic:pic xmlns:pic="http://schemas.openxmlformats.org/drawingml/2006/picture">
+                  <pic:nvPicPr>
+                    <pic:cNvPr id="1" name=""/>
+                    <pic:cNvPicPr/>
+                  </pic:nvPicPr>
+                  <pic:blipFill>
+                    <a:blip r:embed="rId16"/>
+                    <a:stretch>
+                      <a:fillRect/>
+                    </a:stretch>
+                  </pic:blipFill>
+                  <pic:spPr>
+                    <a:xfrm>
+                      <a:off x="0" y="0"/>
+                      <a:ext cx="3256076" cy="646114"/>
+                    </a:xfrm>
+                    <a:prstGeom prst="rect">
+                      <a:avLst/>
+                    </a:prstGeom>
+                  </pic:spPr>
+                </pic:pic>
+              </a:graphicData>
+            </a:graphic>
+          </wp:inline>
+        </w:drawing>
+      </w:r>
+    </w:p>
+    <w:p>
+      <w:pPr>
+        <w:rPr>
+          <w:rFonts w:ascii="Avenir Book" w:hAnsi="Avenir Book" w:cstheme="majorHAnsi"/>
+          <w:lang w:val="es-ES"/>
+        </w:rPr>
+      </w:pPr>
+    </w:p>
+    <w:p>
+      <w:pPr>
+        <w:rPr>
+          <w:rFonts w:ascii="Avenir Book" w:hAnsi="Avenir Book" w:cstheme="majorHAnsi"/>
+          <w:sz w:val="22"/>
+          <w:szCs w:val="22"/>
+          <w:lang w:val="es-ES"/>
+        </w:rPr>
+      </w:pPr>
+      <w:r>
+        <w:rPr>
+          <w:rFonts w:ascii="Avenir Book" w:hAnsi="Avenir Book" w:cstheme="majorHAnsi"/>
+          <w:sz w:val="22"/>
+          <w:szCs w:val="22"/>
+          <w:lang w:val="es-ES"/>
+        </w:rPr>
+        <w:t xml:space="preserve">Renglones: </w:t>
+      </w:r>
+      <w:r>
+        <w:rPr>
+          <w:rFonts w:ascii="Avenir Book" w:hAnsi="Avenir Book" w:cstheme="majorHAnsi"/>
+          <w:sz w:val="22"/>
+          <w:szCs w:val="22"/>
+          <w:lang w:val="es-ES"/>
+        </w:rPr>
+        <w:t>2</w:t>
+      </w:r>
     </w:p>
     <w:p>
       <w:pPr>

</xml_diff>

<commit_message>
lab16: falta ejercicios de vistas
</commit_message>
<xml_diff>
--- a/Lab16/consultas.docx
+++ b/Lab16/consultas.docx
@@ -11032,19 +11032,3069 @@
     <w:p>
       <w:pPr>
         <w:rPr>
-          <w:rFonts w:ascii="Avenir Book" w:hAnsi="Avenir Book"/>
-          <w:sz w:val="22"/>
-          <w:szCs w:val="22"/>
-        </w:rPr>
-      </w:pPr>
-    </w:p>
-    <w:p>
-      <w:pPr>
-        <w:rPr>
-          <w:rFonts w:ascii="Avenir Book" w:hAnsi="Avenir Book" w:cstheme="majorHAnsi"/>
-          <w:sz w:val="22"/>
-          <w:szCs w:val="22"/>
-          <w:lang w:val="es-ES"/>
+          <w:rFonts w:ascii="Avenir Book" w:hAnsi="Avenir Book" w:cstheme="majorHAnsi"/>
+          <w:color w:val="000000" w:themeColor="text1"/>
+          <w:sz w:val="22"/>
+          <w:szCs w:val="22"/>
+        </w:rPr>
+      </w:pPr>
+      <w:r>
+        <w:rPr>
+          <w:rFonts w:ascii="Avenir Book" w:hAnsi="Avenir Book" w:cstheme="majorHAnsi"/>
+          <w:color w:val="000000" w:themeColor="text1"/>
+          <w:sz w:val="22"/>
+          <w:szCs w:val="22"/>
+          <w:lang w:val="es-ES"/>
+        </w:rPr>
+        <w:t xml:space="preserve">1) </w:t>
+      </w:r>
+      <w:r>
+        <w:rPr>
+          <w:rFonts w:ascii="Avenir Book" w:hAnsi="Avenir Book" w:cstheme="majorHAnsi"/>
+          <w:color w:val="000000" w:themeColor="text1"/>
+          <w:sz w:val="22"/>
+          <w:szCs w:val="22"/>
+        </w:rPr>
+        <w:t>Los materiales (clave y descripción) entregados al proyecto "México sin ti no estamos completos"</w:t>
+      </w:r>
+    </w:p>
+    <w:p>
+      <w:pPr>
+        <w:rPr>
+          <w:rFonts w:ascii="Avenir Book" w:hAnsi="Avenir Book" w:cstheme="majorHAnsi"/>
+          <w:color w:val="000000" w:themeColor="text1"/>
+          <w:sz w:val="22"/>
+          <w:szCs w:val="22"/>
+        </w:rPr>
+      </w:pPr>
+    </w:p>
+    <w:p>
+      <w:pPr>
+        <w:rPr>
+          <w:rFonts w:ascii="Consolas" w:hAnsi="Consolas" w:cs="Consolas"/>
+          <w:sz w:val="22"/>
+          <w:szCs w:val="22"/>
+          <w:shd w:val="clear" w:color="auto" w:fill="FFFFFF"/>
+          <w:lang w:val="es-ES"/>
+        </w:rPr>
+      </w:pPr>
+      <w:r>
+        <w:rPr>
+          <w:rFonts w:ascii="Avenir Book" w:hAnsi="Avenir Book"/>
+          <w:b/>
+          <w:bCs/>
+          <w:color w:val="0070C0"/>
+          <w:sz w:val="22"/>
+          <w:szCs w:val="22"/>
+          <w:shd w:val="clear" w:color="auto" w:fill="FFFFFF"/>
+        </w:rPr>
+        <w:t>SQL</w:t>
+      </w:r>
+      <w:r>
+        <w:rPr>
+          <w:rFonts w:ascii="Avenir Book" w:hAnsi="Avenir Book"/>
+          <w:sz w:val="22"/>
+          <w:szCs w:val="22"/>
+        </w:rPr>
+        <w:br/>
+      </w:r>
+      <w:r>
+        <w:rPr>
+          <w:rFonts w:ascii="Consolas" w:hAnsi="Consolas" w:cs="Consolas"/>
+          <w:sz w:val="22"/>
+          <w:szCs w:val="22"/>
+          <w:shd w:val="clear" w:color="auto" w:fill="FFFFFF"/>
+          <w:lang w:val="es-ES"/>
+        </w:rPr>
+        <w:t xml:space="preserve">SELECT </w:t>
+      </w:r>
+      <w:proofErr w:type="spellStart"/>
+      <w:r>
+        <w:rPr>
+          <w:rFonts w:ascii="Consolas" w:hAnsi="Consolas" w:cs="Consolas"/>
+          <w:sz w:val="22"/>
+          <w:szCs w:val="22"/>
+          <w:shd w:val="clear" w:color="auto" w:fill="FFFFFF"/>
+          <w:lang w:val="es-ES"/>
+        </w:rPr>
+        <w:t>M.clave</w:t>
+      </w:r>
+      <w:proofErr w:type="spellEnd"/>
+      <w:r>
+        <w:rPr>
+          <w:rFonts w:ascii="Consolas" w:hAnsi="Consolas" w:cs="Consolas"/>
+          <w:sz w:val="22"/>
+          <w:szCs w:val="22"/>
+          <w:shd w:val="clear" w:color="auto" w:fill="FFFFFF"/>
+          <w:lang w:val="es-ES"/>
+        </w:rPr>
+        <w:t xml:space="preserve">, </w:t>
+      </w:r>
+      <w:proofErr w:type="spellStart"/>
+      <w:r>
+        <w:rPr>
+          <w:rFonts w:ascii="Consolas" w:hAnsi="Consolas" w:cs="Consolas"/>
+          <w:sz w:val="22"/>
+          <w:szCs w:val="22"/>
+          <w:shd w:val="clear" w:color="auto" w:fill="FFFFFF"/>
+          <w:lang w:val="es-ES"/>
+        </w:rPr>
+        <w:t>descripcion</w:t>
+      </w:r>
+      <w:proofErr w:type="spellEnd"/>
+    </w:p>
+    <w:p>
+      <w:pPr>
+        <w:rPr>
+          <w:rFonts w:ascii="Consolas" w:hAnsi="Consolas" w:cs="Consolas"/>
+          <w:sz w:val="22"/>
+          <w:szCs w:val="22"/>
+          <w:shd w:val="clear" w:color="auto" w:fill="FFFFFF"/>
+          <w:lang w:val="es-ES"/>
+        </w:rPr>
+      </w:pPr>
+      <w:r>
+        <w:rPr>
+          <w:rFonts w:ascii="Consolas" w:hAnsi="Consolas" w:cs="Consolas"/>
+          <w:sz w:val="22"/>
+          <w:szCs w:val="22"/>
+          <w:shd w:val="clear" w:color="auto" w:fill="FFFFFF"/>
+          <w:lang w:val="es-ES"/>
+        </w:rPr>
+        <w:t>FROM proyectos P, materiales M, entregan E</w:t>
+      </w:r>
+    </w:p>
+    <w:p>
+      <w:pPr>
+        <w:rPr>
+          <w:rFonts w:ascii="Consolas" w:hAnsi="Consolas" w:cs="Consolas"/>
+          <w:sz w:val="22"/>
+          <w:szCs w:val="22"/>
+          <w:shd w:val="clear" w:color="auto" w:fill="FFFFFF"/>
+          <w:lang w:val="es-ES"/>
+        </w:rPr>
+      </w:pPr>
+      <w:r>
+        <w:rPr>
+          <w:rFonts w:ascii="Consolas" w:hAnsi="Consolas" w:cs="Consolas"/>
+          <w:sz w:val="22"/>
+          <w:szCs w:val="22"/>
+          <w:shd w:val="clear" w:color="auto" w:fill="FFFFFF"/>
+          <w:lang w:val="es-ES"/>
+        </w:rPr>
+        <w:t xml:space="preserve">WHERE </w:t>
+      </w:r>
+      <w:proofErr w:type="spellStart"/>
+      <w:proofErr w:type="gramStart"/>
+      <w:r>
+        <w:rPr>
+          <w:rFonts w:ascii="Consolas" w:hAnsi="Consolas" w:cs="Consolas"/>
+          <w:sz w:val="22"/>
+          <w:szCs w:val="22"/>
+          <w:shd w:val="clear" w:color="auto" w:fill="FFFFFF"/>
+          <w:lang w:val="es-ES"/>
+        </w:rPr>
+        <w:t>P.numero</w:t>
+      </w:r>
+      <w:proofErr w:type="spellEnd"/>
+      <w:proofErr w:type="gramEnd"/>
+      <w:r>
+        <w:rPr>
+          <w:rFonts w:ascii="Consolas" w:hAnsi="Consolas" w:cs="Consolas"/>
+          <w:sz w:val="22"/>
+          <w:szCs w:val="22"/>
+          <w:shd w:val="clear" w:color="auto" w:fill="FFFFFF"/>
+          <w:lang w:val="es-ES"/>
+        </w:rPr>
+        <w:t xml:space="preserve"> = </w:t>
+      </w:r>
+      <w:proofErr w:type="spellStart"/>
+      <w:r>
+        <w:rPr>
+          <w:rFonts w:ascii="Consolas" w:hAnsi="Consolas" w:cs="Consolas"/>
+          <w:sz w:val="22"/>
+          <w:szCs w:val="22"/>
+          <w:shd w:val="clear" w:color="auto" w:fill="FFFFFF"/>
+          <w:lang w:val="es-ES"/>
+        </w:rPr>
+        <w:t>E.numero</w:t>
+      </w:r>
+      <w:proofErr w:type="spellEnd"/>
+      <w:r>
+        <w:rPr>
+          <w:rFonts w:ascii="Consolas" w:hAnsi="Consolas" w:cs="Consolas"/>
+          <w:sz w:val="22"/>
+          <w:szCs w:val="22"/>
+          <w:shd w:val="clear" w:color="auto" w:fill="FFFFFF"/>
+          <w:lang w:val="es-ES"/>
+        </w:rPr>
+        <w:t xml:space="preserve"> AND </w:t>
+      </w:r>
+      <w:proofErr w:type="spellStart"/>
+      <w:r>
+        <w:rPr>
+          <w:rFonts w:ascii="Consolas" w:hAnsi="Consolas" w:cs="Consolas"/>
+          <w:sz w:val="22"/>
+          <w:szCs w:val="22"/>
+          <w:shd w:val="clear" w:color="auto" w:fill="FFFFFF"/>
+          <w:lang w:val="es-ES"/>
+        </w:rPr>
+        <w:t>M.clave</w:t>
+      </w:r>
+      <w:proofErr w:type="spellEnd"/>
+      <w:r>
+        <w:rPr>
+          <w:rFonts w:ascii="Consolas" w:hAnsi="Consolas" w:cs="Consolas"/>
+          <w:sz w:val="22"/>
+          <w:szCs w:val="22"/>
+          <w:shd w:val="clear" w:color="auto" w:fill="FFFFFF"/>
+          <w:lang w:val="es-ES"/>
+        </w:rPr>
+        <w:t xml:space="preserve"> = </w:t>
+      </w:r>
+      <w:proofErr w:type="spellStart"/>
+      <w:r>
+        <w:rPr>
+          <w:rFonts w:ascii="Consolas" w:hAnsi="Consolas" w:cs="Consolas"/>
+          <w:sz w:val="22"/>
+          <w:szCs w:val="22"/>
+          <w:shd w:val="clear" w:color="auto" w:fill="FFFFFF"/>
+          <w:lang w:val="es-ES"/>
+        </w:rPr>
+        <w:t>E.clave</w:t>
+      </w:r>
+      <w:proofErr w:type="spellEnd"/>
+      <w:r>
+        <w:rPr>
+          <w:rFonts w:ascii="Consolas" w:hAnsi="Consolas" w:cs="Consolas"/>
+          <w:sz w:val="22"/>
+          <w:szCs w:val="22"/>
+          <w:shd w:val="clear" w:color="auto" w:fill="FFFFFF"/>
+          <w:lang w:val="es-ES"/>
+        </w:rPr>
+        <w:t xml:space="preserve"> AND </w:t>
+      </w:r>
+      <w:proofErr w:type="spellStart"/>
+      <w:r>
+        <w:rPr>
+          <w:rFonts w:ascii="Consolas" w:hAnsi="Consolas" w:cs="Consolas"/>
+          <w:sz w:val="22"/>
+          <w:szCs w:val="22"/>
+          <w:shd w:val="clear" w:color="auto" w:fill="FFFFFF"/>
+          <w:lang w:val="es-ES"/>
+        </w:rPr>
+        <w:t>denominacion</w:t>
+      </w:r>
+      <w:proofErr w:type="spellEnd"/>
+      <w:r>
+        <w:rPr>
+          <w:rFonts w:ascii="Consolas" w:hAnsi="Consolas" w:cs="Consolas"/>
+          <w:sz w:val="22"/>
+          <w:szCs w:val="22"/>
+          <w:shd w:val="clear" w:color="auto" w:fill="FFFFFF"/>
+          <w:lang w:val="es-ES"/>
+        </w:rPr>
+        <w:t xml:space="preserve"> = 'México sin ti no estamos completos'</w:t>
+      </w:r>
+    </w:p>
+    <w:p>
+      <w:pPr>
+        <w:rPr>
+          <w:rFonts w:ascii="Avenir Book" w:hAnsi="Avenir Book" w:cstheme="majorHAnsi"/>
+          <w:lang w:val="en-US"/>
+        </w:rPr>
+      </w:pPr>
+    </w:p>
+    <w:p>
+      <w:pPr>
+        <w:rPr>
+          <w:rFonts w:ascii="Avenir Book" w:hAnsi="Avenir Book" w:cstheme="majorHAnsi"/>
+          <w:lang w:val="en-US"/>
+        </w:rPr>
+      </w:pPr>
+      <w:r>
+        <w:rPr>
+          <w:rFonts w:ascii="Avenir Book" w:hAnsi="Avenir Book" w:cstheme="majorHAnsi"/>
+          <w:lang w:val="en-US"/>
+        </w:rPr>
+        <w:drawing>
+          <wp:inline distT="0" distB="0" distL="0" distR="0" wp14:anchorId="3DE92550" wp14:editId="61FC501E">
+            <wp:extent cx="1185005" cy="875489"/>
+            <wp:effectExtent l="0" t="0" r="0" b="1270"/>
+            <wp:docPr id="47" name="Picture 47"/>
+            <wp:cNvGraphicFramePr>
+              <a:graphicFrameLocks xmlns:a="http://schemas.openxmlformats.org/drawingml/2006/main" noChangeAspect="1"/>
+            </wp:cNvGraphicFramePr>
+            <a:graphic xmlns:a="http://schemas.openxmlformats.org/drawingml/2006/main">
+              <a:graphicData uri="http://schemas.openxmlformats.org/drawingml/2006/picture">
+                <pic:pic xmlns:pic="http://schemas.openxmlformats.org/drawingml/2006/picture">
+                  <pic:nvPicPr>
+                    <pic:cNvPr id="1" name=""/>
+                    <pic:cNvPicPr/>
+                  </pic:nvPicPr>
+                  <pic:blipFill>
+                    <a:blip r:embed="rId29"/>
+                    <a:stretch>
+                      <a:fillRect/>
+                    </a:stretch>
+                  </pic:blipFill>
+                  <pic:spPr>
+                    <a:xfrm>
+                      <a:off x="0" y="0"/>
+                      <a:ext cx="1199956" cy="886535"/>
+                    </a:xfrm>
+                    <a:prstGeom prst="rect">
+                      <a:avLst/>
+                    </a:prstGeom>
+                  </pic:spPr>
+                </pic:pic>
+              </a:graphicData>
+            </a:graphic>
+          </wp:inline>
+        </w:drawing>
+      </w:r>
+    </w:p>
+    <w:p>
+      <w:pPr>
+        <w:rPr>
+          <w:rFonts w:ascii="Avenir Book" w:hAnsi="Avenir Book" w:cstheme="majorHAnsi"/>
+          <w:sz w:val="22"/>
+          <w:szCs w:val="22"/>
+          <w:lang w:val="es-ES"/>
+        </w:rPr>
+      </w:pPr>
+    </w:p>
+    <w:p>
+      <w:pPr>
+        <w:rPr>
+          <w:rFonts w:ascii="Avenir Book" w:hAnsi="Avenir Book" w:cstheme="majorHAnsi"/>
+          <w:sz w:val="22"/>
+          <w:szCs w:val="22"/>
+          <w:lang w:val="es-ES"/>
+        </w:rPr>
+      </w:pPr>
+      <w:r>
+        <w:rPr>
+          <w:rFonts w:ascii="Avenir Book" w:hAnsi="Avenir Book" w:cstheme="majorHAnsi"/>
+          <w:sz w:val="22"/>
+          <w:szCs w:val="22"/>
+          <w:lang w:val="es-ES"/>
+        </w:rPr>
+        <w:t xml:space="preserve">Renglones: </w:t>
+      </w:r>
+      <w:r>
+        <w:rPr>
+          <w:rFonts w:ascii="Avenir Book" w:hAnsi="Avenir Book" w:cstheme="majorHAnsi"/>
+          <w:sz w:val="22"/>
+          <w:szCs w:val="22"/>
+          <w:lang w:val="es-ES"/>
+        </w:rPr>
+        <w:t>3</w:t>
+      </w:r>
+    </w:p>
+    <w:p>
+      <w:pPr>
+        <w:rPr>
+          <w:rFonts w:ascii="Avenir Book" w:hAnsi="Avenir Book" w:cstheme="majorHAnsi"/>
+          <w:color w:val="000000" w:themeColor="text1"/>
+          <w:sz w:val="22"/>
+          <w:szCs w:val="22"/>
+        </w:rPr>
+      </w:pPr>
+      <w:r>
+        <w:rPr>
+          <w:rFonts w:ascii="Avenir Book" w:hAnsi="Avenir Book" w:cstheme="majorHAnsi"/>
+          <w:color w:val="000000" w:themeColor="text1"/>
+          <w:sz w:val="22"/>
+          <w:szCs w:val="22"/>
+          <w:lang w:val="es-ES"/>
+        </w:rPr>
+        <w:lastRenderedPageBreak/>
+        <w:t>2</w:t>
+      </w:r>
+      <w:r>
+        <w:rPr>
+          <w:rFonts w:ascii="Avenir Book" w:hAnsi="Avenir Book" w:cstheme="majorHAnsi"/>
+          <w:color w:val="000000" w:themeColor="text1"/>
+          <w:sz w:val="22"/>
+          <w:szCs w:val="22"/>
+          <w:lang w:val="es-ES"/>
+        </w:rPr>
+        <w:t xml:space="preserve">) </w:t>
+      </w:r>
+      <w:r>
+        <w:rPr>
+          <w:rFonts w:ascii="Avenir Book" w:hAnsi="Avenir Book" w:cstheme="majorHAnsi"/>
+          <w:color w:val="000000" w:themeColor="text1"/>
+          <w:sz w:val="22"/>
+          <w:szCs w:val="22"/>
+        </w:rPr>
+        <w:t>Los materiales (clave y descripción) que han sido proporcionados por el proveedor "Acme tools".</w:t>
+      </w:r>
+    </w:p>
+    <w:p>
+      <w:pPr>
+        <w:rPr>
+          <w:rFonts w:ascii="Avenir Book" w:hAnsi="Avenir Book" w:cstheme="majorHAnsi"/>
+          <w:color w:val="000000" w:themeColor="text1"/>
+          <w:sz w:val="22"/>
+          <w:szCs w:val="22"/>
+        </w:rPr>
+      </w:pPr>
+    </w:p>
+    <w:p>
+      <w:pPr>
+        <w:rPr>
+          <w:rFonts w:ascii="Consolas" w:hAnsi="Consolas" w:cs="Consolas"/>
+          <w:sz w:val="22"/>
+          <w:szCs w:val="22"/>
+          <w:shd w:val="clear" w:color="auto" w:fill="FFFFFF"/>
+          <w:lang w:val="es-ES"/>
+        </w:rPr>
+      </w:pPr>
+      <w:r>
+        <w:rPr>
+          <w:rFonts w:ascii="Avenir Book" w:hAnsi="Avenir Book"/>
+          <w:b/>
+          <w:bCs/>
+          <w:color w:val="0070C0"/>
+          <w:sz w:val="22"/>
+          <w:szCs w:val="22"/>
+          <w:shd w:val="clear" w:color="auto" w:fill="FFFFFF"/>
+        </w:rPr>
+        <w:t>SQL</w:t>
+      </w:r>
+      <w:r>
+        <w:rPr>
+          <w:rFonts w:ascii="Avenir Book" w:hAnsi="Avenir Book"/>
+          <w:sz w:val="22"/>
+          <w:szCs w:val="22"/>
+        </w:rPr>
+        <w:br/>
+      </w:r>
+      <w:r>
+        <w:rPr>
+          <w:rFonts w:ascii="Consolas" w:hAnsi="Consolas" w:cs="Consolas"/>
+          <w:sz w:val="22"/>
+          <w:szCs w:val="22"/>
+          <w:shd w:val="clear" w:color="auto" w:fill="FFFFFF"/>
+          <w:lang w:val="es-ES"/>
+        </w:rPr>
+        <w:t xml:space="preserve">SELECT </w:t>
+      </w:r>
+      <w:proofErr w:type="spellStart"/>
+      <w:r>
+        <w:rPr>
+          <w:rFonts w:ascii="Consolas" w:hAnsi="Consolas" w:cs="Consolas"/>
+          <w:sz w:val="22"/>
+          <w:szCs w:val="22"/>
+          <w:shd w:val="clear" w:color="auto" w:fill="FFFFFF"/>
+          <w:lang w:val="es-ES"/>
+        </w:rPr>
+        <w:t>M.clave</w:t>
+      </w:r>
+      <w:proofErr w:type="spellEnd"/>
+      <w:r>
+        <w:rPr>
+          <w:rFonts w:ascii="Consolas" w:hAnsi="Consolas" w:cs="Consolas"/>
+          <w:sz w:val="22"/>
+          <w:szCs w:val="22"/>
+          <w:shd w:val="clear" w:color="auto" w:fill="FFFFFF"/>
+          <w:lang w:val="es-ES"/>
+        </w:rPr>
+        <w:t xml:space="preserve">, </w:t>
+      </w:r>
+      <w:proofErr w:type="spellStart"/>
+      <w:r>
+        <w:rPr>
+          <w:rFonts w:ascii="Consolas" w:hAnsi="Consolas" w:cs="Consolas"/>
+          <w:sz w:val="22"/>
+          <w:szCs w:val="22"/>
+          <w:shd w:val="clear" w:color="auto" w:fill="FFFFFF"/>
+          <w:lang w:val="es-ES"/>
+        </w:rPr>
+        <w:t>descripcion</w:t>
+      </w:r>
+      <w:proofErr w:type="spellEnd"/>
+    </w:p>
+    <w:p>
+      <w:pPr>
+        <w:rPr>
+          <w:rFonts w:ascii="Consolas" w:hAnsi="Consolas" w:cs="Consolas"/>
+          <w:sz w:val="22"/>
+          <w:szCs w:val="22"/>
+          <w:shd w:val="clear" w:color="auto" w:fill="FFFFFF"/>
+          <w:lang w:val="es-ES"/>
+        </w:rPr>
+      </w:pPr>
+      <w:r>
+        <w:rPr>
+          <w:rFonts w:ascii="Consolas" w:hAnsi="Consolas" w:cs="Consolas"/>
+          <w:sz w:val="22"/>
+          <w:szCs w:val="22"/>
+          <w:shd w:val="clear" w:color="auto" w:fill="FFFFFF"/>
+          <w:lang w:val="es-ES"/>
+        </w:rPr>
+        <w:t>FROM proyectos P, materiales M, entregan E</w:t>
+      </w:r>
+    </w:p>
+    <w:p>
+      <w:pPr>
+        <w:rPr>
+          <w:rFonts w:ascii="Consolas" w:hAnsi="Consolas" w:cs="Consolas"/>
+          <w:sz w:val="22"/>
+          <w:szCs w:val="22"/>
+          <w:shd w:val="clear" w:color="auto" w:fill="FFFFFF"/>
+          <w:lang w:val="es-ES"/>
+        </w:rPr>
+      </w:pPr>
+      <w:r>
+        <w:rPr>
+          <w:rFonts w:ascii="Consolas" w:hAnsi="Consolas" w:cs="Consolas"/>
+          <w:sz w:val="22"/>
+          <w:szCs w:val="22"/>
+          <w:shd w:val="clear" w:color="auto" w:fill="FFFFFF"/>
+          <w:lang w:val="es-ES"/>
+        </w:rPr>
+        <w:t xml:space="preserve">WHERE </w:t>
+      </w:r>
+      <w:proofErr w:type="spellStart"/>
+      <w:proofErr w:type="gramStart"/>
+      <w:r>
+        <w:rPr>
+          <w:rFonts w:ascii="Consolas" w:hAnsi="Consolas" w:cs="Consolas"/>
+          <w:sz w:val="22"/>
+          <w:szCs w:val="22"/>
+          <w:shd w:val="clear" w:color="auto" w:fill="FFFFFF"/>
+          <w:lang w:val="es-ES"/>
+        </w:rPr>
+        <w:t>P.numero</w:t>
+      </w:r>
+      <w:proofErr w:type="spellEnd"/>
+      <w:proofErr w:type="gramEnd"/>
+      <w:r>
+        <w:rPr>
+          <w:rFonts w:ascii="Consolas" w:hAnsi="Consolas" w:cs="Consolas"/>
+          <w:sz w:val="22"/>
+          <w:szCs w:val="22"/>
+          <w:shd w:val="clear" w:color="auto" w:fill="FFFFFF"/>
+          <w:lang w:val="es-ES"/>
+        </w:rPr>
+        <w:t xml:space="preserve"> = </w:t>
+      </w:r>
+      <w:proofErr w:type="spellStart"/>
+      <w:r>
+        <w:rPr>
+          <w:rFonts w:ascii="Consolas" w:hAnsi="Consolas" w:cs="Consolas"/>
+          <w:sz w:val="22"/>
+          <w:szCs w:val="22"/>
+          <w:shd w:val="clear" w:color="auto" w:fill="FFFFFF"/>
+          <w:lang w:val="es-ES"/>
+        </w:rPr>
+        <w:t>E.numero</w:t>
+      </w:r>
+      <w:proofErr w:type="spellEnd"/>
+      <w:r>
+        <w:rPr>
+          <w:rFonts w:ascii="Consolas" w:hAnsi="Consolas" w:cs="Consolas"/>
+          <w:sz w:val="22"/>
+          <w:szCs w:val="22"/>
+          <w:shd w:val="clear" w:color="auto" w:fill="FFFFFF"/>
+          <w:lang w:val="es-ES"/>
+        </w:rPr>
+        <w:t xml:space="preserve"> AND </w:t>
+      </w:r>
+      <w:proofErr w:type="spellStart"/>
+      <w:r>
+        <w:rPr>
+          <w:rFonts w:ascii="Consolas" w:hAnsi="Consolas" w:cs="Consolas"/>
+          <w:sz w:val="22"/>
+          <w:szCs w:val="22"/>
+          <w:shd w:val="clear" w:color="auto" w:fill="FFFFFF"/>
+          <w:lang w:val="es-ES"/>
+        </w:rPr>
+        <w:t>M.clave</w:t>
+      </w:r>
+      <w:proofErr w:type="spellEnd"/>
+      <w:r>
+        <w:rPr>
+          <w:rFonts w:ascii="Consolas" w:hAnsi="Consolas" w:cs="Consolas"/>
+          <w:sz w:val="22"/>
+          <w:szCs w:val="22"/>
+          <w:shd w:val="clear" w:color="auto" w:fill="FFFFFF"/>
+          <w:lang w:val="es-ES"/>
+        </w:rPr>
+        <w:t xml:space="preserve"> = </w:t>
+      </w:r>
+      <w:proofErr w:type="spellStart"/>
+      <w:r>
+        <w:rPr>
+          <w:rFonts w:ascii="Consolas" w:hAnsi="Consolas" w:cs="Consolas"/>
+          <w:sz w:val="22"/>
+          <w:szCs w:val="22"/>
+          <w:shd w:val="clear" w:color="auto" w:fill="FFFFFF"/>
+          <w:lang w:val="es-ES"/>
+        </w:rPr>
+        <w:t>E.clave</w:t>
+      </w:r>
+      <w:proofErr w:type="spellEnd"/>
+      <w:r>
+        <w:rPr>
+          <w:rFonts w:ascii="Consolas" w:hAnsi="Consolas" w:cs="Consolas"/>
+          <w:sz w:val="22"/>
+          <w:szCs w:val="22"/>
+          <w:shd w:val="clear" w:color="auto" w:fill="FFFFFF"/>
+          <w:lang w:val="es-ES"/>
+        </w:rPr>
+        <w:t xml:space="preserve"> AND </w:t>
+      </w:r>
+      <w:proofErr w:type="spellStart"/>
+      <w:r>
+        <w:rPr>
+          <w:rFonts w:ascii="Consolas" w:hAnsi="Consolas" w:cs="Consolas"/>
+          <w:sz w:val="22"/>
+          <w:szCs w:val="22"/>
+          <w:shd w:val="clear" w:color="auto" w:fill="FFFFFF"/>
+          <w:lang w:val="es-ES"/>
+        </w:rPr>
+        <w:t>denominacion</w:t>
+      </w:r>
+      <w:proofErr w:type="spellEnd"/>
+      <w:r>
+        <w:rPr>
+          <w:rFonts w:ascii="Consolas" w:hAnsi="Consolas" w:cs="Consolas"/>
+          <w:sz w:val="22"/>
+          <w:szCs w:val="22"/>
+          <w:shd w:val="clear" w:color="auto" w:fill="FFFFFF"/>
+          <w:lang w:val="es-ES"/>
+        </w:rPr>
+        <w:t xml:space="preserve"> = 'México sin ti no estamos completos'</w:t>
+      </w:r>
+    </w:p>
+    <w:p>
+      <w:pPr>
+        <w:rPr>
+          <w:rFonts w:ascii="Consolas" w:hAnsi="Consolas" w:cs="Consolas"/>
+          <w:sz w:val="22"/>
+          <w:szCs w:val="22"/>
+          <w:shd w:val="clear" w:color="auto" w:fill="FFFFFF"/>
+          <w:lang w:val="es-ES"/>
+        </w:rPr>
+      </w:pPr>
+    </w:p>
+    <w:p>
+      <w:pPr>
+        <w:rPr>
+          <w:rFonts w:ascii="Avenir Book" w:hAnsi="Avenir Book" w:cstheme="majorHAnsi"/>
+          <w:lang w:val="en-US"/>
+        </w:rPr>
+      </w:pPr>
+      <w:r>
+        <w:rPr>
+          <w:rFonts w:ascii="Avenir Book" w:hAnsi="Avenir Book" w:cstheme="majorHAnsi"/>
+          <w:lang w:val="en-US"/>
+        </w:rPr>
+        <w:drawing>
+          <wp:inline distT="0" distB="0" distL="0" distR="0" wp14:anchorId="0685A0DD" wp14:editId="77574B87">
+            <wp:extent cx="1184910" cy="339858"/>
+            <wp:effectExtent l="0" t="0" r="0" b="3175"/>
+            <wp:docPr id="49" name="Picture 49"/>
+            <wp:cNvGraphicFramePr>
+              <a:graphicFrameLocks xmlns:a="http://schemas.openxmlformats.org/drawingml/2006/main" noChangeAspect="1"/>
+            </wp:cNvGraphicFramePr>
+            <a:graphic xmlns:a="http://schemas.openxmlformats.org/drawingml/2006/main">
+              <a:graphicData uri="http://schemas.openxmlformats.org/drawingml/2006/picture">
+                <pic:pic xmlns:pic="http://schemas.openxmlformats.org/drawingml/2006/picture">
+                  <pic:nvPicPr>
+                    <pic:cNvPr id="1" name=""/>
+                    <pic:cNvPicPr/>
+                  </pic:nvPicPr>
+                  <pic:blipFill>
+                    <a:blip r:embed="rId30"/>
+                    <a:stretch>
+                      <a:fillRect/>
+                    </a:stretch>
+                  </pic:blipFill>
+                  <pic:spPr>
+                    <a:xfrm>
+                      <a:off x="0" y="0"/>
+                      <a:ext cx="1208191" cy="346536"/>
+                    </a:xfrm>
+                    <a:prstGeom prst="rect">
+                      <a:avLst/>
+                    </a:prstGeom>
+                  </pic:spPr>
+                </pic:pic>
+              </a:graphicData>
+            </a:graphic>
+          </wp:inline>
+        </w:drawing>
+      </w:r>
+    </w:p>
+    <w:p>
+      <w:pPr>
+        <w:rPr>
+          <w:rFonts w:ascii="Avenir Book" w:hAnsi="Avenir Book" w:cstheme="majorHAnsi"/>
+          <w:sz w:val="22"/>
+          <w:szCs w:val="22"/>
+          <w:lang w:val="es-ES"/>
+        </w:rPr>
+      </w:pPr>
+    </w:p>
+    <w:p>
+      <w:pPr>
+        <w:rPr>
+          <w:rFonts w:ascii="Avenir Book" w:hAnsi="Avenir Book" w:cstheme="majorHAnsi"/>
+          <w:sz w:val="22"/>
+          <w:szCs w:val="22"/>
+          <w:lang w:val="es-ES"/>
+        </w:rPr>
+      </w:pPr>
+      <w:r>
+        <w:rPr>
+          <w:rFonts w:ascii="Avenir Book" w:hAnsi="Avenir Book" w:cstheme="majorHAnsi"/>
+          <w:sz w:val="22"/>
+          <w:szCs w:val="22"/>
+          <w:lang w:val="es-ES"/>
+        </w:rPr>
+        <w:t xml:space="preserve">Renglones: </w:t>
+      </w:r>
+      <w:r>
+        <w:rPr>
+          <w:rFonts w:ascii="Avenir Book" w:hAnsi="Avenir Book" w:cstheme="majorHAnsi"/>
+          <w:sz w:val="22"/>
+          <w:szCs w:val="22"/>
+          <w:lang w:val="es-ES"/>
+        </w:rPr>
+        <w:t>0</w:t>
+      </w:r>
+    </w:p>
+    <w:p>
+      <w:pPr>
+        <w:rPr>
+          <w:rFonts w:ascii="Avenir Book" w:hAnsi="Avenir Book" w:cstheme="majorHAnsi"/>
+          <w:sz w:val="22"/>
+          <w:szCs w:val="22"/>
+          <w:lang w:val="es-ES"/>
+        </w:rPr>
+      </w:pPr>
+    </w:p>
+    <w:p>
+      <w:pPr>
+        <w:rPr>
+          <w:rFonts w:ascii="Avenir Book" w:hAnsi="Avenir Book" w:cstheme="majorHAnsi"/>
+          <w:color w:val="000000" w:themeColor="text1"/>
+          <w:sz w:val="22"/>
+          <w:szCs w:val="22"/>
+        </w:rPr>
+      </w:pPr>
+      <w:r>
+        <w:rPr>
+          <w:rFonts w:ascii="Avenir Book" w:hAnsi="Avenir Book" w:cstheme="majorHAnsi"/>
+          <w:color w:val="000000" w:themeColor="text1"/>
+          <w:sz w:val="22"/>
+          <w:szCs w:val="22"/>
+          <w:lang w:val="es-ES"/>
+        </w:rPr>
+        <w:t>3</w:t>
+      </w:r>
+      <w:r>
+        <w:rPr>
+          <w:rFonts w:ascii="Avenir Book" w:hAnsi="Avenir Book" w:cstheme="majorHAnsi"/>
+          <w:color w:val="000000" w:themeColor="text1"/>
+          <w:sz w:val="22"/>
+          <w:szCs w:val="22"/>
+          <w:lang w:val="es-ES"/>
+        </w:rPr>
+        <w:t>)</w:t>
+      </w:r>
+      <w:r>
+        <w:rPr>
+          <w:rFonts w:ascii="Avenir Book" w:hAnsi="Avenir Book" w:cstheme="majorHAnsi"/>
+          <w:color w:val="000000" w:themeColor="text1"/>
+          <w:sz w:val="22"/>
+          <w:szCs w:val="22"/>
+          <w:lang w:val="es-ES"/>
+        </w:rPr>
+        <w:t xml:space="preserve"> </w:t>
+      </w:r>
+      <w:r>
+        <w:rPr>
+          <w:rFonts w:ascii="Avenir Book" w:hAnsi="Avenir Book" w:cstheme="majorHAnsi"/>
+          <w:color w:val="000000" w:themeColor="text1"/>
+          <w:sz w:val="22"/>
+          <w:szCs w:val="22"/>
+        </w:rPr>
+        <w:t>El RFC de los proveedores que durante el 2000 entregaron en promedio cuando menos 300 materiales.</w:t>
+      </w:r>
+    </w:p>
+    <w:p>
+      <w:pPr>
+        <w:rPr>
+          <w:rFonts w:ascii="Avenir Book" w:hAnsi="Avenir Book" w:cstheme="majorHAnsi"/>
+          <w:color w:val="000000" w:themeColor="text1"/>
+          <w:sz w:val="22"/>
+          <w:szCs w:val="22"/>
+        </w:rPr>
+      </w:pPr>
+    </w:p>
+    <w:p>
+      <w:pPr>
+        <w:rPr>
+          <w:rFonts w:ascii="Consolas" w:hAnsi="Consolas" w:cs="Consolas"/>
+          <w:sz w:val="22"/>
+          <w:szCs w:val="22"/>
+          <w:shd w:val="clear" w:color="auto" w:fill="FFFFFF"/>
+          <w:lang w:val="en-US"/>
+        </w:rPr>
+      </w:pPr>
+      <w:r>
+        <w:rPr>
+          <w:rFonts w:ascii="Avenir Book" w:hAnsi="Avenir Book"/>
+          <w:b/>
+          <w:bCs/>
+          <w:color w:val="0070C0"/>
+          <w:sz w:val="22"/>
+          <w:szCs w:val="22"/>
+          <w:shd w:val="clear" w:color="auto" w:fill="FFFFFF"/>
+        </w:rPr>
+        <w:t>SQL</w:t>
+      </w:r>
+      <w:r>
+        <w:rPr>
+          <w:rFonts w:ascii="Avenir Book" w:hAnsi="Avenir Book"/>
+          <w:sz w:val="22"/>
+          <w:szCs w:val="22"/>
+        </w:rPr>
+        <w:br/>
+      </w:r>
+      <w:r>
+        <w:rPr>
+          <w:rFonts w:ascii="Consolas" w:hAnsi="Consolas" w:cs="Consolas"/>
+          <w:sz w:val="22"/>
+          <w:szCs w:val="22"/>
+          <w:shd w:val="clear" w:color="auto" w:fill="FFFFFF"/>
+          <w:lang w:val="en-US"/>
+        </w:rPr>
+        <w:t xml:space="preserve">SELECT </w:t>
+      </w:r>
+      <w:proofErr w:type="spellStart"/>
+      <w:r>
+        <w:rPr>
+          <w:rFonts w:ascii="Consolas" w:hAnsi="Consolas" w:cs="Consolas"/>
+          <w:sz w:val="22"/>
+          <w:szCs w:val="22"/>
+          <w:shd w:val="clear" w:color="auto" w:fill="FFFFFF"/>
+          <w:lang w:val="en-US"/>
+        </w:rPr>
+        <w:t>rfc</w:t>
+      </w:r>
+      <w:proofErr w:type="spellEnd"/>
+      <w:r>
+        <w:rPr>
+          <w:rFonts w:ascii="Consolas" w:hAnsi="Consolas" w:cs="Consolas"/>
+          <w:sz w:val="22"/>
+          <w:szCs w:val="22"/>
+          <w:shd w:val="clear" w:color="auto" w:fill="FFFFFF"/>
+          <w:lang w:val="en-US"/>
+        </w:rPr>
+        <w:t xml:space="preserve">, </w:t>
+      </w:r>
+      <w:proofErr w:type="spellStart"/>
+      <w:r>
+        <w:rPr>
+          <w:rFonts w:ascii="Consolas" w:hAnsi="Consolas" w:cs="Consolas"/>
+          <w:sz w:val="22"/>
+          <w:szCs w:val="22"/>
+          <w:shd w:val="clear" w:color="auto" w:fill="FFFFFF"/>
+          <w:lang w:val="en-US"/>
+        </w:rPr>
+        <w:t>fecha</w:t>
+      </w:r>
+      <w:proofErr w:type="spellEnd"/>
+    </w:p>
+    <w:p>
+      <w:pPr>
+        <w:rPr>
+          <w:rFonts w:ascii="Consolas" w:hAnsi="Consolas" w:cs="Consolas"/>
+          <w:sz w:val="22"/>
+          <w:szCs w:val="22"/>
+          <w:shd w:val="clear" w:color="auto" w:fill="FFFFFF"/>
+          <w:lang w:val="en-US"/>
+        </w:rPr>
+      </w:pPr>
+      <w:r>
+        <w:rPr>
+          <w:rFonts w:ascii="Consolas" w:hAnsi="Consolas" w:cs="Consolas"/>
+          <w:sz w:val="22"/>
+          <w:szCs w:val="22"/>
+          <w:shd w:val="clear" w:color="auto" w:fill="FFFFFF"/>
+          <w:lang w:val="en-US"/>
+        </w:rPr>
+        <w:t xml:space="preserve">FROM </w:t>
+      </w:r>
+      <w:proofErr w:type="spellStart"/>
+      <w:r>
+        <w:rPr>
+          <w:rFonts w:ascii="Consolas" w:hAnsi="Consolas" w:cs="Consolas"/>
+          <w:sz w:val="22"/>
+          <w:szCs w:val="22"/>
+          <w:shd w:val="clear" w:color="auto" w:fill="FFFFFF"/>
+          <w:lang w:val="en-US"/>
+        </w:rPr>
+        <w:t>entregan</w:t>
+      </w:r>
+      <w:proofErr w:type="spellEnd"/>
+    </w:p>
+    <w:p>
+      <w:pPr>
+        <w:rPr>
+          <w:rFonts w:ascii="Consolas" w:hAnsi="Consolas" w:cs="Consolas"/>
+          <w:sz w:val="22"/>
+          <w:szCs w:val="22"/>
+          <w:shd w:val="clear" w:color="auto" w:fill="FFFFFF"/>
+          <w:lang w:val="en-US"/>
+        </w:rPr>
+      </w:pPr>
+      <w:r>
+        <w:rPr>
+          <w:rFonts w:ascii="Consolas" w:hAnsi="Consolas" w:cs="Consolas"/>
+          <w:sz w:val="22"/>
+          <w:szCs w:val="22"/>
+          <w:shd w:val="clear" w:color="auto" w:fill="FFFFFF"/>
+          <w:lang w:val="en-US"/>
+        </w:rPr>
+        <w:t xml:space="preserve">WHERE </w:t>
+      </w:r>
+      <w:proofErr w:type="spellStart"/>
+      <w:r>
+        <w:rPr>
+          <w:rFonts w:ascii="Consolas" w:hAnsi="Consolas" w:cs="Consolas"/>
+          <w:sz w:val="22"/>
+          <w:szCs w:val="22"/>
+          <w:shd w:val="clear" w:color="auto" w:fill="FFFFFF"/>
+          <w:lang w:val="en-US"/>
+        </w:rPr>
+        <w:t>fecha</w:t>
+      </w:r>
+      <w:proofErr w:type="spellEnd"/>
+      <w:r>
+        <w:rPr>
+          <w:rFonts w:ascii="Consolas" w:hAnsi="Consolas" w:cs="Consolas"/>
+          <w:sz w:val="22"/>
+          <w:szCs w:val="22"/>
+          <w:shd w:val="clear" w:color="auto" w:fill="FFFFFF"/>
+          <w:lang w:val="en-US"/>
+        </w:rPr>
+        <w:t xml:space="preserve"> BETWEEN '2000-01-01' AND '2000-12-31'</w:t>
+      </w:r>
+    </w:p>
+    <w:p>
+      <w:pPr>
+        <w:rPr>
+          <w:rFonts w:ascii="Consolas" w:hAnsi="Consolas" w:cs="Consolas"/>
+          <w:sz w:val="22"/>
+          <w:szCs w:val="22"/>
+          <w:shd w:val="clear" w:color="auto" w:fill="FFFFFF"/>
+          <w:lang w:val="en-US"/>
+        </w:rPr>
+      </w:pPr>
+      <w:r>
+        <w:rPr>
+          <w:rFonts w:ascii="Consolas" w:hAnsi="Consolas" w:cs="Consolas"/>
+          <w:sz w:val="22"/>
+          <w:szCs w:val="22"/>
+          <w:shd w:val="clear" w:color="auto" w:fill="FFFFFF"/>
+          <w:lang w:val="en-US"/>
+        </w:rPr>
+        <w:t xml:space="preserve">GROUP BY </w:t>
+      </w:r>
+      <w:proofErr w:type="spellStart"/>
+      <w:r>
+        <w:rPr>
+          <w:rFonts w:ascii="Consolas" w:hAnsi="Consolas" w:cs="Consolas"/>
+          <w:sz w:val="22"/>
+          <w:szCs w:val="22"/>
+          <w:shd w:val="clear" w:color="auto" w:fill="FFFFFF"/>
+          <w:lang w:val="en-US"/>
+        </w:rPr>
+        <w:t>rfc</w:t>
+      </w:r>
+      <w:proofErr w:type="spellEnd"/>
+    </w:p>
+    <w:p>
+      <w:pPr>
+        <w:rPr>
+          <w:rFonts w:ascii="Consolas" w:hAnsi="Consolas" w:cs="Consolas"/>
+          <w:sz w:val="22"/>
+          <w:szCs w:val="22"/>
+          <w:shd w:val="clear" w:color="auto" w:fill="FFFFFF"/>
+          <w:lang w:val="en-US"/>
+        </w:rPr>
+      </w:pPr>
+      <w:r>
+        <w:rPr>
+          <w:rFonts w:ascii="Consolas" w:hAnsi="Consolas" w:cs="Consolas"/>
+          <w:sz w:val="22"/>
+          <w:szCs w:val="22"/>
+          <w:shd w:val="clear" w:color="auto" w:fill="FFFFFF"/>
+          <w:lang w:val="en-US"/>
+        </w:rPr>
+        <w:t xml:space="preserve">HAVING </w:t>
+      </w:r>
+      <w:proofErr w:type="gramStart"/>
+      <w:r>
+        <w:rPr>
+          <w:rFonts w:ascii="Consolas" w:hAnsi="Consolas" w:cs="Consolas"/>
+          <w:sz w:val="22"/>
+          <w:szCs w:val="22"/>
+          <w:shd w:val="clear" w:color="auto" w:fill="FFFFFF"/>
+          <w:lang w:val="en-US"/>
+        </w:rPr>
+        <w:t>AVG(</w:t>
+      </w:r>
+      <w:proofErr w:type="spellStart"/>
+      <w:proofErr w:type="gramEnd"/>
+      <w:r>
+        <w:rPr>
+          <w:rFonts w:ascii="Consolas" w:hAnsi="Consolas" w:cs="Consolas"/>
+          <w:sz w:val="22"/>
+          <w:szCs w:val="22"/>
+          <w:shd w:val="clear" w:color="auto" w:fill="FFFFFF"/>
+          <w:lang w:val="en-US"/>
+        </w:rPr>
+        <w:t>cantidad</w:t>
+      </w:r>
+      <w:proofErr w:type="spellEnd"/>
+      <w:r>
+        <w:rPr>
+          <w:rFonts w:ascii="Consolas" w:hAnsi="Consolas" w:cs="Consolas"/>
+          <w:sz w:val="22"/>
+          <w:szCs w:val="22"/>
+          <w:shd w:val="clear" w:color="auto" w:fill="FFFFFF"/>
+          <w:lang w:val="en-US"/>
+        </w:rPr>
+        <w:t>) &gt;= 300</w:t>
+      </w:r>
+    </w:p>
+    <w:p>
+      <w:pPr>
+        <w:rPr>
+          <w:rFonts w:ascii="Avenir Book" w:hAnsi="Avenir Book" w:cstheme="majorHAnsi"/>
+          <w:lang w:val="en-US"/>
+        </w:rPr>
+      </w:pPr>
+    </w:p>
+    <w:p>
+      <w:pPr>
+        <w:rPr>
+          <w:rFonts w:ascii="Avenir Book" w:hAnsi="Avenir Book" w:cstheme="majorHAnsi"/>
+          <w:lang w:val="en-US"/>
+        </w:rPr>
+      </w:pPr>
+      <w:r>
+        <w:rPr>
+          <w:rFonts w:ascii="Avenir Book" w:hAnsi="Avenir Book" w:cstheme="majorHAnsi"/>
+          <w:lang w:val="en-US"/>
+        </w:rPr>
+        <w:drawing>
+          <wp:inline distT="0" distB="0" distL="0" distR="0" wp14:anchorId="72267EF4" wp14:editId="7B89EA2D">
+            <wp:extent cx="1721796" cy="886673"/>
+            <wp:effectExtent l="0" t="0" r="5715" b="2540"/>
+            <wp:docPr id="51" name="Picture 51"/>
+            <wp:cNvGraphicFramePr>
+              <a:graphicFrameLocks xmlns:a="http://schemas.openxmlformats.org/drawingml/2006/main" noChangeAspect="1"/>
+            </wp:cNvGraphicFramePr>
+            <a:graphic xmlns:a="http://schemas.openxmlformats.org/drawingml/2006/main">
+              <a:graphicData uri="http://schemas.openxmlformats.org/drawingml/2006/picture">
+                <pic:pic xmlns:pic="http://schemas.openxmlformats.org/drawingml/2006/picture">
+                  <pic:nvPicPr>
+                    <pic:cNvPr id="1" name=""/>
+                    <pic:cNvPicPr/>
+                  </pic:nvPicPr>
+                  <pic:blipFill>
+                    <a:blip r:embed="rId31"/>
+                    <a:stretch>
+                      <a:fillRect/>
+                    </a:stretch>
+                  </pic:blipFill>
+                  <pic:spPr>
+                    <a:xfrm>
+                      <a:off x="0" y="0"/>
+                      <a:ext cx="1756944" cy="904773"/>
+                    </a:xfrm>
+                    <a:prstGeom prst="rect">
+                      <a:avLst/>
+                    </a:prstGeom>
+                  </pic:spPr>
+                </pic:pic>
+              </a:graphicData>
+            </a:graphic>
+          </wp:inline>
+        </w:drawing>
+      </w:r>
+    </w:p>
+    <w:p>
+      <w:pPr>
+        <w:rPr>
+          <w:rFonts w:ascii="Avenir Book" w:hAnsi="Avenir Book" w:cstheme="majorHAnsi"/>
+          <w:sz w:val="22"/>
+          <w:szCs w:val="22"/>
+          <w:lang w:val="es-ES"/>
+        </w:rPr>
+      </w:pPr>
+    </w:p>
+    <w:p>
+      <w:pPr>
+        <w:rPr>
+          <w:rFonts w:ascii="Avenir Book" w:hAnsi="Avenir Book" w:cstheme="majorHAnsi"/>
+          <w:sz w:val="22"/>
+          <w:szCs w:val="22"/>
+          <w:lang w:val="es-ES"/>
+        </w:rPr>
+      </w:pPr>
+      <w:r>
+        <w:rPr>
+          <w:rFonts w:ascii="Avenir Book" w:hAnsi="Avenir Book" w:cstheme="majorHAnsi"/>
+          <w:sz w:val="22"/>
+          <w:szCs w:val="22"/>
+          <w:lang w:val="es-ES"/>
+        </w:rPr>
+        <w:t xml:space="preserve">Renglones: </w:t>
+      </w:r>
+      <w:r>
+        <w:rPr>
+          <w:rFonts w:ascii="Avenir Book" w:hAnsi="Avenir Book" w:cstheme="majorHAnsi"/>
+          <w:sz w:val="22"/>
+          <w:szCs w:val="22"/>
+          <w:lang w:val="es-ES"/>
+        </w:rPr>
+        <w:t>3</w:t>
+      </w:r>
+    </w:p>
+    <w:p>
+      <w:pPr>
+        <w:rPr>
+          <w:rFonts w:ascii="Avenir Book" w:hAnsi="Avenir Book" w:cstheme="majorHAnsi"/>
+          <w:sz w:val="22"/>
+          <w:szCs w:val="22"/>
+          <w:lang w:val="es-ES"/>
+        </w:rPr>
+      </w:pPr>
+    </w:p>
+    <w:p>
+      <w:pPr>
+        <w:rPr>
+          <w:rFonts w:ascii="Avenir Book" w:hAnsi="Avenir Book" w:cstheme="majorHAnsi"/>
+          <w:color w:val="000000" w:themeColor="text1"/>
+          <w:sz w:val="22"/>
+          <w:szCs w:val="22"/>
+        </w:rPr>
+      </w:pPr>
+      <w:r>
+        <w:rPr>
+          <w:rFonts w:ascii="Avenir Book" w:hAnsi="Avenir Book" w:cstheme="majorHAnsi"/>
+          <w:color w:val="000000" w:themeColor="text1"/>
+          <w:sz w:val="22"/>
+          <w:szCs w:val="22"/>
+          <w:lang w:val="es-ES"/>
+        </w:rPr>
+        <w:t>4</w:t>
+      </w:r>
+      <w:r>
+        <w:rPr>
+          <w:rFonts w:ascii="Avenir Book" w:hAnsi="Avenir Book" w:cstheme="majorHAnsi"/>
+          <w:color w:val="000000" w:themeColor="text1"/>
+          <w:sz w:val="22"/>
+          <w:szCs w:val="22"/>
+          <w:lang w:val="es-ES"/>
+        </w:rPr>
+        <w:t xml:space="preserve">) </w:t>
+      </w:r>
+      <w:r>
+        <w:rPr>
+          <w:rFonts w:ascii="Avenir Book" w:hAnsi="Avenir Book" w:cstheme="majorHAnsi"/>
+          <w:color w:val="000000" w:themeColor="text1"/>
+          <w:sz w:val="22"/>
+          <w:szCs w:val="22"/>
+        </w:rPr>
+        <w:t>El Total entregado por cada material en el año 2000.</w:t>
+      </w:r>
+    </w:p>
+    <w:p>
+      <w:pPr>
+        <w:rPr>
+          <w:rFonts w:ascii="Avenir Book" w:hAnsi="Avenir Book" w:cstheme="majorHAnsi"/>
+          <w:color w:val="000000" w:themeColor="text1"/>
+          <w:sz w:val="22"/>
+          <w:szCs w:val="22"/>
+        </w:rPr>
+      </w:pPr>
+    </w:p>
+    <w:p>
+      <w:pPr>
+        <w:rPr>
+          <w:rFonts w:ascii="Consolas" w:hAnsi="Consolas" w:cs="Consolas"/>
+          <w:sz w:val="22"/>
+          <w:szCs w:val="22"/>
+          <w:shd w:val="clear" w:color="auto" w:fill="FFFFFF"/>
+          <w:lang w:val="es-ES"/>
+        </w:rPr>
+      </w:pPr>
+      <w:r>
+        <w:rPr>
+          <w:rFonts w:ascii="Avenir Book" w:hAnsi="Avenir Book"/>
+          <w:b/>
+          <w:bCs/>
+          <w:color w:val="0070C0"/>
+          <w:sz w:val="22"/>
+          <w:szCs w:val="22"/>
+          <w:shd w:val="clear" w:color="auto" w:fill="FFFFFF"/>
+        </w:rPr>
+        <w:t>SQL</w:t>
+      </w:r>
+      <w:r>
+        <w:rPr>
+          <w:rFonts w:ascii="Avenir Book" w:hAnsi="Avenir Book"/>
+          <w:sz w:val="22"/>
+          <w:szCs w:val="22"/>
+        </w:rPr>
+        <w:br/>
+      </w:r>
+      <w:r>
+        <w:rPr>
+          <w:rFonts w:ascii="Consolas" w:hAnsi="Consolas" w:cs="Consolas"/>
+          <w:sz w:val="22"/>
+          <w:szCs w:val="22"/>
+          <w:shd w:val="clear" w:color="auto" w:fill="FFFFFF"/>
+          <w:lang w:val="es-ES"/>
+        </w:rPr>
+        <w:t>SELECT clave, SUM(cantidad) 'Total', fecha</w:t>
+      </w:r>
+    </w:p>
+    <w:p>
+      <w:pPr>
+        <w:rPr>
+          <w:rFonts w:ascii="Consolas" w:hAnsi="Consolas" w:cs="Consolas"/>
+          <w:sz w:val="22"/>
+          <w:szCs w:val="22"/>
+          <w:shd w:val="clear" w:color="auto" w:fill="FFFFFF"/>
+          <w:lang w:val="en-US"/>
+        </w:rPr>
+      </w:pPr>
+      <w:r>
+        <w:rPr>
+          <w:rFonts w:ascii="Consolas" w:hAnsi="Consolas" w:cs="Consolas"/>
+          <w:sz w:val="22"/>
+          <w:szCs w:val="22"/>
+          <w:shd w:val="clear" w:color="auto" w:fill="FFFFFF"/>
+          <w:lang w:val="en-US"/>
+        </w:rPr>
+        <w:t xml:space="preserve">FROM </w:t>
+      </w:r>
+      <w:proofErr w:type="spellStart"/>
+      <w:r>
+        <w:rPr>
+          <w:rFonts w:ascii="Consolas" w:hAnsi="Consolas" w:cs="Consolas"/>
+          <w:sz w:val="22"/>
+          <w:szCs w:val="22"/>
+          <w:shd w:val="clear" w:color="auto" w:fill="FFFFFF"/>
+          <w:lang w:val="en-US"/>
+        </w:rPr>
+        <w:t>entregan</w:t>
+      </w:r>
+      <w:proofErr w:type="spellEnd"/>
+    </w:p>
+    <w:p>
+      <w:pPr>
+        <w:rPr>
+          <w:rFonts w:ascii="Consolas" w:hAnsi="Consolas" w:cs="Consolas"/>
+          <w:sz w:val="22"/>
+          <w:szCs w:val="22"/>
+          <w:shd w:val="clear" w:color="auto" w:fill="FFFFFF"/>
+          <w:lang w:val="en-US"/>
+        </w:rPr>
+      </w:pPr>
+      <w:r>
+        <w:rPr>
+          <w:rFonts w:ascii="Consolas" w:hAnsi="Consolas" w:cs="Consolas"/>
+          <w:sz w:val="22"/>
+          <w:szCs w:val="22"/>
+          <w:shd w:val="clear" w:color="auto" w:fill="FFFFFF"/>
+          <w:lang w:val="en-US"/>
+        </w:rPr>
+        <w:t xml:space="preserve">WHERE </w:t>
+      </w:r>
+      <w:proofErr w:type="spellStart"/>
+      <w:r>
+        <w:rPr>
+          <w:rFonts w:ascii="Consolas" w:hAnsi="Consolas" w:cs="Consolas"/>
+          <w:sz w:val="22"/>
+          <w:szCs w:val="22"/>
+          <w:shd w:val="clear" w:color="auto" w:fill="FFFFFF"/>
+          <w:lang w:val="en-US"/>
+        </w:rPr>
+        <w:t>fecha</w:t>
+      </w:r>
+      <w:proofErr w:type="spellEnd"/>
+      <w:r>
+        <w:rPr>
+          <w:rFonts w:ascii="Consolas" w:hAnsi="Consolas" w:cs="Consolas"/>
+          <w:sz w:val="22"/>
+          <w:szCs w:val="22"/>
+          <w:shd w:val="clear" w:color="auto" w:fill="FFFFFF"/>
+          <w:lang w:val="en-US"/>
+        </w:rPr>
+        <w:t xml:space="preserve"> BETWEEN '2000-01-01' AND '2000-12-31'</w:t>
+      </w:r>
+    </w:p>
+    <w:p>
+      <w:pPr>
+        <w:rPr>
+          <w:rFonts w:ascii="Consolas" w:hAnsi="Consolas" w:cs="Consolas"/>
+          <w:sz w:val="22"/>
+          <w:szCs w:val="22"/>
+          <w:shd w:val="clear" w:color="auto" w:fill="FFFFFF"/>
+          <w:lang w:val="en-US"/>
+        </w:rPr>
+      </w:pPr>
+      <w:r>
+        <w:rPr>
+          <w:rFonts w:ascii="Consolas" w:hAnsi="Consolas" w:cs="Consolas"/>
+          <w:sz w:val="22"/>
+          <w:szCs w:val="22"/>
+          <w:shd w:val="clear" w:color="auto" w:fill="FFFFFF"/>
+          <w:lang w:val="en-US"/>
+        </w:rPr>
+        <w:t>GROUP BY clave</w:t>
+      </w:r>
+    </w:p>
+    <w:p>
+      <w:pPr>
+        <w:rPr>
+          <w:rFonts w:ascii="Consolas" w:hAnsi="Consolas" w:cs="Consolas"/>
+          <w:sz w:val="22"/>
+          <w:szCs w:val="22"/>
+          <w:shd w:val="clear" w:color="auto" w:fill="FFFFFF"/>
+          <w:lang w:val="en-US"/>
+        </w:rPr>
+      </w:pPr>
+      <w:r>
+        <w:rPr>
+          <w:rFonts w:ascii="Consolas" w:hAnsi="Consolas" w:cs="Consolas"/>
+          <w:sz w:val="22"/>
+          <w:szCs w:val="22"/>
+          <w:shd w:val="clear" w:color="auto" w:fill="FFFFFF"/>
+          <w:lang w:val="en-US"/>
+        </w:rPr>
+        <w:t xml:space="preserve">ORDER BY </w:t>
+      </w:r>
+      <w:proofErr w:type="gramStart"/>
+      <w:r>
+        <w:rPr>
+          <w:rFonts w:ascii="Consolas" w:hAnsi="Consolas" w:cs="Consolas"/>
+          <w:sz w:val="22"/>
+          <w:szCs w:val="22"/>
+          <w:shd w:val="clear" w:color="auto" w:fill="FFFFFF"/>
+          <w:lang w:val="en-US"/>
+        </w:rPr>
+        <w:t>SUM(</w:t>
+      </w:r>
+      <w:proofErr w:type="spellStart"/>
+      <w:proofErr w:type="gramEnd"/>
+      <w:r>
+        <w:rPr>
+          <w:rFonts w:ascii="Consolas" w:hAnsi="Consolas" w:cs="Consolas"/>
+          <w:sz w:val="22"/>
+          <w:szCs w:val="22"/>
+          <w:shd w:val="clear" w:color="auto" w:fill="FFFFFF"/>
+          <w:lang w:val="en-US"/>
+        </w:rPr>
+        <w:t>cantidad</w:t>
+      </w:r>
+      <w:proofErr w:type="spellEnd"/>
+      <w:r>
+        <w:rPr>
+          <w:rFonts w:ascii="Consolas" w:hAnsi="Consolas" w:cs="Consolas"/>
+          <w:sz w:val="22"/>
+          <w:szCs w:val="22"/>
+          <w:shd w:val="clear" w:color="auto" w:fill="FFFFFF"/>
+          <w:lang w:val="en-US"/>
+        </w:rPr>
+        <w:t>) ASC</w:t>
+      </w:r>
+    </w:p>
+    <w:p>
+      <w:pPr>
+        <w:rPr>
+          <w:rFonts w:ascii="Avenir Book" w:hAnsi="Avenir Book" w:cstheme="majorHAnsi"/>
+          <w:lang w:val="en-US"/>
+        </w:rPr>
+      </w:pPr>
+    </w:p>
+    <w:p>
+      <w:pPr>
+        <w:rPr>
+          <w:rFonts w:ascii="Avenir Book" w:hAnsi="Avenir Book" w:cstheme="majorHAnsi"/>
+          <w:lang w:val="en-US"/>
+        </w:rPr>
+      </w:pPr>
+    </w:p>
+    <w:p>
+      <w:pPr>
+        <w:rPr>
+          <w:rFonts w:ascii="Avenir Book" w:hAnsi="Avenir Book" w:cstheme="majorHAnsi"/>
+          <w:sz w:val="22"/>
+          <w:szCs w:val="22"/>
+          <w:lang w:val="es-ES"/>
+        </w:rPr>
+      </w:pPr>
+      <w:r>
+        <w:rPr>
+          <w:rFonts w:ascii="Avenir Book" w:hAnsi="Avenir Book" w:cstheme="majorHAnsi"/>
+          <w:sz w:val="22"/>
+          <w:szCs w:val="22"/>
+          <w:lang w:val="es-ES"/>
+        </w:rPr>
+        <w:lastRenderedPageBreak/>
+        <w:drawing>
+          <wp:inline distT="0" distB="0" distL="0" distR="0" wp14:anchorId="3B50E609" wp14:editId="10194180">
+            <wp:extent cx="1614791" cy="891281"/>
+            <wp:effectExtent l="0" t="0" r="0" b="0"/>
+            <wp:docPr id="53" name="Picture 53"/>
+            <wp:cNvGraphicFramePr>
+              <a:graphicFrameLocks xmlns:a="http://schemas.openxmlformats.org/drawingml/2006/main" noChangeAspect="1"/>
+            </wp:cNvGraphicFramePr>
+            <a:graphic xmlns:a="http://schemas.openxmlformats.org/drawingml/2006/main">
+              <a:graphicData uri="http://schemas.openxmlformats.org/drawingml/2006/picture">
+                <pic:pic xmlns:pic="http://schemas.openxmlformats.org/drawingml/2006/picture">
+                  <pic:nvPicPr>
+                    <pic:cNvPr id="1" name=""/>
+                    <pic:cNvPicPr/>
+                  </pic:nvPicPr>
+                  <pic:blipFill>
+                    <a:blip r:embed="rId32"/>
+                    <a:stretch>
+                      <a:fillRect/>
+                    </a:stretch>
+                  </pic:blipFill>
+                  <pic:spPr>
+                    <a:xfrm>
+                      <a:off x="0" y="0"/>
+                      <a:ext cx="1633197" cy="901440"/>
+                    </a:xfrm>
+                    <a:prstGeom prst="rect">
+                      <a:avLst/>
+                    </a:prstGeom>
+                  </pic:spPr>
+                </pic:pic>
+              </a:graphicData>
+            </a:graphic>
+          </wp:inline>
+        </w:drawing>
+      </w:r>
+    </w:p>
+    <w:p>
+      <w:pPr>
+        <w:rPr>
+          <w:rFonts w:ascii="Avenir Book" w:hAnsi="Avenir Book" w:cstheme="majorHAnsi"/>
+          <w:sz w:val="22"/>
+          <w:szCs w:val="22"/>
+          <w:lang w:val="es-ES"/>
+        </w:rPr>
+      </w:pPr>
+    </w:p>
+    <w:p>
+      <w:pPr>
+        <w:rPr>
+          <w:rFonts w:ascii="Avenir Book" w:hAnsi="Avenir Book" w:cstheme="majorHAnsi"/>
+          <w:sz w:val="22"/>
+          <w:szCs w:val="22"/>
+          <w:lang w:val="es-ES"/>
+        </w:rPr>
+      </w:pPr>
+      <w:r>
+        <w:rPr>
+          <w:rFonts w:ascii="Avenir Book" w:hAnsi="Avenir Book" w:cstheme="majorHAnsi"/>
+          <w:sz w:val="22"/>
+          <w:szCs w:val="22"/>
+          <w:lang w:val="es-ES"/>
+        </w:rPr>
+        <w:t xml:space="preserve">Renglones: </w:t>
+      </w:r>
+      <w:r>
+        <w:rPr>
+          <w:rFonts w:ascii="Avenir Book" w:hAnsi="Avenir Book" w:cstheme="majorHAnsi"/>
+          <w:sz w:val="22"/>
+          <w:szCs w:val="22"/>
+          <w:lang w:val="es-ES"/>
+        </w:rPr>
+        <w:t>10</w:t>
+      </w:r>
+    </w:p>
+    <w:p>
+      <w:pPr>
+        <w:rPr>
+          <w:rFonts w:ascii="Avenir Book" w:hAnsi="Avenir Book" w:cstheme="majorHAnsi"/>
+          <w:sz w:val="22"/>
+          <w:szCs w:val="22"/>
+          <w:lang w:val="es-ES"/>
+        </w:rPr>
+      </w:pPr>
+    </w:p>
+    <w:p>
+      <w:pPr>
+        <w:rPr>
+          <w:rFonts w:ascii="Avenir Book" w:hAnsi="Avenir Book" w:cstheme="majorHAnsi"/>
+          <w:color w:val="000000" w:themeColor="text1"/>
+          <w:sz w:val="22"/>
+          <w:szCs w:val="22"/>
+        </w:rPr>
+      </w:pPr>
+      <w:r>
+        <w:rPr>
+          <w:rFonts w:ascii="Avenir Book" w:hAnsi="Avenir Book" w:cstheme="majorHAnsi"/>
+          <w:color w:val="000000" w:themeColor="text1"/>
+          <w:sz w:val="22"/>
+          <w:szCs w:val="22"/>
+          <w:lang w:val="es-ES"/>
+        </w:rPr>
+        <w:t>5</w:t>
+      </w:r>
+      <w:r>
+        <w:rPr>
+          <w:rFonts w:ascii="Avenir Book" w:hAnsi="Avenir Book" w:cstheme="majorHAnsi"/>
+          <w:color w:val="000000" w:themeColor="text1"/>
+          <w:sz w:val="22"/>
+          <w:szCs w:val="22"/>
+          <w:lang w:val="es-ES"/>
+        </w:rPr>
+        <w:t xml:space="preserve">) </w:t>
+      </w:r>
+      <w:r>
+        <w:rPr>
+          <w:rFonts w:ascii="Avenir Book" w:hAnsi="Avenir Book" w:cstheme="majorHAnsi"/>
+          <w:color w:val="000000" w:themeColor="text1"/>
+          <w:sz w:val="22"/>
+          <w:szCs w:val="22"/>
+        </w:rPr>
+        <w:t>La Clave del material más vendido durante el 2001</w:t>
+      </w:r>
+    </w:p>
+    <w:p>
+      <w:pPr>
+        <w:rPr>
+          <w:rFonts w:ascii="Avenir Book" w:hAnsi="Avenir Book" w:cstheme="majorHAnsi"/>
+          <w:color w:val="000000" w:themeColor="text1"/>
+          <w:sz w:val="22"/>
+          <w:szCs w:val="22"/>
+        </w:rPr>
+      </w:pPr>
+    </w:p>
+    <w:p>
+      <w:pPr>
+        <w:rPr>
+          <w:rFonts w:ascii="Consolas" w:hAnsi="Consolas" w:cs="Consolas"/>
+          <w:sz w:val="22"/>
+          <w:szCs w:val="22"/>
+          <w:shd w:val="clear" w:color="auto" w:fill="FFFFFF"/>
+          <w:lang w:val="en-US"/>
+        </w:rPr>
+      </w:pPr>
+      <w:r>
+        <w:rPr>
+          <w:rFonts w:ascii="Avenir Book" w:hAnsi="Avenir Book"/>
+          <w:b/>
+          <w:bCs/>
+          <w:color w:val="0070C0"/>
+          <w:sz w:val="22"/>
+          <w:szCs w:val="22"/>
+          <w:shd w:val="clear" w:color="auto" w:fill="FFFFFF"/>
+        </w:rPr>
+        <w:t>SQL</w:t>
+      </w:r>
+      <w:r>
+        <w:rPr>
+          <w:rFonts w:ascii="Avenir Book" w:hAnsi="Avenir Book"/>
+          <w:sz w:val="22"/>
+          <w:szCs w:val="22"/>
+        </w:rPr>
+        <w:br/>
+      </w:r>
+      <w:r>
+        <w:rPr>
+          <w:rFonts w:ascii="Consolas" w:hAnsi="Consolas" w:cs="Consolas"/>
+          <w:sz w:val="22"/>
+          <w:szCs w:val="22"/>
+          <w:shd w:val="clear" w:color="auto" w:fill="FFFFFF"/>
+          <w:lang w:val="en-US"/>
+        </w:rPr>
+        <w:t>SELECT clave</w:t>
+      </w:r>
+    </w:p>
+    <w:p>
+      <w:pPr>
+        <w:rPr>
+          <w:rFonts w:ascii="Consolas" w:hAnsi="Consolas" w:cs="Consolas"/>
+          <w:sz w:val="22"/>
+          <w:szCs w:val="22"/>
+          <w:shd w:val="clear" w:color="auto" w:fill="FFFFFF"/>
+          <w:lang w:val="en-US"/>
+        </w:rPr>
+      </w:pPr>
+      <w:r>
+        <w:rPr>
+          <w:rFonts w:ascii="Consolas" w:hAnsi="Consolas" w:cs="Consolas"/>
+          <w:sz w:val="22"/>
+          <w:szCs w:val="22"/>
+          <w:shd w:val="clear" w:color="auto" w:fill="FFFFFF"/>
+          <w:lang w:val="en-US"/>
+        </w:rPr>
+        <w:t xml:space="preserve">FROM </w:t>
+      </w:r>
+      <w:proofErr w:type="spellStart"/>
+      <w:r>
+        <w:rPr>
+          <w:rFonts w:ascii="Consolas" w:hAnsi="Consolas" w:cs="Consolas"/>
+          <w:sz w:val="22"/>
+          <w:szCs w:val="22"/>
+          <w:shd w:val="clear" w:color="auto" w:fill="FFFFFF"/>
+          <w:lang w:val="en-US"/>
+        </w:rPr>
+        <w:t>entregan</w:t>
+      </w:r>
+      <w:proofErr w:type="spellEnd"/>
+      <w:r>
+        <w:rPr>
+          <w:rFonts w:ascii="Consolas" w:hAnsi="Consolas" w:cs="Consolas"/>
+          <w:sz w:val="22"/>
+          <w:szCs w:val="22"/>
+          <w:shd w:val="clear" w:color="auto" w:fill="FFFFFF"/>
+          <w:lang w:val="en-US"/>
+        </w:rPr>
+        <w:t xml:space="preserve"> </w:t>
+      </w:r>
+    </w:p>
+    <w:p>
+      <w:pPr>
+        <w:rPr>
+          <w:rFonts w:ascii="Consolas" w:hAnsi="Consolas" w:cs="Consolas"/>
+          <w:sz w:val="22"/>
+          <w:szCs w:val="22"/>
+          <w:shd w:val="clear" w:color="auto" w:fill="FFFFFF"/>
+          <w:lang w:val="en-US"/>
+        </w:rPr>
+      </w:pPr>
+      <w:r>
+        <w:rPr>
+          <w:rFonts w:ascii="Consolas" w:hAnsi="Consolas" w:cs="Consolas"/>
+          <w:sz w:val="22"/>
+          <w:szCs w:val="22"/>
+          <w:shd w:val="clear" w:color="auto" w:fill="FFFFFF"/>
+          <w:lang w:val="en-US"/>
+        </w:rPr>
+        <w:t xml:space="preserve">WHERE </w:t>
+      </w:r>
+      <w:proofErr w:type="spellStart"/>
+      <w:r>
+        <w:rPr>
+          <w:rFonts w:ascii="Consolas" w:hAnsi="Consolas" w:cs="Consolas"/>
+          <w:sz w:val="22"/>
+          <w:szCs w:val="22"/>
+          <w:shd w:val="clear" w:color="auto" w:fill="FFFFFF"/>
+          <w:lang w:val="en-US"/>
+        </w:rPr>
+        <w:t>fecha</w:t>
+      </w:r>
+      <w:proofErr w:type="spellEnd"/>
+      <w:r>
+        <w:rPr>
+          <w:rFonts w:ascii="Consolas" w:hAnsi="Consolas" w:cs="Consolas"/>
+          <w:sz w:val="22"/>
+          <w:szCs w:val="22"/>
+          <w:shd w:val="clear" w:color="auto" w:fill="FFFFFF"/>
+          <w:lang w:val="en-US"/>
+        </w:rPr>
+        <w:t xml:space="preserve"> BETWEEN '2001-01-01' AND '2001-12-31'</w:t>
+      </w:r>
+    </w:p>
+    <w:p>
+      <w:pPr>
+        <w:rPr>
+          <w:rFonts w:ascii="Consolas" w:hAnsi="Consolas" w:cs="Consolas"/>
+          <w:sz w:val="22"/>
+          <w:szCs w:val="22"/>
+          <w:shd w:val="clear" w:color="auto" w:fill="FFFFFF"/>
+          <w:lang w:val="en-US"/>
+        </w:rPr>
+      </w:pPr>
+      <w:r>
+        <w:rPr>
+          <w:rFonts w:ascii="Consolas" w:hAnsi="Consolas" w:cs="Consolas"/>
+          <w:sz w:val="22"/>
+          <w:szCs w:val="22"/>
+          <w:shd w:val="clear" w:color="auto" w:fill="FFFFFF"/>
+          <w:lang w:val="en-US"/>
+        </w:rPr>
+        <w:t>GROUP BY clave</w:t>
+      </w:r>
+    </w:p>
+    <w:p>
+      <w:pPr>
+        <w:rPr>
+          <w:rFonts w:ascii="Consolas" w:hAnsi="Consolas" w:cs="Consolas"/>
+          <w:sz w:val="22"/>
+          <w:szCs w:val="22"/>
+          <w:shd w:val="clear" w:color="auto" w:fill="FFFFFF"/>
+          <w:lang w:val="en-US"/>
+        </w:rPr>
+      </w:pPr>
+      <w:r>
+        <w:rPr>
+          <w:rFonts w:ascii="Consolas" w:hAnsi="Consolas" w:cs="Consolas"/>
+          <w:sz w:val="22"/>
+          <w:szCs w:val="22"/>
+          <w:shd w:val="clear" w:color="auto" w:fill="FFFFFF"/>
+          <w:lang w:val="en-US"/>
+        </w:rPr>
+        <w:t xml:space="preserve">ORDER BY </w:t>
+      </w:r>
+      <w:proofErr w:type="gramStart"/>
+      <w:r>
+        <w:rPr>
+          <w:rFonts w:ascii="Consolas" w:hAnsi="Consolas" w:cs="Consolas"/>
+          <w:sz w:val="22"/>
+          <w:szCs w:val="22"/>
+          <w:shd w:val="clear" w:color="auto" w:fill="FFFFFF"/>
+          <w:lang w:val="en-US"/>
+        </w:rPr>
+        <w:t>SUM(</w:t>
+      </w:r>
+      <w:proofErr w:type="spellStart"/>
+      <w:proofErr w:type="gramEnd"/>
+      <w:r>
+        <w:rPr>
+          <w:rFonts w:ascii="Consolas" w:hAnsi="Consolas" w:cs="Consolas"/>
+          <w:sz w:val="22"/>
+          <w:szCs w:val="22"/>
+          <w:shd w:val="clear" w:color="auto" w:fill="FFFFFF"/>
+          <w:lang w:val="en-US"/>
+        </w:rPr>
+        <w:t>cantidad</w:t>
+      </w:r>
+      <w:proofErr w:type="spellEnd"/>
+      <w:r>
+        <w:rPr>
+          <w:rFonts w:ascii="Consolas" w:hAnsi="Consolas" w:cs="Consolas"/>
+          <w:sz w:val="22"/>
+          <w:szCs w:val="22"/>
+          <w:shd w:val="clear" w:color="auto" w:fill="FFFFFF"/>
+          <w:lang w:val="en-US"/>
+        </w:rPr>
+        <w:t>) DESC</w:t>
+      </w:r>
+    </w:p>
+    <w:p>
+      <w:pPr>
+        <w:rPr>
+          <w:rFonts w:ascii="Avenir Book" w:hAnsi="Avenir Book" w:cstheme="majorHAnsi"/>
+          <w:lang w:val="en-US"/>
+        </w:rPr>
+      </w:pPr>
+      <w:r>
+        <w:rPr>
+          <w:rFonts w:ascii="Consolas" w:hAnsi="Consolas" w:cs="Consolas"/>
+          <w:sz w:val="22"/>
+          <w:szCs w:val="22"/>
+          <w:shd w:val="clear" w:color="auto" w:fill="FFFFFF"/>
+          <w:lang w:val="es-ES"/>
+        </w:rPr>
+        <w:t>LIMIT 1</w:t>
+      </w:r>
+    </w:p>
+    <w:p>
+      <w:pPr>
+        <w:rPr>
+          <w:rFonts w:ascii="Avenir Book" w:hAnsi="Avenir Book" w:cstheme="majorHAnsi"/>
+          <w:lang w:val="en-US"/>
+        </w:rPr>
+      </w:pPr>
+    </w:p>
+    <w:p>
+      <w:pPr>
+        <w:rPr>
+          <w:rFonts w:ascii="Avenir Book" w:hAnsi="Avenir Book" w:cstheme="majorHAnsi"/>
+          <w:sz w:val="22"/>
+          <w:szCs w:val="22"/>
+          <w:lang w:val="es-ES"/>
+        </w:rPr>
+      </w:pPr>
+      <w:r>
+        <w:rPr>
+          <w:rFonts w:ascii="Avenir Book" w:hAnsi="Avenir Book" w:cstheme="majorHAnsi"/>
+          <w:sz w:val="22"/>
+          <w:szCs w:val="22"/>
+          <w:lang w:val="es-ES"/>
+        </w:rPr>
+        <w:drawing>
+          <wp:inline distT="0" distB="0" distL="0" distR="0" wp14:anchorId="5BCACD38" wp14:editId="5A20D395">
+            <wp:extent cx="353937" cy="321013"/>
+            <wp:effectExtent l="0" t="0" r="1905" b="0"/>
+            <wp:docPr id="55" name="Picture 55"/>
+            <wp:cNvGraphicFramePr>
+              <a:graphicFrameLocks xmlns:a="http://schemas.openxmlformats.org/drawingml/2006/main" noChangeAspect="1"/>
+            </wp:cNvGraphicFramePr>
+            <a:graphic xmlns:a="http://schemas.openxmlformats.org/drawingml/2006/main">
+              <a:graphicData uri="http://schemas.openxmlformats.org/drawingml/2006/picture">
+                <pic:pic xmlns:pic="http://schemas.openxmlformats.org/drawingml/2006/picture">
+                  <pic:nvPicPr>
+                    <pic:cNvPr id="1" name=""/>
+                    <pic:cNvPicPr/>
+                  </pic:nvPicPr>
+                  <pic:blipFill>
+                    <a:blip r:embed="rId33"/>
+                    <a:stretch>
+                      <a:fillRect/>
+                    </a:stretch>
+                  </pic:blipFill>
+                  <pic:spPr>
+                    <a:xfrm>
+                      <a:off x="0" y="0"/>
+                      <a:ext cx="356763" cy="323576"/>
+                    </a:xfrm>
+                    <a:prstGeom prst="rect">
+                      <a:avLst/>
+                    </a:prstGeom>
+                  </pic:spPr>
+                </pic:pic>
+              </a:graphicData>
+            </a:graphic>
+          </wp:inline>
+        </w:drawing>
+      </w:r>
+    </w:p>
+    <w:p>
+      <w:pPr>
+        <w:rPr>
+          <w:rFonts w:ascii="Avenir Book" w:hAnsi="Avenir Book" w:cstheme="majorHAnsi"/>
+          <w:sz w:val="22"/>
+          <w:szCs w:val="22"/>
+          <w:lang w:val="es-ES"/>
+        </w:rPr>
+      </w:pPr>
+    </w:p>
+    <w:p>
+      <w:pPr>
+        <w:rPr>
+          <w:rFonts w:ascii="Avenir Book" w:hAnsi="Avenir Book" w:cstheme="majorHAnsi"/>
+          <w:sz w:val="22"/>
+          <w:szCs w:val="22"/>
+          <w:lang w:val="es-ES"/>
+        </w:rPr>
+      </w:pPr>
+      <w:r>
+        <w:rPr>
+          <w:rFonts w:ascii="Avenir Book" w:hAnsi="Avenir Book" w:cstheme="majorHAnsi"/>
+          <w:sz w:val="22"/>
+          <w:szCs w:val="22"/>
+          <w:lang w:val="es-ES"/>
+        </w:rPr>
+        <w:t xml:space="preserve">Renglones: </w:t>
+      </w:r>
+      <w:r>
+        <w:rPr>
+          <w:rFonts w:ascii="Avenir Book" w:hAnsi="Avenir Book" w:cstheme="majorHAnsi"/>
+          <w:sz w:val="22"/>
+          <w:szCs w:val="22"/>
+          <w:lang w:val="es-ES"/>
+        </w:rPr>
+        <w:t>1</w:t>
+      </w:r>
+    </w:p>
+    <w:p>
+      <w:pPr>
+        <w:rPr>
+          <w:rFonts w:ascii="Avenir Book" w:hAnsi="Avenir Book" w:cstheme="majorHAnsi"/>
+          <w:sz w:val="22"/>
+          <w:szCs w:val="22"/>
+          <w:lang w:val="es-ES"/>
+        </w:rPr>
+      </w:pPr>
+    </w:p>
+    <w:p>
+      <w:pPr>
+        <w:rPr>
+          <w:rFonts w:ascii="Avenir Book" w:hAnsi="Avenir Book" w:cstheme="majorHAnsi"/>
+          <w:color w:val="000000" w:themeColor="text1"/>
+          <w:sz w:val="22"/>
+          <w:szCs w:val="22"/>
+        </w:rPr>
+      </w:pPr>
+      <w:r>
+        <w:rPr>
+          <w:rFonts w:ascii="Avenir Book" w:hAnsi="Avenir Book" w:cstheme="majorHAnsi"/>
+          <w:color w:val="000000" w:themeColor="text1"/>
+          <w:sz w:val="22"/>
+          <w:szCs w:val="22"/>
+          <w:lang w:val="es-ES"/>
+        </w:rPr>
+        <w:t>6</w:t>
+      </w:r>
+      <w:r>
+        <w:rPr>
+          <w:rFonts w:ascii="Avenir Book" w:hAnsi="Avenir Book" w:cstheme="majorHAnsi"/>
+          <w:color w:val="000000" w:themeColor="text1"/>
+          <w:sz w:val="22"/>
+          <w:szCs w:val="22"/>
+          <w:lang w:val="es-ES"/>
+        </w:rPr>
+        <w:t xml:space="preserve">) </w:t>
+      </w:r>
+      <w:r>
+        <w:rPr>
+          <w:rFonts w:ascii="Avenir Book" w:hAnsi="Avenir Book" w:cstheme="majorHAnsi"/>
+          <w:color w:val="000000" w:themeColor="text1"/>
+          <w:sz w:val="22"/>
+          <w:szCs w:val="22"/>
+        </w:rPr>
+        <w:t>Productos que contienen el patrón 'ub' en su nombre.</w:t>
+      </w:r>
+    </w:p>
+    <w:p>
+      <w:pPr>
+        <w:rPr>
+          <w:rFonts w:ascii="Avenir Book" w:hAnsi="Avenir Book" w:cstheme="majorHAnsi"/>
+          <w:color w:val="000000" w:themeColor="text1"/>
+          <w:sz w:val="22"/>
+          <w:szCs w:val="22"/>
+        </w:rPr>
+      </w:pPr>
+    </w:p>
+    <w:p>
+      <w:pPr>
+        <w:rPr>
+          <w:rFonts w:ascii="Consolas" w:hAnsi="Consolas" w:cs="Consolas"/>
+          <w:sz w:val="22"/>
+          <w:szCs w:val="22"/>
+          <w:shd w:val="clear" w:color="auto" w:fill="FFFFFF"/>
+          <w:lang w:val="en-US"/>
+        </w:rPr>
+      </w:pPr>
+      <w:r>
+        <w:rPr>
+          <w:rFonts w:ascii="Avenir Book" w:hAnsi="Avenir Book"/>
+          <w:b/>
+          <w:bCs/>
+          <w:color w:val="0070C0"/>
+          <w:sz w:val="22"/>
+          <w:szCs w:val="22"/>
+          <w:shd w:val="clear" w:color="auto" w:fill="FFFFFF"/>
+        </w:rPr>
+        <w:t>SQL</w:t>
+      </w:r>
+      <w:r>
+        <w:rPr>
+          <w:rFonts w:ascii="Avenir Book" w:hAnsi="Avenir Book"/>
+          <w:sz w:val="22"/>
+          <w:szCs w:val="22"/>
+        </w:rPr>
+        <w:br/>
+      </w:r>
+      <w:r>
+        <w:rPr>
+          <w:rFonts w:ascii="Consolas" w:hAnsi="Consolas" w:cs="Consolas"/>
+          <w:sz w:val="22"/>
+          <w:szCs w:val="22"/>
+          <w:shd w:val="clear" w:color="auto" w:fill="FFFFFF"/>
+          <w:lang w:val="en-US"/>
+        </w:rPr>
+        <w:t xml:space="preserve">SELECT </w:t>
+      </w:r>
+      <w:r>
+        <w:rPr>
+          <w:rFonts w:ascii="Consolas" w:hAnsi="Consolas" w:cs="Consolas"/>
+          <w:sz w:val="22"/>
+          <w:szCs w:val="22"/>
+          <w:shd w:val="clear" w:color="auto" w:fill="FFFFFF"/>
+          <w:lang w:val="en-US"/>
+        </w:rPr>
+        <w:t>*</w:t>
+      </w:r>
+    </w:p>
+    <w:p>
+      <w:pPr>
+        <w:rPr>
+          <w:rFonts w:ascii="Consolas" w:hAnsi="Consolas" w:cs="Consolas"/>
+          <w:sz w:val="22"/>
+          <w:szCs w:val="22"/>
+          <w:shd w:val="clear" w:color="auto" w:fill="FFFFFF"/>
+          <w:lang w:val="en-US"/>
+        </w:rPr>
+      </w:pPr>
+      <w:r>
+        <w:rPr>
+          <w:rFonts w:ascii="Consolas" w:hAnsi="Consolas" w:cs="Consolas"/>
+          <w:sz w:val="22"/>
+          <w:szCs w:val="22"/>
+          <w:shd w:val="clear" w:color="auto" w:fill="FFFFFF"/>
+          <w:lang w:val="en-US"/>
+        </w:rPr>
+        <w:t xml:space="preserve">FROM </w:t>
+      </w:r>
+      <w:proofErr w:type="spellStart"/>
+      <w:r>
+        <w:rPr>
+          <w:rFonts w:ascii="Consolas" w:hAnsi="Consolas" w:cs="Consolas"/>
+          <w:sz w:val="22"/>
+          <w:szCs w:val="22"/>
+          <w:shd w:val="clear" w:color="auto" w:fill="FFFFFF"/>
+          <w:lang w:val="en-US"/>
+        </w:rPr>
+        <w:t>materiales</w:t>
+      </w:r>
+      <w:proofErr w:type="spellEnd"/>
+    </w:p>
+    <w:p>
+      <w:pPr>
+        <w:rPr>
+          <w:rFonts w:ascii="Avenir Book" w:hAnsi="Avenir Book" w:cstheme="majorHAnsi"/>
+          <w:lang w:val="en-US"/>
+        </w:rPr>
+      </w:pPr>
+      <w:r>
+        <w:rPr>
+          <w:rFonts w:ascii="Consolas" w:hAnsi="Consolas" w:cs="Consolas"/>
+          <w:sz w:val="22"/>
+          <w:szCs w:val="22"/>
+          <w:shd w:val="clear" w:color="auto" w:fill="FFFFFF"/>
+          <w:lang w:val="en-US"/>
+        </w:rPr>
+        <w:t xml:space="preserve">WHERE </w:t>
+      </w:r>
+      <w:proofErr w:type="spellStart"/>
+      <w:r>
+        <w:rPr>
+          <w:rFonts w:ascii="Consolas" w:hAnsi="Consolas" w:cs="Consolas"/>
+          <w:sz w:val="22"/>
+          <w:szCs w:val="22"/>
+          <w:shd w:val="clear" w:color="auto" w:fill="FFFFFF"/>
+          <w:lang w:val="en-US"/>
+        </w:rPr>
+        <w:t>descripcion</w:t>
+      </w:r>
+      <w:proofErr w:type="spellEnd"/>
+      <w:r>
+        <w:rPr>
+          <w:rFonts w:ascii="Consolas" w:hAnsi="Consolas" w:cs="Consolas"/>
+          <w:sz w:val="22"/>
+          <w:szCs w:val="22"/>
+          <w:shd w:val="clear" w:color="auto" w:fill="FFFFFF"/>
+          <w:lang w:val="en-US"/>
+        </w:rPr>
+        <w:t xml:space="preserve"> LIKE "%</w:t>
+      </w:r>
+      <w:proofErr w:type="spellStart"/>
+      <w:r>
+        <w:rPr>
+          <w:rFonts w:ascii="Consolas" w:hAnsi="Consolas" w:cs="Consolas"/>
+          <w:sz w:val="22"/>
+          <w:szCs w:val="22"/>
+          <w:shd w:val="clear" w:color="auto" w:fill="FFFFFF"/>
+          <w:lang w:val="en-US"/>
+        </w:rPr>
+        <w:t>ub</w:t>
+      </w:r>
+      <w:proofErr w:type="spellEnd"/>
+      <w:r>
+        <w:rPr>
+          <w:rFonts w:ascii="Consolas" w:hAnsi="Consolas" w:cs="Consolas"/>
+          <w:sz w:val="22"/>
+          <w:szCs w:val="22"/>
+          <w:shd w:val="clear" w:color="auto" w:fill="FFFFFF"/>
+          <w:lang w:val="en-US"/>
+        </w:rPr>
+        <w:t>%"</w:t>
+      </w:r>
+    </w:p>
+    <w:p>
+      <w:pPr>
+        <w:rPr>
+          <w:rFonts w:ascii="Avenir Book" w:hAnsi="Avenir Book" w:cstheme="majorHAnsi"/>
+          <w:sz w:val="22"/>
+          <w:szCs w:val="22"/>
+          <w:lang w:val="es-ES"/>
+        </w:rPr>
+      </w:pPr>
+    </w:p>
+    <w:p>
+      <w:pPr>
+        <w:rPr>
+          <w:rFonts w:ascii="Avenir Book" w:hAnsi="Avenir Book" w:cstheme="majorHAnsi"/>
+          <w:sz w:val="22"/>
+          <w:szCs w:val="22"/>
+          <w:lang w:val="es-ES"/>
+        </w:rPr>
+      </w:pPr>
+      <w:r>
+        <w:rPr>
+          <w:rFonts w:ascii="Avenir Book" w:hAnsi="Avenir Book" w:cstheme="majorHAnsi"/>
+          <w:sz w:val="22"/>
+          <w:szCs w:val="22"/>
+          <w:lang w:val="es-ES"/>
+        </w:rPr>
+        <w:drawing>
+          <wp:inline distT="0" distB="0" distL="0" distR="0" wp14:anchorId="0225F7AA" wp14:editId="0DFA67D6">
+            <wp:extent cx="5583677" cy="1042764"/>
+            <wp:effectExtent l="0" t="0" r="4445" b="0"/>
+            <wp:docPr id="57" name="Picture 57"/>
+            <wp:cNvGraphicFramePr>
+              <a:graphicFrameLocks xmlns:a="http://schemas.openxmlformats.org/drawingml/2006/main" noChangeAspect="1"/>
+            </wp:cNvGraphicFramePr>
+            <a:graphic xmlns:a="http://schemas.openxmlformats.org/drawingml/2006/main">
+              <a:graphicData uri="http://schemas.openxmlformats.org/drawingml/2006/picture">
+                <pic:pic xmlns:pic="http://schemas.openxmlformats.org/drawingml/2006/picture">
+                  <pic:nvPicPr>
+                    <pic:cNvPr id="1" name=""/>
+                    <pic:cNvPicPr/>
+                  </pic:nvPicPr>
+                  <pic:blipFill>
+                    <a:blip r:embed="rId34"/>
+                    <a:stretch>
+                      <a:fillRect/>
+                    </a:stretch>
+                  </pic:blipFill>
+                  <pic:spPr>
+                    <a:xfrm>
+                      <a:off x="0" y="0"/>
+                      <a:ext cx="5594291" cy="1044746"/>
+                    </a:xfrm>
+                    <a:prstGeom prst="rect">
+                      <a:avLst/>
+                    </a:prstGeom>
+                  </pic:spPr>
+                </pic:pic>
+              </a:graphicData>
+            </a:graphic>
+          </wp:inline>
+        </w:drawing>
+      </w:r>
+    </w:p>
+    <w:p>
+      <w:pPr>
+        <w:rPr>
+          <w:rFonts w:ascii="Avenir Book" w:hAnsi="Avenir Book" w:cstheme="majorHAnsi"/>
+          <w:sz w:val="22"/>
+          <w:szCs w:val="22"/>
+          <w:lang w:val="es-ES"/>
+        </w:rPr>
+      </w:pPr>
+    </w:p>
+    <w:p>
+      <w:pPr>
+        <w:rPr>
+          <w:rFonts w:ascii="Avenir Book" w:hAnsi="Avenir Book" w:cstheme="majorHAnsi"/>
+          <w:sz w:val="22"/>
+          <w:szCs w:val="22"/>
+          <w:lang w:val="es-ES"/>
+        </w:rPr>
+      </w:pPr>
+      <w:r>
+        <w:rPr>
+          <w:rFonts w:ascii="Avenir Book" w:hAnsi="Avenir Book" w:cstheme="majorHAnsi"/>
+          <w:sz w:val="22"/>
+          <w:szCs w:val="22"/>
+          <w:lang w:val="es-ES"/>
+        </w:rPr>
+        <w:t xml:space="preserve">Renglones: </w:t>
+      </w:r>
+      <w:r>
+        <w:rPr>
+          <w:rFonts w:ascii="Avenir Book" w:hAnsi="Avenir Book" w:cstheme="majorHAnsi"/>
+          <w:sz w:val="22"/>
+          <w:szCs w:val="22"/>
+          <w:lang w:val="es-ES"/>
+        </w:rPr>
+        <w:t>12</w:t>
+      </w:r>
+    </w:p>
+    <w:p>
+      <w:pPr>
+        <w:rPr>
+          <w:rFonts w:ascii="Avenir Book" w:hAnsi="Avenir Book" w:cstheme="majorHAnsi"/>
+          <w:sz w:val="22"/>
+          <w:szCs w:val="22"/>
+          <w:lang w:val="es-ES"/>
+        </w:rPr>
+      </w:pPr>
+    </w:p>
+    <w:p>
+      <w:pPr>
+        <w:rPr>
+          <w:rFonts w:ascii="Avenir Book" w:hAnsi="Avenir Book" w:cstheme="majorHAnsi"/>
+          <w:color w:val="000000" w:themeColor="text1"/>
+          <w:sz w:val="22"/>
+          <w:szCs w:val="22"/>
+        </w:rPr>
+      </w:pPr>
+      <w:r>
+        <w:rPr>
+          <w:rFonts w:ascii="Avenir Book" w:hAnsi="Avenir Book" w:cstheme="majorHAnsi"/>
+          <w:color w:val="000000" w:themeColor="text1"/>
+          <w:sz w:val="22"/>
+          <w:szCs w:val="22"/>
+          <w:lang w:val="es-ES"/>
+        </w:rPr>
+        <w:t>7</w:t>
+      </w:r>
+      <w:r>
+        <w:rPr>
+          <w:rFonts w:ascii="Avenir Book" w:hAnsi="Avenir Book" w:cstheme="majorHAnsi"/>
+          <w:color w:val="000000" w:themeColor="text1"/>
+          <w:sz w:val="22"/>
+          <w:szCs w:val="22"/>
+          <w:lang w:val="es-ES"/>
+        </w:rPr>
+        <w:t xml:space="preserve">) </w:t>
+      </w:r>
+      <w:r>
+        <w:rPr>
+          <w:rFonts w:ascii="Avenir Book" w:hAnsi="Avenir Book" w:cstheme="majorHAnsi"/>
+          <w:color w:val="000000" w:themeColor="text1"/>
+          <w:sz w:val="22"/>
+          <w:szCs w:val="22"/>
+        </w:rPr>
+        <w:t>Denominación y suma del total a pagar para todos los proyectos.</w:t>
+      </w:r>
+    </w:p>
+    <w:p>
+      <w:pPr>
+        <w:rPr>
+          <w:rFonts w:ascii="Avenir Book" w:hAnsi="Avenir Book" w:cstheme="majorHAnsi"/>
+          <w:color w:val="000000" w:themeColor="text1"/>
+          <w:sz w:val="22"/>
+          <w:szCs w:val="22"/>
+        </w:rPr>
+      </w:pPr>
+    </w:p>
+    <w:p>
+      <w:pPr>
+        <w:rPr>
+          <w:rFonts w:ascii="Consolas" w:hAnsi="Consolas" w:cs="Consolas"/>
+          <w:sz w:val="22"/>
+          <w:szCs w:val="22"/>
+          <w:shd w:val="clear" w:color="auto" w:fill="FFFFFF"/>
+          <w:lang w:val="es-ES"/>
+        </w:rPr>
+      </w:pPr>
+      <w:r>
+        <w:rPr>
+          <w:rFonts w:ascii="Avenir Book" w:hAnsi="Avenir Book"/>
+          <w:b/>
+          <w:bCs/>
+          <w:color w:val="0070C0"/>
+          <w:sz w:val="22"/>
+          <w:szCs w:val="22"/>
+          <w:shd w:val="clear" w:color="auto" w:fill="FFFFFF"/>
+        </w:rPr>
+        <w:t>SQL</w:t>
+      </w:r>
+      <w:r>
+        <w:rPr>
+          <w:rFonts w:ascii="Avenir Book" w:hAnsi="Avenir Book"/>
+          <w:sz w:val="22"/>
+          <w:szCs w:val="22"/>
+        </w:rPr>
+        <w:br/>
+      </w:r>
+      <w:r>
+        <w:rPr>
+          <w:rFonts w:ascii="Consolas" w:hAnsi="Consolas" w:cs="Consolas"/>
+          <w:sz w:val="22"/>
+          <w:szCs w:val="22"/>
+          <w:shd w:val="clear" w:color="auto" w:fill="FFFFFF"/>
+          <w:lang w:val="es-ES"/>
+        </w:rPr>
+        <w:t xml:space="preserve">SELECT </w:t>
+      </w:r>
+      <w:proofErr w:type="spellStart"/>
+      <w:r>
+        <w:rPr>
+          <w:rFonts w:ascii="Consolas" w:hAnsi="Consolas" w:cs="Consolas"/>
+          <w:sz w:val="22"/>
+          <w:szCs w:val="22"/>
+          <w:shd w:val="clear" w:color="auto" w:fill="FFFFFF"/>
+          <w:lang w:val="es-ES"/>
+        </w:rPr>
+        <w:t>denominacion</w:t>
+      </w:r>
+      <w:proofErr w:type="spellEnd"/>
+      <w:r>
+        <w:rPr>
+          <w:rFonts w:ascii="Consolas" w:hAnsi="Consolas" w:cs="Consolas"/>
+          <w:sz w:val="22"/>
+          <w:szCs w:val="22"/>
+          <w:shd w:val="clear" w:color="auto" w:fill="FFFFFF"/>
+          <w:lang w:val="es-ES"/>
+        </w:rPr>
+        <w:t>, (((</w:t>
+      </w:r>
+      <w:proofErr w:type="spellStart"/>
+      <w:r>
+        <w:rPr>
+          <w:rFonts w:ascii="Consolas" w:hAnsi="Consolas" w:cs="Consolas"/>
+          <w:sz w:val="22"/>
+          <w:szCs w:val="22"/>
+          <w:shd w:val="clear" w:color="auto" w:fill="FFFFFF"/>
+          <w:lang w:val="es-ES"/>
+        </w:rPr>
+        <w:t>PorcentajeImpuesto</w:t>
+      </w:r>
+      <w:proofErr w:type="spellEnd"/>
+      <w:r>
+        <w:rPr>
+          <w:rFonts w:ascii="Consolas" w:hAnsi="Consolas" w:cs="Consolas"/>
+          <w:sz w:val="22"/>
+          <w:szCs w:val="22"/>
+          <w:shd w:val="clear" w:color="auto" w:fill="FFFFFF"/>
+          <w:lang w:val="es-ES"/>
+        </w:rPr>
+        <w:t>/100) * precio) + precio) * cantidad 'Total proyecto'</w:t>
+      </w:r>
+    </w:p>
+    <w:p>
+      <w:pPr>
+        <w:rPr>
+          <w:rFonts w:ascii="Consolas" w:hAnsi="Consolas" w:cs="Consolas"/>
+          <w:sz w:val="22"/>
+          <w:szCs w:val="22"/>
+          <w:shd w:val="clear" w:color="auto" w:fill="FFFFFF"/>
+          <w:lang w:val="es-ES"/>
+        </w:rPr>
+      </w:pPr>
+      <w:r>
+        <w:rPr>
+          <w:rFonts w:ascii="Consolas" w:hAnsi="Consolas" w:cs="Consolas"/>
+          <w:sz w:val="22"/>
+          <w:szCs w:val="22"/>
+          <w:shd w:val="clear" w:color="auto" w:fill="FFFFFF"/>
+          <w:lang w:val="es-ES"/>
+        </w:rPr>
+        <w:t>FROM entregan E, materiales M, proyectos P</w:t>
+      </w:r>
+    </w:p>
+    <w:p>
+      <w:pPr>
+        <w:rPr>
+          <w:rFonts w:ascii="Consolas" w:hAnsi="Consolas" w:cs="Consolas"/>
+          <w:sz w:val="22"/>
+          <w:szCs w:val="22"/>
+          <w:shd w:val="clear" w:color="auto" w:fill="FFFFFF"/>
+          <w:lang w:val="en-US"/>
+        </w:rPr>
+      </w:pPr>
+      <w:r>
+        <w:rPr>
+          <w:rFonts w:ascii="Consolas" w:hAnsi="Consolas" w:cs="Consolas"/>
+          <w:sz w:val="22"/>
+          <w:szCs w:val="22"/>
+          <w:shd w:val="clear" w:color="auto" w:fill="FFFFFF"/>
+          <w:lang w:val="en-US"/>
+        </w:rPr>
+        <w:t xml:space="preserve">WHERE </w:t>
+      </w:r>
+      <w:proofErr w:type="spellStart"/>
+      <w:proofErr w:type="gramStart"/>
+      <w:r>
+        <w:rPr>
+          <w:rFonts w:ascii="Consolas" w:hAnsi="Consolas" w:cs="Consolas"/>
+          <w:sz w:val="22"/>
+          <w:szCs w:val="22"/>
+          <w:shd w:val="clear" w:color="auto" w:fill="FFFFFF"/>
+          <w:lang w:val="en-US"/>
+        </w:rPr>
+        <w:t>E.clave</w:t>
+      </w:r>
+      <w:proofErr w:type="spellEnd"/>
+      <w:proofErr w:type="gramEnd"/>
+      <w:r>
+        <w:rPr>
+          <w:rFonts w:ascii="Consolas" w:hAnsi="Consolas" w:cs="Consolas"/>
+          <w:sz w:val="22"/>
+          <w:szCs w:val="22"/>
+          <w:shd w:val="clear" w:color="auto" w:fill="FFFFFF"/>
+          <w:lang w:val="en-US"/>
+        </w:rPr>
+        <w:t xml:space="preserve"> = </w:t>
+      </w:r>
+      <w:proofErr w:type="spellStart"/>
+      <w:r>
+        <w:rPr>
+          <w:rFonts w:ascii="Consolas" w:hAnsi="Consolas" w:cs="Consolas"/>
+          <w:sz w:val="22"/>
+          <w:szCs w:val="22"/>
+          <w:shd w:val="clear" w:color="auto" w:fill="FFFFFF"/>
+          <w:lang w:val="en-US"/>
+        </w:rPr>
+        <w:t>M.clave</w:t>
+      </w:r>
+      <w:proofErr w:type="spellEnd"/>
+      <w:r>
+        <w:rPr>
+          <w:rFonts w:ascii="Consolas" w:hAnsi="Consolas" w:cs="Consolas"/>
+          <w:sz w:val="22"/>
+          <w:szCs w:val="22"/>
+          <w:shd w:val="clear" w:color="auto" w:fill="FFFFFF"/>
+          <w:lang w:val="en-US"/>
+        </w:rPr>
+        <w:t xml:space="preserve"> AND </w:t>
+      </w:r>
+      <w:proofErr w:type="spellStart"/>
+      <w:r>
+        <w:rPr>
+          <w:rFonts w:ascii="Consolas" w:hAnsi="Consolas" w:cs="Consolas"/>
+          <w:sz w:val="22"/>
+          <w:szCs w:val="22"/>
+          <w:shd w:val="clear" w:color="auto" w:fill="FFFFFF"/>
+          <w:lang w:val="en-US"/>
+        </w:rPr>
+        <w:t>E.numero</w:t>
+      </w:r>
+      <w:proofErr w:type="spellEnd"/>
+      <w:r>
+        <w:rPr>
+          <w:rFonts w:ascii="Consolas" w:hAnsi="Consolas" w:cs="Consolas"/>
+          <w:sz w:val="22"/>
+          <w:szCs w:val="22"/>
+          <w:shd w:val="clear" w:color="auto" w:fill="FFFFFF"/>
+          <w:lang w:val="en-US"/>
+        </w:rPr>
+        <w:t xml:space="preserve"> = </w:t>
+      </w:r>
+      <w:proofErr w:type="spellStart"/>
+      <w:r>
+        <w:rPr>
+          <w:rFonts w:ascii="Consolas" w:hAnsi="Consolas" w:cs="Consolas"/>
+          <w:sz w:val="22"/>
+          <w:szCs w:val="22"/>
+          <w:shd w:val="clear" w:color="auto" w:fill="FFFFFF"/>
+          <w:lang w:val="en-US"/>
+        </w:rPr>
+        <w:t>P.numero</w:t>
+      </w:r>
+      <w:proofErr w:type="spellEnd"/>
+    </w:p>
+    <w:p>
+      <w:pPr>
+        <w:rPr>
+          <w:rFonts w:ascii="Consolas" w:hAnsi="Consolas" w:cs="Consolas"/>
+          <w:sz w:val="22"/>
+          <w:szCs w:val="22"/>
+          <w:shd w:val="clear" w:color="auto" w:fill="FFFFFF"/>
+          <w:lang w:val="en-US"/>
+        </w:rPr>
+      </w:pPr>
+      <w:r>
+        <w:rPr>
+          <w:rFonts w:ascii="Consolas" w:hAnsi="Consolas" w:cs="Consolas"/>
+          <w:sz w:val="22"/>
+          <w:szCs w:val="22"/>
+          <w:shd w:val="clear" w:color="auto" w:fill="FFFFFF"/>
+          <w:lang w:val="en-US"/>
+        </w:rPr>
+        <w:lastRenderedPageBreak/>
+        <w:t xml:space="preserve">GROUP BY </w:t>
+      </w:r>
+      <w:proofErr w:type="spellStart"/>
+      <w:r>
+        <w:rPr>
+          <w:rFonts w:ascii="Consolas" w:hAnsi="Consolas" w:cs="Consolas"/>
+          <w:sz w:val="22"/>
+          <w:szCs w:val="22"/>
+          <w:shd w:val="clear" w:color="auto" w:fill="FFFFFF"/>
+          <w:lang w:val="en-US"/>
+        </w:rPr>
+        <w:t>denominacion</w:t>
+      </w:r>
+      <w:proofErr w:type="spellEnd"/>
+    </w:p>
+    <w:p>
+      <w:pPr>
+        <w:rPr>
+          <w:rFonts w:ascii="Avenir Book" w:hAnsi="Avenir Book" w:cstheme="majorHAnsi"/>
+          <w:sz w:val="22"/>
+          <w:szCs w:val="22"/>
+          <w:lang w:val="es-ES"/>
+        </w:rPr>
+      </w:pPr>
+    </w:p>
+    <w:p>
+      <w:pPr>
+        <w:rPr>
+          <w:rFonts w:ascii="Avenir Book" w:hAnsi="Avenir Book" w:cstheme="majorHAnsi"/>
+          <w:sz w:val="22"/>
+          <w:szCs w:val="22"/>
+          <w:lang w:val="es-ES"/>
+        </w:rPr>
+      </w:pPr>
+      <w:r>
+        <w:rPr>
+          <w:rFonts w:ascii="Avenir Book" w:hAnsi="Avenir Book" w:cstheme="majorHAnsi"/>
+          <w:sz w:val="22"/>
+          <w:szCs w:val="22"/>
+          <w:lang w:val="es-ES"/>
+        </w:rPr>
+        <w:drawing>
+          <wp:inline distT="0" distB="0" distL="0" distR="0" wp14:anchorId="30BE02F3" wp14:editId="3B7F9BB1">
+            <wp:extent cx="3249038" cy="784251"/>
+            <wp:effectExtent l="0" t="0" r="2540" b="3175"/>
+            <wp:docPr id="59" name="Picture 59"/>
+            <wp:cNvGraphicFramePr>
+              <a:graphicFrameLocks xmlns:a="http://schemas.openxmlformats.org/drawingml/2006/main" noChangeAspect="1"/>
+            </wp:cNvGraphicFramePr>
+            <a:graphic xmlns:a="http://schemas.openxmlformats.org/drawingml/2006/main">
+              <a:graphicData uri="http://schemas.openxmlformats.org/drawingml/2006/picture">
+                <pic:pic xmlns:pic="http://schemas.openxmlformats.org/drawingml/2006/picture">
+                  <pic:nvPicPr>
+                    <pic:cNvPr id="1" name=""/>
+                    <pic:cNvPicPr/>
+                  </pic:nvPicPr>
+                  <pic:blipFill>
+                    <a:blip r:embed="rId35"/>
+                    <a:stretch>
+                      <a:fillRect/>
+                    </a:stretch>
+                  </pic:blipFill>
+                  <pic:spPr>
+                    <a:xfrm>
+                      <a:off x="0" y="0"/>
+                      <a:ext cx="3317229" cy="800711"/>
+                    </a:xfrm>
+                    <a:prstGeom prst="rect">
+                      <a:avLst/>
+                    </a:prstGeom>
+                  </pic:spPr>
+                </pic:pic>
+              </a:graphicData>
+            </a:graphic>
+          </wp:inline>
+        </w:drawing>
+      </w:r>
+    </w:p>
+    <w:p>
+      <w:pPr>
+        <w:rPr>
+          <w:rFonts w:ascii="Avenir Book" w:hAnsi="Avenir Book" w:cstheme="majorHAnsi"/>
+          <w:sz w:val="22"/>
+          <w:szCs w:val="22"/>
+          <w:lang w:val="es-ES"/>
+        </w:rPr>
+      </w:pPr>
+    </w:p>
+    <w:p>
+      <w:pPr>
+        <w:rPr>
+          <w:rFonts w:ascii="Avenir Book" w:hAnsi="Avenir Book" w:cstheme="majorHAnsi"/>
+          <w:sz w:val="22"/>
+          <w:szCs w:val="22"/>
+          <w:lang w:val="es-ES"/>
+        </w:rPr>
+      </w:pPr>
+      <w:r>
+        <w:rPr>
+          <w:rFonts w:ascii="Avenir Book" w:hAnsi="Avenir Book" w:cstheme="majorHAnsi"/>
+          <w:sz w:val="22"/>
+          <w:szCs w:val="22"/>
+          <w:lang w:val="es-ES"/>
+        </w:rPr>
+        <w:t xml:space="preserve">Renglones: </w:t>
+      </w:r>
+      <w:r>
+        <w:rPr>
+          <w:rFonts w:ascii="Avenir Book" w:hAnsi="Avenir Book" w:cstheme="majorHAnsi"/>
+          <w:sz w:val="22"/>
+          <w:szCs w:val="22"/>
+          <w:lang w:val="es-ES"/>
+        </w:rPr>
+        <w:t>20</w:t>
+      </w:r>
+    </w:p>
+    <w:p>
+      <w:pPr>
+        <w:rPr>
+          <w:rFonts w:ascii="Avenir Book" w:hAnsi="Avenir Book" w:cstheme="majorHAnsi"/>
+          <w:sz w:val="22"/>
+          <w:szCs w:val="22"/>
+          <w:lang w:val="es-ES"/>
+        </w:rPr>
+      </w:pPr>
+    </w:p>
+    <w:p>
+      <w:pPr>
+        <w:rPr>
+          <w:rFonts w:ascii="Avenir Book" w:hAnsi="Avenir Book" w:cstheme="majorHAnsi"/>
+          <w:color w:val="000000" w:themeColor="text1"/>
+          <w:sz w:val="22"/>
+          <w:szCs w:val="22"/>
+        </w:rPr>
+      </w:pPr>
+      <w:r>
+        <w:rPr>
+          <w:rFonts w:ascii="Avenir Book" w:hAnsi="Avenir Book" w:cstheme="majorHAnsi"/>
+          <w:color w:val="000000" w:themeColor="text1"/>
+          <w:sz w:val="22"/>
+          <w:szCs w:val="22"/>
+          <w:lang w:val="es-ES"/>
+        </w:rPr>
+        <w:t>8</w:t>
+      </w:r>
+      <w:r>
+        <w:rPr>
+          <w:rFonts w:ascii="Avenir Book" w:hAnsi="Avenir Book" w:cstheme="majorHAnsi"/>
+          <w:color w:val="000000" w:themeColor="text1"/>
+          <w:sz w:val="22"/>
+          <w:szCs w:val="22"/>
+          <w:lang w:val="es-ES"/>
+        </w:rPr>
+        <w:t xml:space="preserve">) </w:t>
+      </w:r>
+      <w:r>
+        <w:rPr>
+          <w:rFonts w:ascii="Avenir Book" w:hAnsi="Avenir Book" w:cstheme="majorHAnsi"/>
+          <w:color w:val="000000" w:themeColor="text1"/>
+          <w:sz w:val="22"/>
+          <w:szCs w:val="22"/>
+        </w:rPr>
+        <w:t>Denominación, RFC y RazonSocial de los proveedores que se suministran materiales al proyecto Televisa en acción que no se encuentran apoyando al proyecto Educando en Coahuila (Solo usando vistas).</w:t>
+      </w:r>
+    </w:p>
+    <w:p>
+      <w:pPr>
+        <w:rPr>
+          <w:rFonts w:ascii="Avenir Book" w:hAnsi="Avenir Book" w:cstheme="majorHAnsi"/>
+          <w:color w:val="000000" w:themeColor="text1"/>
+          <w:sz w:val="22"/>
+          <w:szCs w:val="22"/>
+        </w:rPr>
+      </w:pPr>
+    </w:p>
+    <w:p>
+      <w:pPr>
+        <w:rPr>
+          <w:rFonts w:ascii="Consolas" w:hAnsi="Consolas" w:cs="Consolas"/>
+          <w:sz w:val="22"/>
+          <w:szCs w:val="22"/>
+          <w:shd w:val="clear" w:color="auto" w:fill="FFFFFF"/>
+          <w:lang w:val="es-ES"/>
+        </w:rPr>
+      </w:pPr>
+      <w:r>
+        <w:rPr>
+          <w:rFonts w:ascii="Avenir Book" w:hAnsi="Avenir Book"/>
+          <w:b/>
+          <w:bCs/>
+          <w:color w:val="0070C0"/>
+          <w:sz w:val="22"/>
+          <w:szCs w:val="22"/>
+          <w:shd w:val="clear" w:color="auto" w:fill="FFFFFF"/>
+        </w:rPr>
+        <w:t>SQL</w:t>
+      </w:r>
+      <w:r>
+        <w:rPr>
+          <w:rFonts w:ascii="Avenir Book" w:hAnsi="Avenir Book"/>
+          <w:sz w:val="22"/>
+          <w:szCs w:val="22"/>
+        </w:rPr>
+        <w:br/>
+      </w:r>
+      <w:r>
+        <w:rPr>
+          <w:rFonts w:ascii="Consolas" w:hAnsi="Consolas" w:cs="Consolas"/>
+          <w:sz w:val="22"/>
+          <w:szCs w:val="22"/>
+          <w:shd w:val="clear" w:color="auto" w:fill="FFFFFF"/>
+          <w:lang w:val="es-ES"/>
+        </w:rPr>
+        <w:t xml:space="preserve">SELECT </w:t>
+      </w:r>
+      <w:proofErr w:type="spellStart"/>
+      <w:r>
+        <w:rPr>
+          <w:rFonts w:ascii="Consolas" w:hAnsi="Consolas" w:cs="Consolas"/>
+          <w:sz w:val="22"/>
+          <w:szCs w:val="22"/>
+          <w:shd w:val="clear" w:color="auto" w:fill="FFFFFF"/>
+          <w:lang w:val="es-ES"/>
+        </w:rPr>
+        <w:t>denominacion</w:t>
+      </w:r>
+      <w:proofErr w:type="spellEnd"/>
+      <w:r>
+        <w:rPr>
+          <w:rFonts w:ascii="Consolas" w:hAnsi="Consolas" w:cs="Consolas"/>
+          <w:sz w:val="22"/>
+          <w:szCs w:val="22"/>
+          <w:shd w:val="clear" w:color="auto" w:fill="FFFFFF"/>
+          <w:lang w:val="es-ES"/>
+        </w:rPr>
+        <w:t>, (((</w:t>
+      </w:r>
+      <w:proofErr w:type="spellStart"/>
+      <w:r>
+        <w:rPr>
+          <w:rFonts w:ascii="Consolas" w:hAnsi="Consolas" w:cs="Consolas"/>
+          <w:sz w:val="22"/>
+          <w:szCs w:val="22"/>
+          <w:shd w:val="clear" w:color="auto" w:fill="FFFFFF"/>
+          <w:lang w:val="es-ES"/>
+        </w:rPr>
+        <w:t>PorcentajeImpuesto</w:t>
+      </w:r>
+      <w:proofErr w:type="spellEnd"/>
+      <w:r>
+        <w:rPr>
+          <w:rFonts w:ascii="Consolas" w:hAnsi="Consolas" w:cs="Consolas"/>
+          <w:sz w:val="22"/>
+          <w:szCs w:val="22"/>
+          <w:shd w:val="clear" w:color="auto" w:fill="FFFFFF"/>
+          <w:lang w:val="es-ES"/>
+        </w:rPr>
+        <w:t>/100) * precio) + precio) * cantidad 'Total proyecto'</w:t>
+      </w:r>
+    </w:p>
+    <w:p>
+      <w:pPr>
+        <w:rPr>
+          <w:rFonts w:ascii="Consolas" w:hAnsi="Consolas" w:cs="Consolas"/>
+          <w:sz w:val="22"/>
+          <w:szCs w:val="22"/>
+          <w:shd w:val="clear" w:color="auto" w:fill="FFFFFF"/>
+          <w:lang w:val="es-ES"/>
+        </w:rPr>
+      </w:pPr>
+      <w:r>
+        <w:rPr>
+          <w:rFonts w:ascii="Consolas" w:hAnsi="Consolas" w:cs="Consolas"/>
+          <w:sz w:val="22"/>
+          <w:szCs w:val="22"/>
+          <w:shd w:val="clear" w:color="auto" w:fill="FFFFFF"/>
+          <w:lang w:val="es-ES"/>
+        </w:rPr>
+        <w:t>FROM entregan E, materiales M, proyectos P</w:t>
+      </w:r>
+    </w:p>
+    <w:p>
+      <w:pPr>
+        <w:rPr>
+          <w:rFonts w:ascii="Consolas" w:hAnsi="Consolas" w:cs="Consolas"/>
+          <w:sz w:val="22"/>
+          <w:szCs w:val="22"/>
+          <w:shd w:val="clear" w:color="auto" w:fill="FFFFFF"/>
+          <w:lang w:val="en-US"/>
+        </w:rPr>
+      </w:pPr>
+      <w:r>
+        <w:rPr>
+          <w:rFonts w:ascii="Consolas" w:hAnsi="Consolas" w:cs="Consolas"/>
+          <w:sz w:val="22"/>
+          <w:szCs w:val="22"/>
+          <w:shd w:val="clear" w:color="auto" w:fill="FFFFFF"/>
+          <w:lang w:val="en-US"/>
+        </w:rPr>
+        <w:t xml:space="preserve">WHERE </w:t>
+      </w:r>
+      <w:proofErr w:type="spellStart"/>
+      <w:proofErr w:type="gramStart"/>
+      <w:r>
+        <w:rPr>
+          <w:rFonts w:ascii="Consolas" w:hAnsi="Consolas" w:cs="Consolas"/>
+          <w:sz w:val="22"/>
+          <w:szCs w:val="22"/>
+          <w:shd w:val="clear" w:color="auto" w:fill="FFFFFF"/>
+          <w:lang w:val="en-US"/>
+        </w:rPr>
+        <w:t>E.clave</w:t>
+      </w:r>
+      <w:proofErr w:type="spellEnd"/>
+      <w:proofErr w:type="gramEnd"/>
+      <w:r>
+        <w:rPr>
+          <w:rFonts w:ascii="Consolas" w:hAnsi="Consolas" w:cs="Consolas"/>
+          <w:sz w:val="22"/>
+          <w:szCs w:val="22"/>
+          <w:shd w:val="clear" w:color="auto" w:fill="FFFFFF"/>
+          <w:lang w:val="en-US"/>
+        </w:rPr>
+        <w:t xml:space="preserve"> = </w:t>
+      </w:r>
+      <w:proofErr w:type="spellStart"/>
+      <w:r>
+        <w:rPr>
+          <w:rFonts w:ascii="Consolas" w:hAnsi="Consolas" w:cs="Consolas"/>
+          <w:sz w:val="22"/>
+          <w:szCs w:val="22"/>
+          <w:shd w:val="clear" w:color="auto" w:fill="FFFFFF"/>
+          <w:lang w:val="en-US"/>
+        </w:rPr>
+        <w:t>M.clave</w:t>
+      </w:r>
+      <w:proofErr w:type="spellEnd"/>
+      <w:r>
+        <w:rPr>
+          <w:rFonts w:ascii="Consolas" w:hAnsi="Consolas" w:cs="Consolas"/>
+          <w:sz w:val="22"/>
+          <w:szCs w:val="22"/>
+          <w:shd w:val="clear" w:color="auto" w:fill="FFFFFF"/>
+          <w:lang w:val="en-US"/>
+        </w:rPr>
+        <w:t xml:space="preserve"> AND </w:t>
+      </w:r>
+      <w:proofErr w:type="spellStart"/>
+      <w:r>
+        <w:rPr>
+          <w:rFonts w:ascii="Consolas" w:hAnsi="Consolas" w:cs="Consolas"/>
+          <w:sz w:val="22"/>
+          <w:szCs w:val="22"/>
+          <w:shd w:val="clear" w:color="auto" w:fill="FFFFFF"/>
+          <w:lang w:val="en-US"/>
+        </w:rPr>
+        <w:t>E.numero</w:t>
+      </w:r>
+      <w:proofErr w:type="spellEnd"/>
+      <w:r>
+        <w:rPr>
+          <w:rFonts w:ascii="Consolas" w:hAnsi="Consolas" w:cs="Consolas"/>
+          <w:sz w:val="22"/>
+          <w:szCs w:val="22"/>
+          <w:shd w:val="clear" w:color="auto" w:fill="FFFFFF"/>
+          <w:lang w:val="en-US"/>
+        </w:rPr>
+        <w:t xml:space="preserve"> = </w:t>
+      </w:r>
+      <w:proofErr w:type="spellStart"/>
+      <w:r>
+        <w:rPr>
+          <w:rFonts w:ascii="Consolas" w:hAnsi="Consolas" w:cs="Consolas"/>
+          <w:sz w:val="22"/>
+          <w:szCs w:val="22"/>
+          <w:shd w:val="clear" w:color="auto" w:fill="FFFFFF"/>
+          <w:lang w:val="en-US"/>
+        </w:rPr>
+        <w:t>P.numero</w:t>
+      </w:r>
+      <w:proofErr w:type="spellEnd"/>
+    </w:p>
+    <w:p>
+      <w:pPr>
+        <w:rPr>
+          <w:rFonts w:ascii="Consolas" w:hAnsi="Consolas" w:cs="Consolas"/>
+          <w:sz w:val="22"/>
+          <w:szCs w:val="22"/>
+          <w:shd w:val="clear" w:color="auto" w:fill="FFFFFF"/>
+          <w:lang w:val="en-US"/>
+        </w:rPr>
+      </w:pPr>
+      <w:r>
+        <w:rPr>
+          <w:rFonts w:ascii="Consolas" w:hAnsi="Consolas" w:cs="Consolas"/>
+          <w:sz w:val="22"/>
+          <w:szCs w:val="22"/>
+          <w:shd w:val="clear" w:color="auto" w:fill="FFFFFF"/>
+          <w:lang w:val="en-US"/>
+        </w:rPr>
+        <w:t xml:space="preserve">GROUP BY </w:t>
+      </w:r>
+      <w:proofErr w:type="spellStart"/>
+      <w:r>
+        <w:rPr>
+          <w:rFonts w:ascii="Consolas" w:hAnsi="Consolas" w:cs="Consolas"/>
+          <w:sz w:val="22"/>
+          <w:szCs w:val="22"/>
+          <w:shd w:val="clear" w:color="auto" w:fill="FFFFFF"/>
+          <w:lang w:val="en-US"/>
+        </w:rPr>
+        <w:t>denominacion</w:t>
+      </w:r>
+      <w:proofErr w:type="spellEnd"/>
+    </w:p>
+    <w:p>
+      <w:pPr>
+        <w:rPr>
+          <w:rFonts w:ascii="Avenir Book" w:hAnsi="Avenir Book" w:cstheme="majorHAnsi"/>
+          <w:sz w:val="22"/>
+          <w:szCs w:val="22"/>
+          <w:lang w:val="es-ES"/>
+        </w:rPr>
+      </w:pPr>
+    </w:p>
+    <w:p>
+      <w:pPr>
+        <w:rPr>
+          <w:rFonts w:ascii="Avenir Book" w:hAnsi="Avenir Book" w:cstheme="majorHAnsi"/>
+          <w:sz w:val="22"/>
+          <w:szCs w:val="22"/>
+          <w:lang w:val="es-ES"/>
+        </w:rPr>
+      </w:pPr>
+      <w:r>
+        <w:rPr>
+          <w:rFonts w:ascii="Avenir Book" w:hAnsi="Avenir Book" w:cstheme="majorHAnsi"/>
+          <w:sz w:val="22"/>
+          <w:szCs w:val="22"/>
+          <w:lang w:val="es-ES"/>
+        </w:rPr>
+        <w:drawing>
+          <wp:inline distT="0" distB="0" distL="0" distR="0" wp14:anchorId="5C86BD69" wp14:editId="381D5011">
+            <wp:extent cx="3249038" cy="784251"/>
+            <wp:effectExtent l="0" t="0" r="2540" b="3175"/>
+            <wp:docPr id="60" name="Picture 60"/>
+            <wp:cNvGraphicFramePr>
+              <a:graphicFrameLocks xmlns:a="http://schemas.openxmlformats.org/drawingml/2006/main" noChangeAspect="1"/>
+            </wp:cNvGraphicFramePr>
+            <a:graphic xmlns:a="http://schemas.openxmlformats.org/drawingml/2006/main">
+              <a:graphicData uri="http://schemas.openxmlformats.org/drawingml/2006/picture">
+                <pic:pic xmlns:pic="http://schemas.openxmlformats.org/drawingml/2006/picture">
+                  <pic:nvPicPr>
+                    <pic:cNvPr id="1" name=""/>
+                    <pic:cNvPicPr/>
+                  </pic:nvPicPr>
+                  <pic:blipFill>
+                    <a:blip r:embed="rId35"/>
+                    <a:stretch>
+                      <a:fillRect/>
+                    </a:stretch>
+                  </pic:blipFill>
+                  <pic:spPr>
+                    <a:xfrm>
+                      <a:off x="0" y="0"/>
+                      <a:ext cx="3317229" cy="800711"/>
+                    </a:xfrm>
+                    <a:prstGeom prst="rect">
+                      <a:avLst/>
+                    </a:prstGeom>
+                  </pic:spPr>
+                </pic:pic>
+              </a:graphicData>
+            </a:graphic>
+          </wp:inline>
+        </w:drawing>
+      </w:r>
+    </w:p>
+    <w:p>
+      <w:pPr>
+        <w:rPr>
+          <w:rFonts w:ascii="Avenir Book" w:hAnsi="Avenir Book" w:cstheme="majorHAnsi"/>
+          <w:sz w:val="22"/>
+          <w:szCs w:val="22"/>
+          <w:lang w:val="es-ES"/>
+        </w:rPr>
+      </w:pPr>
+    </w:p>
+    <w:p>
+      <w:pPr>
+        <w:rPr>
+          <w:rFonts w:ascii="Avenir Book" w:hAnsi="Avenir Book" w:cstheme="majorHAnsi"/>
+          <w:sz w:val="22"/>
+          <w:szCs w:val="22"/>
+          <w:lang w:val="es-ES"/>
+        </w:rPr>
+      </w:pPr>
+      <w:r>
+        <w:rPr>
+          <w:rFonts w:ascii="Avenir Book" w:hAnsi="Avenir Book" w:cstheme="majorHAnsi"/>
+          <w:sz w:val="22"/>
+          <w:szCs w:val="22"/>
+          <w:lang w:val="es-ES"/>
+        </w:rPr>
+        <w:t xml:space="preserve">Renglones: </w:t>
+      </w:r>
+      <w:r>
+        <w:rPr>
+          <w:rFonts w:ascii="Avenir Book" w:hAnsi="Avenir Book" w:cstheme="majorHAnsi"/>
+          <w:sz w:val="22"/>
+          <w:szCs w:val="22"/>
+          <w:lang w:val="es-ES"/>
+        </w:rPr>
+        <w:t>20</w:t>
+      </w:r>
+    </w:p>
+    <w:p>
+      <w:pPr>
+        <w:rPr>
+          <w:rFonts w:ascii="Avenir Book" w:hAnsi="Avenir Book" w:cstheme="majorHAnsi"/>
+          <w:sz w:val="22"/>
+          <w:szCs w:val="22"/>
+          <w:lang w:val="es-ES"/>
+        </w:rPr>
+      </w:pPr>
+    </w:p>
+    <w:p>
+      <w:pPr>
+        <w:rPr>
+          <w:rFonts w:ascii="Avenir Book" w:hAnsi="Avenir Book" w:cstheme="majorHAnsi"/>
+          <w:sz w:val="22"/>
+          <w:szCs w:val="22"/>
+          <w:lang w:val="es-ES"/>
+        </w:rPr>
+      </w:pPr>
+    </w:p>
+    <w:p>
+      <w:pPr>
+        <w:rPr>
+          <w:rFonts w:ascii="Avenir Book" w:hAnsi="Avenir Book" w:cstheme="majorHAnsi"/>
+          <w:sz w:val="22"/>
+          <w:szCs w:val="22"/>
+          <w:lang w:val="es-ES"/>
+        </w:rPr>
+      </w:pPr>
+    </w:p>
+    <w:p>
+      <w:pPr>
+        <w:rPr>
+          <w:rFonts w:ascii="Avenir Book" w:hAnsi="Avenir Book" w:cstheme="majorHAnsi"/>
+          <w:sz w:val="22"/>
+          <w:szCs w:val="22"/>
+          <w:lang w:val="es-ES"/>
+        </w:rPr>
+      </w:pPr>
+    </w:p>
+    <w:p>
+      <w:pPr>
+        <w:rPr>
+          <w:rFonts w:ascii="Avenir Book" w:hAnsi="Avenir Book" w:cstheme="majorHAnsi"/>
+          <w:sz w:val="22"/>
+          <w:szCs w:val="22"/>
+          <w:lang w:val="es-ES"/>
+        </w:rPr>
+      </w:pPr>
+    </w:p>
+    <w:p>
+      <w:pPr>
+        <w:rPr>
+          <w:rFonts w:ascii="Avenir Book" w:hAnsi="Avenir Book" w:cstheme="majorHAnsi"/>
+          <w:sz w:val="22"/>
+          <w:szCs w:val="22"/>
+          <w:lang w:val="es-ES"/>
+        </w:rPr>
+      </w:pPr>
+    </w:p>
+    <w:p>
+      <w:pPr>
+        <w:rPr>
+          <w:rFonts w:ascii="Avenir Book" w:hAnsi="Avenir Book" w:cstheme="majorHAnsi"/>
+          <w:sz w:val="22"/>
+          <w:szCs w:val="22"/>
+          <w:lang w:val="es-ES"/>
+        </w:rPr>
+      </w:pPr>
+    </w:p>
+    <w:p>
+      <w:pPr>
+        <w:rPr>
+          <w:rFonts w:ascii="Avenir Book" w:hAnsi="Avenir Book" w:cstheme="majorHAnsi"/>
+          <w:color w:val="000000" w:themeColor="text1"/>
+          <w:sz w:val="22"/>
+          <w:szCs w:val="22"/>
         </w:rPr>
       </w:pPr>
     </w:p>

</xml_diff>

<commit_message>
Lab16: faltan 2 ejercicios
</commit_message>
<xml_diff>
--- a/Lab16/consultas.docx
+++ b/Lab16/consultas.docx
@@ -13715,6 +13715,93 @@
           <w:shd w:val="clear" w:color="auto" w:fill="FFFFFF"/>
           <w:lang w:val="es-ES"/>
         </w:rPr>
+        <w:t>CREATE VIEW Televisa (</w:t>
+      </w:r>
+      <w:proofErr w:type="spellStart"/>
+      <w:r>
+        <w:rPr>
+          <w:rFonts w:ascii="Consolas" w:hAnsi="Consolas" w:cs="Consolas"/>
+          <w:sz w:val="22"/>
+          <w:szCs w:val="22"/>
+          <w:shd w:val="clear" w:color="auto" w:fill="FFFFFF"/>
+          <w:lang w:val="es-ES"/>
+        </w:rPr>
+        <w:t>denominacion</w:t>
+      </w:r>
+      <w:proofErr w:type="spellEnd"/>
+      <w:r>
+        <w:rPr>
+          <w:rFonts w:ascii="Consolas" w:hAnsi="Consolas" w:cs="Consolas"/>
+          <w:sz w:val="22"/>
+          <w:szCs w:val="22"/>
+          <w:shd w:val="clear" w:color="auto" w:fill="FFFFFF"/>
+          <w:lang w:val="es-ES"/>
+        </w:rPr>
+        <w:t xml:space="preserve">, </w:t>
+      </w:r>
+      <w:proofErr w:type="spellStart"/>
+      <w:r>
+        <w:rPr>
+          <w:rFonts w:ascii="Consolas" w:hAnsi="Consolas" w:cs="Consolas"/>
+          <w:sz w:val="22"/>
+          <w:szCs w:val="22"/>
+          <w:shd w:val="clear" w:color="auto" w:fill="FFFFFF"/>
+          <w:lang w:val="es-ES"/>
+        </w:rPr>
+        <w:t>rfc</w:t>
+      </w:r>
+      <w:proofErr w:type="spellEnd"/>
+      <w:r>
+        <w:rPr>
+          <w:rFonts w:ascii="Consolas" w:hAnsi="Consolas" w:cs="Consolas"/>
+          <w:sz w:val="22"/>
+          <w:szCs w:val="22"/>
+          <w:shd w:val="clear" w:color="auto" w:fill="FFFFFF"/>
+          <w:lang w:val="es-ES"/>
+        </w:rPr>
+        <w:t xml:space="preserve">, </w:t>
+      </w:r>
+      <w:proofErr w:type="spellStart"/>
+      <w:r>
+        <w:rPr>
+          <w:rFonts w:ascii="Consolas" w:hAnsi="Consolas" w:cs="Consolas"/>
+          <w:sz w:val="22"/>
+          <w:szCs w:val="22"/>
+          <w:shd w:val="clear" w:color="auto" w:fill="FFFFFF"/>
+          <w:lang w:val="es-ES"/>
+        </w:rPr>
+        <w:t>razonsocial</w:t>
+      </w:r>
+      <w:proofErr w:type="spellEnd"/>
+      <w:r>
+        <w:rPr>
+          <w:rFonts w:ascii="Consolas" w:hAnsi="Consolas" w:cs="Consolas"/>
+          <w:sz w:val="22"/>
+          <w:szCs w:val="22"/>
+          <w:shd w:val="clear" w:color="auto" w:fill="FFFFFF"/>
+          <w:lang w:val="es-ES"/>
+        </w:rPr>
+        <w:t xml:space="preserve">) AS </w:t>
+      </w:r>
+    </w:p>
+    <w:p>
+      <w:pPr>
+        <w:rPr>
+          <w:rFonts w:ascii="Consolas" w:hAnsi="Consolas" w:cs="Consolas"/>
+          <w:sz w:val="22"/>
+          <w:szCs w:val="22"/>
+          <w:shd w:val="clear" w:color="auto" w:fill="FFFFFF"/>
+          <w:lang w:val="es-ES"/>
+        </w:rPr>
+      </w:pPr>
+      <w:r>
+        <w:rPr>
+          <w:rFonts w:ascii="Consolas" w:hAnsi="Consolas" w:cs="Consolas"/>
+          <w:sz w:val="22"/>
+          <w:szCs w:val="22"/>
+          <w:shd w:val="clear" w:color="auto" w:fill="FFFFFF"/>
+          <w:lang w:val="es-ES"/>
+        </w:rPr>
         <w:t xml:space="preserve">SELECT </w:t>
       </w:r>
       <w:proofErr w:type="spellStart"/>
@@ -13737,7 +13824,7 @@
           <w:shd w:val="clear" w:color="auto" w:fill="FFFFFF"/>
           <w:lang w:val="es-ES"/>
         </w:rPr>
-        <w:t>, (((</w:t>
+        <w:t xml:space="preserve">, </w:t>
       </w:r>
       <w:proofErr w:type="spellStart"/>
       <w:r>
@@ -13748,7 +13835,7 @@
           <w:shd w:val="clear" w:color="auto" w:fill="FFFFFF"/>
           <w:lang w:val="es-ES"/>
         </w:rPr>
-        <w:t>PorcentajeImpuesto</w:t>
+        <w:t>P.rfc</w:t>
       </w:r>
       <w:proofErr w:type="spellEnd"/>
       <w:r>
@@ -13759,49 +13846,105 @@
           <w:shd w:val="clear" w:color="auto" w:fill="FFFFFF"/>
           <w:lang w:val="es-ES"/>
         </w:rPr>
-        <w:t>/100) * precio) + precio) * cantidad 'Total proyecto'</w:t>
-      </w:r>
-    </w:p>
-    <w:p>
-      <w:pPr>
-        <w:rPr>
-          <w:rFonts w:ascii="Consolas" w:hAnsi="Consolas" w:cs="Consolas"/>
-          <w:sz w:val="22"/>
-          <w:szCs w:val="22"/>
-          <w:shd w:val="clear" w:color="auto" w:fill="FFFFFF"/>
-          <w:lang w:val="es-ES"/>
-        </w:rPr>
-      </w:pPr>
-      <w:r>
-        <w:rPr>
-          <w:rFonts w:ascii="Consolas" w:hAnsi="Consolas" w:cs="Consolas"/>
-          <w:sz w:val="22"/>
-          <w:szCs w:val="22"/>
-          <w:shd w:val="clear" w:color="auto" w:fill="FFFFFF"/>
-          <w:lang w:val="es-ES"/>
-        </w:rPr>
-        <w:t>FROM entregan E, materiales M, proyectos P</w:t>
-      </w:r>
-    </w:p>
-    <w:p>
-      <w:pPr>
-        <w:rPr>
-          <w:rFonts w:ascii="Consolas" w:hAnsi="Consolas" w:cs="Consolas"/>
-          <w:sz w:val="22"/>
-          <w:szCs w:val="22"/>
-          <w:shd w:val="clear" w:color="auto" w:fill="FFFFFF"/>
-          <w:lang w:val="en-US"/>
-        </w:rPr>
-      </w:pPr>
-      <w:r>
-        <w:rPr>
-          <w:rFonts w:ascii="Consolas" w:hAnsi="Consolas" w:cs="Consolas"/>
-          <w:sz w:val="22"/>
-          <w:szCs w:val="22"/>
-          <w:shd w:val="clear" w:color="auto" w:fill="FFFFFF"/>
-          <w:lang w:val="en-US"/>
+        <w:t xml:space="preserve">, </w:t>
+      </w:r>
+      <w:proofErr w:type="spellStart"/>
+      <w:r>
+        <w:rPr>
+          <w:rFonts w:ascii="Consolas" w:hAnsi="Consolas" w:cs="Consolas"/>
+          <w:sz w:val="22"/>
+          <w:szCs w:val="22"/>
+          <w:shd w:val="clear" w:color="auto" w:fill="FFFFFF"/>
+          <w:lang w:val="es-ES"/>
+        </w:rPr>
+        <w:t>razonsocial</w:t>
+      </w:r>
+      <w:proofErr w:type="spellEnd"/>
+    </w:p>
+    <w:p>
+      <w:pPr>
+        <w:rPr>
+          <w:rFonts w:ascii="Consolas" w:hAnsi="Consolas" w:cs="Consolas"/>
+          <w:sz w:val="22"/>
+          <w:szCs w:val="22"/>
+          <w:shd w:val="clear" w:color="auto" w:fill="FFFFFF"/>
+          <w:lang w:val="es-ES"/>
+        </w:rPr>
+      </w:pPr>
+      <w:r>
+        <w:rPr>
+          <w:rFonts w:ascii="Consolas" w:hAnsi="Consolas" w:cs="Consolas"/>
+          <w:sz w:val="22"/>
+          <w:szCs w:val="22"/>
+          <w:shd w:val="clear" w:color="auto" w:fill="FFFFFF"/>
+          <w:lang w:val="es-ES"/>
+        </w:rPr>
+        <w:t>FROM proveedores P, proyectos Y, entregan E</w:t>
+      </w:r>
+    </w:p>
+    <w:p>
+      <w:pPr>
+        <w:rPr>
+          <w:rFonts w:ascii="Consolas" w:hAnsi="Consolas" w:cs="Consolas"/>
+          <w:sz w:val="22"/>
+          <w:szCs w:val="22"/>
+          <w:shd w:val="clear" w:color="auto" w:fill="FFFFFF"/>
+          <w:lang w:val="es-ES"/>
+        </w:rPr>
+      </w:pPr>
+      <w:r>
+        <w:rPr>
+          <w:rFonts w:ascii="Consolas" w:hAnsi="Consolas" w:cs="Consolas"/>
+          <w:sz w:val="22"/>
+          <w:szCs w:val="22"/>
+          <w:shd w:val="clear" w:color="auto" w:fill="FFFFFF"/>
+          <w:lang w:val="es-ES"/>
         </w:rPr>
         <w:t xml:space="preserve">WHERE </w:t>
+      </w:r>
+      <w:proofErr w:type="spellStart"/>
+      <w:r>
+        <w:rPr>
+          <w:rFonts w:ascii="Consolas" w:hAnsi="Consolas" w:cs="Consolas"/>
+          <w:sz w:val="22"/>
+          <w:szCs w:val="22"/>
+          <w:shd w:val="clear" w:color="auto" w:fill="FFFFFF"/>
+          <w:lang w:val="es-ES"/>
+        </w:rPr>
+        <w:t>P.rfc</w:t>
+      </w:r>
+      <w:proofErr w:type="spellEnd"/>
+      <w:r>
+        <w:rPr>
+          <w:rFonts w:ascii="Consolas" w:hAnsi="Consolas" w:cs="Consolas"/>
+          <w:sz w:val="22"/>
+          <w:szCs w:val="22"/>
+          <w:shd w:val="clear" w:color="auto" w:fill="FFFFFF"/>
+          <w:lang w:val="es-ES"/>
+        </w:rPr>
+        <w:t xml:space="preserve"> = </w:t>
+      </w:r>
+      <w:proofErr w:type="spellStart"/>
+      <w:r>
+        <w:rPr>
+          <w:rFonts w:ascii="Consolas" w:hAnsi="Consolas" w:cs="Consolas"/>
+          <w:sz w:val="22"/>
+          <w:szCs w:val="22"/>
+          <w:shd w:val="clear" w:color="auto" w:fill="FFFFFF"/>
+          <w:lang w:val="es-ES"/>
+        </w:rPr>
+        <w:t>E.rfc</w:t>
+      </w:r>
+      <w:proofErr w:type="spellEnd"/>
+      <w:r>
+        <w:rPr>
+          <w:rFonts w:ascii="Consolas" w:hAnsi="Consolas" w:cs="Consolas"/>
+          <w:sz w:val="22"/>
+          <w:szCs w:val="22"/>
+          <w:shd w:val="clear" w:color="auto" w:fill="FFFFFF"/>
+          <w:lang w:val="es-ES"/>
+        </w:rPr>
+        <w:t xml:space="preserve"> AND </w:t>
       </w:r>
       <w:proofErr w:type="spellStart"/>
       <w:proofErr w:type="gramStart"/>
@@ -13811,9 +13954,9 @@
           <w:sz w:val="22"/>
           <w:szCs w:val="22"/>
           <w:shd w:val="clear" w:color="auto" w:fill="FFFFFF"/>
-          <w:lang w:val="en-US"/>
-        </w:rPr>
-        <w:t>E.clave</w:t>
+          <w:lang w:val="es-ES"/>
+        </w:rPr>
+        <w:t>Y.numero</w:t>
       </w:r>
       <w:proofErr w:type="spellEnd"/>
       <w:proofErr w:type="gramEnd"/>
@@ -13823,7 +13966,7 @@
           <w:sz w:val="22"/>
           <w:szCs w:val="22"/>
           <w:shd w:val="clear" w:color="auto" w:fill="FFFFFF"/>
-          <w:lang w:val="en-US"/>
+          <w:lang w:val="es-ES"/>
         </w:rPr>
         <w:t xml:space="preserve"> = </w:t>
       </w:r>
@@ -13834,9 +13977,9 @@
           <w:sz w:val="22"/>
           <w:szCs w:val="22"/>
           <w:shd w:val="clear" w:color="auto" w:fill="FFFFFF"/>
-          <w:lang w:val="en-US"/>
-        </w:rPr>
-        <w:t>M.clave</w:t>
+          <w:lang w:val="es-ES"/>
+        </w:rPr>
+        <w:t>E.numero</w:t>
       </w:r>
       <w:proofErr w:type="spellEnd"/>
       <w:r>
@@ -13845,7 +13988,7 @@
           <w:sz w:val="22"/>
           <w:szCs w:val="22"/>
           <w:shd w:val="clear" w:color="auto" w:fill="FFFFFF"/>
-          <w:lang w:val="en-US"/>
+          <w:lang w:val="es-ES"/>
         </w:rPr>
         <w:t xml:space="preserve"> AND </w:t>
       </w:r>
@@ -13856,7 +13999,248 @@
           <w:sz w:val="22"/>
           <w:szCs w:val="22"/>
           <w:shd w:val="clear" w:color="auto" w:fill="FFFFFF"/>
-          <w:lang w:val="en-US"/>
+          <w:lang w:val="es-ES"/>
+        </w:rPr>
+        <w:t>denominacion</w:t>
+      </w:r>
+      <w:proofErr w:type="spellEnd"/>
+      <w:r>
+        <w:rPr>
+          <w:rFonts w:ascii="Consolas" w:hAnsi="Consolas" w:cs="Consolas"/>
+          <w:sz w:val="22"/>
+          <w:szCs w:val="22"/>
+          <w:shd w:val="clear" w:color="auto" w:fill="FFFFFF"/>
+          <w:lang w:val="es-ES"/>
+        </w:rPr>
+        <w:t xml:space="preserve"> = 'Televisa en acción'</w:t>
+      </w:r>
+    </w:p>
+    <w:p>
+      <w:pPr>
+        <w:rPr>
+          <w:rFonts w:ascii="Consolas" w:hAnsi="Consolas" w:cs="Consolas"/>
+          <w:sz w:val="22"/>
+          <w:szCs w:val="22"/>
+          <w:shd w:val="clear" w:color="auto" w:fill="FFFFFF"/>
+          <w:lang w:val="es-ES"/>
+        </w:rPr>
+      </w:pPr>
+    </w:p>
+    <w:p>
+      <w:pPr>
+        <w:rPr>
+          <w:rFonts w:ascii="Consolas" w:hAnsi="Consolas" w:cs="Consolas"/>
+          <w:sz w:val="22"/>
+          <w:szCs w:val="22"/>
+          <w:shd w:val="clear" w:color="auto" w:fill="FFFFFF"/>
+          <w:lang w:val="en-US"/>
+        </w:rPr>
+      </w:pPr>
+      <w:r>
+        <w:rPr>
+          <w:rFonts w:ascii="Consolas" w:hAnsi="Consolas" w:cs="Consolas"/>
+          <w:sz w:val="22"/>
+          <w:szCs w:val="22"/>
+          <w:shd w:val="clear" w:color="auto" w:fill="FFFFFF"/>
+          <w:lang w:val="en-US"/>
+        </w:rPr>
+        <w:t>SELECT *</w:t>
+      </w:r>
+    </w:p>
+    <w:p>
+      <w:pPr>
+        <w:rPr>
+          <w:rFonts w:ascii="Consolas" w:hAnsi="Consolas" w:cs="Consolas"/>
+          <w:sz w:val="22"/>
+          <w:szCs w:val="22"/>
+          <w:shd w:val="clear" w:color="auto" w:fill="FFFFFF"/>
+          <w:lang w:val="en-US"/>
+        </w:rPr>
+      </w:pPr>
+      <w:r>
+        <w:rPr>
+          <w:rFonts w:ascii="Consolas" w:hAnsi="Consolas" w:cs="Consolas"/>
+          <w:sz w:val="22"/>
+          <w:szCs w:val="22"/>
+          <w:shd w:val="clear" w:color="auto" w:fill="FFFFFF"/>
+          <w:lang w:val="en-US"/>
+        </w:rPr>
+        <w:t xml:space="preserve">FROM </w:t>
+      </w:r>
+      <w:proofErr w:type="spellStart"/>
+      <w:r>
+        <w:rPr>
+          <w:rFonts w:ascii="Consolas" w:hAnsi="Consolas" w:cs="Consolas"/>
+          <w:sz w:val="22"/>
+          <w:szCs w:val="22"/>
+          <w:shd w:val="clear" w:color="auto" w:fill="FFFFFF"/>
+          <w:lang w:val="en-US"/>
+        </w:rPr>
+        <w:t>Televisa</w:t>
+      </w:r>
+      <w:proofErr w:type="spellEnd"/>
+    </w:p>
+    <w:p>
+      <w:pPr>
+        <w:rPr>
+          <w:rFonts w:ascii="Consolas" w:hAnsi="Consolas" w:cs="Consolas"/>
+          <w:sz w:val="22"/>
+          <w:szCs w:val="22"/>
+          <w:shd w:val="clear" w:color="auto" w:fill="FFFFFF"/>
+          <w:lang w:val="en-US"/>
+        </w:rPr>
+      </w:pPr>
+      <w:r>
+        <w:rPr>
+          <w:rFonts w:ascii="Consolas" w:hAnsi="Consolas" w:cs="Consolas"/>
+          <w:sz w:val="22"/>
+          <w:szCs w:val="22"/>
+          <w:shd w:val="clear" w:color="auto" w:fill="FFFFFF"/>
+          <w:lang w:val="en-US"/>
+        </w:rPr>
+        <w:t xml:space="preserve">WHERE </w:t>
+      </w:r>
+      <w:proofErr w:type="spellStart"/>
+      <w:r>
+        <w:rPr>
+          <w:rFonts w:ascii="Consolas" w:hAnsi="Consolas" w:cs="Consolas"/>
+          <w:sz w:val="22"/>
+          <w:szCs w:val="22"/>
+          <w:shd w:val="clear" w:color="auto" w:fill="FFFFFF"/>
+          <w:lang w:val="en-US"/>
+        </w:rPr>
+        <w:t>rfc</w:t>
+      </w:r>
+      <w:proofErr w:type="spellEnd"/>
+      <w:r>
+        <w:rPr>
+          <w:rFonts w:ascii="Consolas" w:hAnsi="Consolas" w:cs="Consolas"/>
+          <w:sz w:val="22"/>
+          <w:szCs w:val="22"/>
+          <w:shd w:val="clear" w:color="auto" w:fill="FFFFFF"/>
+          <w:lang w:val="en-US"/>
+        </w:rPr>
+        <w:t xml:space="preserve"> NOT IN (</w:t>
+      </w:r>
+    </w:p>
+    <w:p>
+      <w:pPr>
+        <w:rPr>
+          <w:rFonts w:ascii="Consolas" w:hAnsi="Consolas" w:cs="Consolas"/>
+          <w:sz w:val="22"/>
+          <w:szCs w:val="22"/>
+          <w:shd w:val="clear" w:color="auto" w:fill="FFFFFF"/>
+          <w:lang w:val="es-ES"/>
+        </w:rPr>
+      </w:pPr>
+      <w:r>
+        <w:rPr>
+          <w:rFonts w:ascii="Consolas" w:hAnsi="Consolas" w:cs="Consolas"/>
+          <w:sz w:val="22"/>
+          <w:szCs w:val="22"/>
+          <w:shd w:val="clear" w:color="auto" w:fill="FFFFFF"/>
+          <w:lang w:val="en-US"/>
+        </w:rPr>
+        <w:t xml:space="preserve">    </w:t>
+      </w:r>
+      <w:r>
+        <w:rPr>
+          <w:rFonts w:ascii="Consolas" w:hAnsi="Consolas" w:cs="Consolas"/>
+          <w:sz w:val="22"/>
+          <w:szCs w:val="22"/>
+          <w:shd w:val="clear" w:color="auto" w:fill="FFFFFF"/>
+          <w:lang w:val="es-ES"/>
+        </w:rPr>
+        <w:t xml:space="preserve">SELECT </w:t>
+      </w:r>
+      <w:proofErr w:type="spellStart"/>
+      <w:r>
+        <w:rPr>
+          <w:rFonts w:ascii="Consolas" w:hAnsi="Consolas" w:cs="Consolas"/>
+          <w:sz w:val="22"/>
+          <w:szCs w:val="22"/>
+          <w:shd w:val="clear" w:color="auto" w:fill="FFFFFF"/>
+          <w:lang w:val="es-ES"/>
+        </w:rPr>
+        <w:t>E.rfc</w:t>
+      </w:r>
+      <w:proofErr w:type="spellEnd"/>
+    </w:p>
+    <w:p>
+      <w:pPr>
+        <w:rPr>
+          <w:rFonts w:ascii="Consolas" w:hAnsi="Consolas" w:cs="Consolas"/>
+          <w:sz w:val="22"/>
+          <w:szCs w:val="22"/>
+          <w:shd w:val="clear" w:color="auto" w:fill="FFFFFF"/>
+          <w:lang w:val="es-ES"/>
+        </w:rPr>
+      </w:pPr>
+      <w:r>
+        <w:rPr>
+          <w:rFonts w:ascii="Consolas" w:hAnsi="Consolas" w:cs="Consolas"/>
+          <w:sz w:val="22"/>
+          <w:szCs w:val="22"/>
+          <w:shd w:val="clear" w:color="auto" w:fill="FFFFFF"/>
+          <w:lang w:val="es-ES"/>
+        </w:rPr>
+        <w:tab/>
+        <w:t>FROM proyectos P, entregan E</w:t>
+      </w:r>
+    </w:p>
+    <w:p>
+      <w:pPr>
+        <w:rPr>
+          <w:rFonts w:ascii="Consolas" w:hAnsi="Consolas" w:cs="Consolas"/>
+          <w:sz w:val="22"/>
+          <w:szCs w:val="22"/>
+          <w:shd w:val="clear" w:color="auto" w:fill="FFFFFF"/>
+          <w:lang w:val="es-ES"/>
+        </w:rPr>
+      </w:pPr>
+      <w:r>
+        <w:rPr>
+          <w:rFonts w:ascii="Consolas" w:hAnsi="Consolas" w:cs="Consolas"/>
+          <w:sz w:val="22"/>
+          <w:szCs w:val="22"/>
+          <w:shd w:val="clear" w:color="auto" w:fill="FFFFFF"/>
+          <w:lang w:val="es-ES"/>
+        </w:rPr>
+        <w:tab/>
+        <w:t xml:space="preserve">WHERE </w:t>
+      </w:r>
+      <w:proofErr w:type="spellStart"/>
+      <w:proofErr w:type="gramStart"/>
+      <w:r>
+        <w:rPr>
+          <w:rFonts w:ascii="Consolas" w:hAnsi="Consolas" w:cs="Consolas"/>
+          <w:sz w:val="22"/>
+          <w:szCs w:val="22"/>
+          <w:shd w:val="clear" w:color="auto" w:fill="FFFFFF"/>
+          <w:lang w:val="es-ES"/>
+        </w:rPr>
+        <w:t>P.numero</w:t>
+      </w:r>
+      <w:proofErr w:type="spellEnd"/>
+      <w:proofErr w:type="gramEnd"/>
+      <w:r>
+        <w:rPr>
+          <w:rFonts w:ascii="Consolas" w:hAnsi="Consolas" w:cs="Consolas"/>
+          <w:sz w:val="22"/>
+          <w:szCs w:val="22"/>
+          <w:shd w:val="clear" w:color="auto" w:fill="FFFFFF"/>
+          <w:lang w:val="es-ES"/>
+        </w:rPr>
+        <w:t xml:space="preserve"> = </w:t>
+      </w:r>
+      <w:proofErr w:type="spellStart"/>
+      <w:r>
+        <w:rPr>
+          <w:rFonts w:ascii="Consolas" w:hAnsi="Consolas" w:cs="Consolas"/>
+          <w:sz w:val="22"/>
+          <w:szCs w:val="22"/>
+          <w:shd w:val="clear" w:color="auto" w:fill="FFFFFF"/>
+          <w:lang w:val="es-ES"/>
         </w:rPr>
         <w:t>E.numero</w:t>
       </w:r>
@@ -13867,9 +14251,9 @@
           <w:sz w:val="22"/>
           <w:szCs w:val="22"/>
           <w:shd w:val="clear" w:color="auto" w:fill="FFFFFF"/>
-          <w:lang w:val="en-US"/>
-        </w:rPr>
-        <w:t xml:space="preserve"> = </w:t>
+          <w:lang w:val="es-ES"/>
+        </w:rPr>
+        <w:t xml:space="preserve"> AND </w:t>
       </w:r>
       <w:proofErr w:type="spellStart"/>
       <w:r>
@@ -13878,44 +14262,42 @@
           <w:sz w:val="22"/>
           <w:szCs w:val="22"/>
           <w:shd w:val="clear" w:color="auto" w:fill="FFFFFF"/>
-          <w:lang w:val="en-US"/>
-        </w:rPr>
-        <w:t>P.numero</w:t>
+          <w:lang w:val="es-ES"/>
+        </w:rPr>
+        <w:t>denominacion</w:t>
       </w:r>
       <w:proofErr w:type="spellEnd"/>
-    </w:p>
-    <w:p>
-      <w:pPr>
-        <w:rPr>
-          <w:rFonts w:ascii="Consolas" w:hAnsi="Consolas" w:cs="Consolas"/>
-          <w:sz w:val="22"/>
-          <w:szCs w:val="22"/>
-          <w:shd w:val="clear" w:color="auto" w:fill="FFFFFF"/>
-          <w:lang w:val="en-US"/>
-        </w:rPr>
-      </w:pPr>
-      <w:r>
-        <w:rPr>
-          <w:rFonts w:ascii="Consolas" w:hAnsi="Consolas" w:cs="Consolas"/>
-          <w:sz w:val="22"/>
-          <w:szCs w:val="22"/>
-          <w:shd w:val="clear" w:color="auto" w:fill="FFFFFF"/>
-          <w:lang w:val="en-US"/>
-        </w:rPr>
-        <w:t xml:space="preserve">GROUP BY </w:t>
-      </w:r>
-      <w:proofErr w:type="spellStart"/>
-      <w:r>
-        <w:rPr>
-          <w:rFonts w:ascii="Consolas" w:hAnsi="Consolas" w:cs="Consolas"/>
-          <w:sz w:val="22"/>
-          <w:szCs w:val="22"/>
-          <w:shd w:val="clear" w:color="auto" w:fill="FFFFFF"/>
-          <w:lang w:val="en-US"/>
-        </w:rPr>
-        <w:t>denominacion</w:t>
-      </w:r>
-      <w:proofErr w:type="spellEnd"/>
+      <w:r>
+        <w:rPr>
+          <w:rFonts w:ascii="Consolas" w:hAnsi="Consolas" w:cs="Consolas"/>
+          <w:sz w:val="22"/>
+          <w:szCs w:val="22"/>
+          <w:shd w:val="clear" w:color="auto" w:fill="FFFFFF"/>
+          <w:lang w:val="es-ES"/>
+        </w:rPr>
+        <w:t xml:space="preserve"> = 'Educando en Coahuila'</w:t>
+      </w:r>
+    </w:p>
+    <w:p>
+      <w:pPr>
+        <w:rPr>
+          <w:rFonts w:ascii="Consolas" w:hAnsi="Consolas" w:cs="Consolas"/>
+          <w:sz w:val="22"/>
+          <w:szCs w:val="22"/>
+          <w:shd w:val="clear" w:color="auto" w:fill="FFFFFF"/>
+          <w:lang w:val="es-ES"/>
+        </w:rPr>
+      </w:pPr>
+      <w:r>
+        <w:rPr>
+          <w:rFonts w:ascii="Consolas" w:hAnsi="Consolas" w:cs="Consolas"/>
+          <w:sz w:val="22"/>
+          <w:szCs w:val="22"/>
+          <w:shd w:val="clear" w:color="auto" w:fill="FFFFFF"/>
+          <w:lang w:val="es-ES"/>
+        </w:rPr>
+        <w:t>)</w:t>
+      </w:r>
     </w:p>
     <w:p>
       <w:pPr>
@@ -13944,10 +14326,10 @@
           <w:lang w:val="es-ES"/>
         </w:rPr>
         <w:drawing>
-          <wp:inline distT="0" distB="0" distL="0" distR="0" wp14:anchorId="5C86BD69" wp14:editId="381D5011">
-            <wp:extent cx="3249038" cy="784251"/>
-            <wp:effectExtent l="0" t="0" r="2540" b="3175"/>
-            <wp:docPr id="60" name="Picture 60"/>
+          <wp:inline distT="0" distB="0" distL="0" distR="0" wp14:anchorId="11B5E614" wp14:editId="1AF4937E">
+            <wp:extent cx="3083668" cy="940143"/>
+            <wp:effectExtent l="0" t="0" r="2540" b="0"/>
+            <wp:docPr id="61" name="Picture 61"/>
             <wp:cNvGraphicFramePr>
               <a:graphicFrameLocks xmlns:a="http://schemas.openxmlformats.org/drawingml/2006/main" noChangeAspect="1"/>
             </wp:cNvGraphicFramePr>
@@ -13959,7 +14341,7 @@
                     <pic:cNvPicPr/>
                   </pic:nvPicPr>
                   <pic:blipFill>
-                    <a:blip r:embed="rId35"/>
+                    <a:blip r:embed="rId36"/>
                     <a:stretch>
                       <a:fillRect/>
                     </a:stretch>
@@ -13967,7 +14349,7 @@
                   <pic:spPr>
                     <a:xfrm>
                       <a:off x="0" y="0"/>
-                      <a:ext cx="3317229" cy="800711"/>
+                      <a:ext cx="3124962" cy="952733"/>
                     </a:xfrm>
                     <a:prstGeom prst="rect">
                       <a:avLst/>
@@ -14015,7 +14397,7 @@
           <w:szCs w:val="22"/>
           <w:lang w:val="es-ES"/>
         </w:rPr>
-        <w:t>20</w:t>
+        <w:t>3</w:t>
       </w:r>
     </w:p>
     <w:p>

</xml_diff>